<commit_message>
March 20 document, with admin, category and request records
</commit_message>
<xml_diff>
--- a/API_Design.docx
+++ b/API_Design.docx
@@ -71,7 +71,7 @@
     </w:p>
     <w:p>
       <w:r>
-        <w:t>March 11</w:t>
+        <w:t>March 20</w:t>
       </w:r>
       <w:r>
         <w:t>, 2013</w:t>
@@ -83,6 +83,230 @@
       </w:r>
     </w:p>
     <w:p/>
+    <w:p>
+      <w:r>
+        <w:t xml:space="preserve">March 20 Design Changes: </w:t>
+      </w:r>
+      <w:r>
+        <w:rPr>
+          <w:highlight w:val="yellow"/>
+        </w:rPr>
+        <w:t>all changes in yellow</w:t>
+      </w:r>
+    </w:p>
+    <w:p>
+      <w:pPr>
+        <w:pStyle w:val="ListParagraph"/>
+        <w:numPr>
+          <w:ilvl w:val="0"/>
+          <w:numId w:val="22"/>
+        </w:numPr>
+        <w:rPr>
+          <w:highlight w:val="yellow"/>
+        </w:rPr>
+      </w:pPr>
+      <w:r>
+        <w:rPr>
+          <w:highlight w:val="yellow"/>
+        </w:rPr>
+        <w:t>Database changes:</w:t>
+      </w:r>
+    </w:p>
+    <w:p>
+      <w:pPr>
+        <w:pStyle w:val="ListParagraph"/>
+        <w:numPr>
+          <w:ilvl w:val="1"/>
+          <w:numId w:val="22"/>
+        </w:numPr>
+        <w:rPr>
+          <w:highlight w:val="yellow"/>
+        </w:rPr>
+      </w:pPr>
+      <w:r>
+        <w:rPr>
+          <w:highlight w:val="yellow"/>
+        </w:rPr>
+        <w:t>Added priority field to A</w:t>
+      </w:r>
+      <w:r>
+        <w:rPr>
+          <w:highlight w:val="yellow"/>
+        </w:rPr>
+        <w:t xml:space="preserve">ctivity database record, </w:t>
+      </w:r>
+    </w:p>
+    <w:p>
+      <w:pPr>
+        <w:pStyle w:val="ListParagraph"/>
+        <w:numPr>
+          <w:ilvl w:val="1"/>
+          <w:numId w:val="22"/>
+        </w:numPr>
+        <w:rPr>
+          <w:highlight w:val="yellow"/>
+        </w:rPr>
+      </w:pPr>
+      <w:r>
+        <w:rPr>
+          <w:highlight w:val="yellow"/>
+        </w:rPr>
+        <w:t>Added description field to G</w:t>
+      </w:r>
+      <w:r>
+        <w:rPr>
+          <w:highlight w:val="yellow"/>
+        </w:rPr>
+        <w:t xml:space="preserve">roup database record, </w:t>
+      </w:r>
+    </w:p>
+    <w:p>
+      <w:pPr>
+        <w:pStyle w:val="ListParagraph"/>
+        <w:numPr>
+          <w:ilvl w:val="1"/>
+          <w:numId w:val="22"/>
+        </w:numPr>
+        <w:rPr>
+          <w:highlight w:val="yellow"/>
+        </w:rPr>
+      </w:pPr>
+      <w:r>
+        <w:rPr>
+          <w:highlight w:val="yellow"/>
+        </w:rPr>
+        <w:t xml:space="preserve">Category changes from a field in Activity into </w:t>
+      </w:r>
+      <w:r>
+        <w:rPr>
+          <w:highlight w:val="yellow"/>
+        </w:rPr>
+        <w:t xml:space="preserve">a new database record </w:t>
+      </w:r>
+    </w:p>
+    <w:p>
+      <w:pPr>
+        <w:pStyle w:val="ListParagraph"/>
+        <w:numPr>
+          <w:ilvl w:val="1"/>
+          <w:numId w:val="22"/>
+        </w:numPr>
+      </w:pPr>
+      <w:r>
+        <w:rPr>
+          <w:highlight w:val="yellow"/>
+        </w:rPr>
+        <w:t>N</w:t>
+      </w:r>
+      <w:r>
+        <w:rPr>
+          <w:highlight w:val="yellow"/>
+        </w:rPr>
+        <w:t>ew</w:t>
+      </w:r>
+      <w:r>
+        <w:rPr>
+          <w:highlight w:val="yellow"/>
+        </w:rPr>
+        <w:t xml:space="preserve"> database record for admin user accounts</w:t>
+      </w:r>
+    </w:p>
+    <w:p>
+      <w:pPr>
+        <w:pStyle w:val="ListParagraph"/>
+        <w:numPr>
+          <w:ilvl w:val="0"/>
+          <w:numId w:val="22"/>
+        </w:numPr>
+        <w:rPr>
+          <w:highlight w:val="yellow"/>
+        </w:rPr>
+      </w:pPr>
+      <w:r>
+        <w:rPr>
+          <w:highlight w:val="yellow"/>
+        </w:rPr>
+        <w:t>Support for a threshold when adding a friend, and changing a friend’s threshold when creating an event</w:t>
+      </w:r>
+    </w:p>
+    <w:p>
+      <w:pPr>
+        <w:pStyle w:val="ListParagraph"/>
+        <w:numPr>
+          <w:ilvl w:val="0"/>
+          <w:numId w:val="22"/>
+        </w:numPr>
+        <w:rPr>
+          <w:highlight w:val="yellow"/>
+        </w:rPr>
+      </w:pPr>
+      <w:r>
+        <w:rPr>
+          <w:highlight w:val="yellow"/>
+        </w:rPr>
+        <w:t>New API call to change the group leader.</w:t>
+      </w:r>
+    </w:p>
+    <w:p>
+      <w:pPr>
+        <w:pStyle w:val="ListParagraph"/>
+        <w:numPr>
+          <w:ilvl w:val="0"/>
+          <w:numId w:val="22"/>
+        </w:numPr>
+        <w:rPr>
+          <w:highlight w:val="yellow"/>
+        </w:rPr>
+      </w:pPr>
+      <w:r>
+        <w:rPr>
+          <w:highlight w:val="yellow"/>
+        </w:rPr>
+        <w:t>New API call to search for groups.</w:t>
+      </w:r>
+    </w:p>
+    <w:p>
+      <w:pPr>
+        <w:pStyle w:val="ListParagraph"/>
+        <w:numPr>
+          <w:ilvl w:val="0"/>
+          <w:numId w:val="22"/>
+        </w:numPr>
+        <w:rPr>
+          <w:highlight w:val="yellow"/>
+        </w:rPr>
+      </w:pPr>
+      <w:r>
+        <w:rPr>
+          <w:highlight w:val="yellow"/>
+        </w:rPr>
+        <w:t>Clarified and simplified the user authentication and registration workflow.</w:t>
+      </w:r>
+    </w:p>
+    <w:p>
+      <w:pPr>
+        <w:pStyle w:val="ListParagraph"/>
+        <w:numPr>
+          <w:ilvl w:val="0"/>
+          <w:numId w:val="22"/>
+        </w:numPr>
+        <w:rPr>
+          <w:highlight w:val="yellow"/>
+        </w:rPr>
+      </w:pPr>
+      <w:r>
+        <w:rPr>
+          <w:highlight w:val="yellow"/>
+        </w:rPr>
+        <w:t>Clarified the mechanism to invite a person to a group, and request to join a group using a new Request record type.</w:t>
+      </w:r>
+      <w:r>
+        <w:rPr>
+          <w:highlight w:val="yellow"/>
+        </w:rPr>
+        <w:t xml:space="preserve"> Also added explanations to describe how a person becomes a new user.</w:t>
+      </w:r>
+    </w:p>
     <w:p/>
     <w:p>
       <w:r>
@@ -116,7 +340,10 @@
         </w:numPr>
       </w:pPr>
       <w:r>
-        <w:t>Expanded the database schema description in section II.</w:t>
+        <w:t>Expanded</w:t>
+      </w:r>
+      <w:r>
+        <w:t xml:space="preserve"> the database schema description in section II.</w:t>
       </w:r>
     </w:p>
     <w:p>
@@ -363,7 +590,7 @@
         <w:t xml:space="preserve"> </w:t>
       </w:r>
       <w:r>
-        <w:t xml:space="preserve"> it records the most correct values despite whatever may be on the </w:t>
+        <w:t xml:space="preserve">it records the most correct values despite whatever may be on the </w:t>
       </w:r>
       <w:r>
         <w:t>device.</w:t>
@@ -381,6 +608,7 @@
         </w:rPr>
       </w:pPr>
       <w:r>
+        <w:lastRenderedPageBreak/>
         <w:t>User must be authenticated</w:t>
       </w:r>
       <w:r>
@@ -488,7 +716,6 @@
         </w:numPr>
       </w:pPr>
       <w:r>
-        <w:lastRenderedPageBreak/>
         <w:t xml:space="preserve">If even further scaling is needed, </w:t>
       </w:r>
       <w:r>
@@ -499,317 +726,15 @@
       </w:r>
     </w:p>
     <w:p>
-      <w:pPr>
-        <w:pStyle w:val="Heading1"/>
-      </w:pPr>
-      <w:r>
-        <w:t xml:space="preserve">II. </w:t>
-      </w:r>
-      <w:r>
-        <w:t>Database</w:t>
-      </w:r>
-    </w:p>
-    <w:p>
-      <w:pPr>
-        <w:pStyle w:val="Heading2"/>
-      </w:pPr>
-      <w:r>
-        <w:t>Background</w:t>
-      </w:r>
-    </w:p>
-    <w:p/>
-    <w:p>
-      <w:r>
-        <w:t xml:space="preserve">The database schema </w:t>
-      </w:r>
-      <w:r>
-        <w:t xml:space="preserve">is </w:t>
-      </w:r>
-      <w:r>
-        <w:t>as follows:</w:t>
-      </w:r>
-    </w:p>
-    <w:p>
-      <w:pPr>
-        <w:pStyle w:val="ListParagraph"/>
-        <w:numPr>
-          <w:ilvl w:val="0"/>
-          <w:numId w:val="20"/>
-        </w:numPr>
-      </w:pPr>
-      <w:r>
-        <w:t xml:space="preserve">a system </w:t>
-      </w:r>
-      <w:r>
-        <w:t xml:space="preserve">has many users (could </w:t>
-      </w:r>
-      <w:r>
-        <w:t>eventually be a million users).</w:t>
-      </w:r>
-    </w:p>
-    <w:p>
-      <w:pPr>
-        <w:pStyle w:val="ListParagraph"/>
-        <w:numPr>
-          <w:ilvl w:val="0"/>
-          <w:numId w:val="20"/>
-        </w:numPr>
-      </w:pPr>
-      <w:r>
-        <w:t xml:space="preserve">a system </w:t>
-      </w:r>
-      <w:r>
-        <w:t>has many groups (could eventual</w:t>
-      </w:r>
-      <w:r>
-        <w:t>ly be hundreds of thousands)</w:t>
-      </w:r>
-    </w:p>
-    <w:p>
-      <w:pPr>
-        <w:pStyle w:val="ListParagraph"/>
-        <w:numPr>
-          <w:ilvl w:val="0"/>
-          <w:numId w:val="20"/>
-        </w:numPr>
-      </w:pPr>
-      <w:r>
-        <w:t xml:space="preserve">a </w:t>
-      </w:r>
-      <w:r>
-        <w:t>user</w:t>
-      </w:r>
-      <w:r>
-        <w:t xml:space="preserve"> can belong to 0 or more groups</w:t>
-      </w:r>
-    </w:p>
-    <w:p>
-      <w:pPr>
-        <w:pStyle w:val="ListParagraph"/>
-        <w:numPr>
-          <w:ilvl w:val="0"/>
-          <w:numId w:val="20"/>
-        </w:numPr>
-      </w:pPr>
-      <w:r>
-        <w:t>a group has 1 or more users, up to a maximum limit (max is something like 12 or 15)</w:t>
-      </w:r>
-    </w:p>
-    <w:p>
-      <w:pPr>
-        <w:pStyle w:val="ListParagraph"/>
-        <w:numPr>
-          <w:ilvl w:val="1"/>
-          <w:numId w:val="20"/>
-        </w:numPr>
-      </w:pPr>
-      <w:r>
-        <w:t>the user who originated the group is the group’s leader</w:t>
-      </w:r>
-    </w:p>
-    <w:p>
-      <w:pPr>
-        <w:pStyle w:val="ListParagraph"/>
-        <w:numPr>
-          <w:ilvl w:val="0"/>
-          <w:numId w:val="20"/>
-        </w:numPr>
-      </w:pPr>
-      <w:r>
-        <w:t>a user has 0 or more friends (likely under 10</w:t>
-      </w:r>
-      <w:r>
-        <w:t>, but could be 50 or more</w:t>
-      </w:r>
-      <w:r>
-        <w:t>)</w:t>
-      </w:r>
-    </w:p>
-    <w:p>
-      <w:pPr>
-        <w:pStyle w:val="ListParagraph"/>
-        <w:numPr>
-          <w:ilvl w:val="1"/>
-          <w:numId w:val="20"/>
-        </w:numPr>
-      </w:pPr>
-      <w:r>
-        <w:t>friends are not users</w:t>
-      </w:r>
-    </w:p>
-    <w:p>
-      <w:pPr>
-        <w:pStyle w:val="ListParagraph"/>
-        <w:numPr>
-          <w:ilvl w:val="0"/>
-          <w:numId w:val="20"/>
-        </w:numPr>
-      </w:pPr>
-      <w:r>
-        <w:t xml:space="preserve">each friend is characterized by a </w:t>
-      </w:r>
-      <w:r>
-        <w:t xml:space="preserve">single </w:t>
-      </w:r>
-      <w:r>
-        <w:t xml:space="preserve">threshold, </w:t>
-      </w:r>
-      <w:r>
-        <w:t>according to the following list of thresholds</w:t>
-      </w:r>
-      <w:r>
-        <w:t>:</w:t>
-      </w:r>
-    </w:p>
-    <w:p>
-      <w:pPr>
-        <w:pStyle w:val="ListParagraph"/>
-        <w:numPr>
-          <w:ilvl w:val="1"/>
-          <w:numId w:val="20"/>
-        </w:numPr>
-      </w:pPr>
-      <w:r>
-        <w:t xml:space="preserve">new_contact, </w:t>
-      </w:r>
-    </w:p>
-    <w:p>
-      <w:pPr>
-        <w:pStyle w:val="ListParagraph"/>
-        <w:numPr>
-          <w:ilvl w:val="1"/>
-          <w:numId w:val="20"/>
-        </w:numPr>
-      </w:pPr>
-      <w:r>
-        <w:t xml:space="preserve">trusting, </w:t>
-      </w:r>
-    </w:p>
-    <w:p>
-      <w:pPr>
-        <w:pStyle w:val="ListParagraph"/>
-        <w:numPr>
-          <w:ilvl w:val="1"/>
-          <w:numId w:val="20"/>
-        </w:numPr>
-      </w:pPr>
-      <w:r>
-        <w:t xml:space="preserve">curious, </w:t>
-      </w:r>
-    </w:p>
-    <w:p>
-      <w:pPr>
-        <w:pStyle w:val="ListParagraph"/>
-        <w:numPr>
-          <w:ilvl w:val="1"/>
-          <w:numId w:val="20"/>
-        </w:numPr>
-      </w:pPr>
-      <w:r>
-        <w:t xml:space="preserve">open, </w:t>
-      </w:r>
-    </w:p>
-    <w:p>
-      <w:pPr>
-        <w:pStyle w:val="ListParagraph"/>
-        <w:numPr>
-          <w:ilvl w:val="1"/>
-          <w:numId w:val="20"/>
-        </w:numPr>
-      </w:pPr>
-      <w:r>
-        <w:t xml:space="preserve">seeking, </w:t>
-      </w:r>
-    </w:p>
-    <w:p>
-      <w:pPr>
-        <w:pStyle w:val="ListParagraph"/>
-        <w:numPr>
-          <w:ilvl w:val="1"/>
-          <w:numId w:val="20"/>
-        </w:numPr>
-      </w:pPr>
-      <w:r>
-        <w:t xml:space="preserve">entering, </w:t>
-      </w:r>
-    </w:p>
-    <w:p>
-      <w:pPr>
-        <w:pStyle w:val="ListParagraph"/>
-        <w:numPr>
-          <w:ilvl w:val="1"/>
-          <w:numId w:val="20"/>
-        </w:numPr>
-      </w:pPr>
-      <w:r>
-        <w:t>Christian</w:t>
-      </w:r>
-    </w:p>
-    <w:p>
-      <w:pPr>
-        <w:pStyle w:val="ListParagraph"/>
-        <w:numPr>
-          <w:ilvl w:val="0"/>
-          <w:numId w:val="20"/>
-        </w:numPr>
-      </w:pPr>
-      <w:r>
-        <w:t>a system has many activities</w:t>
-      </w:r>
-      <w:r>
-        <w:t xml:space="preserve"> (likely around 100 activities at project launch)</w:t>
-      </w:r>
-    </w:p>
-    <w:p>
-      <w:pPr>
-        <w:pStyle w:val="ListParagraph"/>
-        <w:numPr>
-          <w:ilvl w:val="0"/>
-          <w:numId w:val="20"/>
-        </w:numPr>
-      </w:pPr>
-      <w:r>
-        <w:t xml:space="preserve">each activity </w:t>
-      </w:r>
-      <w:r>
-        <w:t>is characterized by the thresholds for which it is applicable</w:t>
-      </w:r>
-    </w:p>
-    <w:p>
-      <w:pPr>
-        <w:pStyle w:val="ListParagraph"/>
-        <w:numPr>
-          <w:ilvl w:val="0"/>
-          <w:numId w:val="20"/>
-        </w:numPr>
-      </w:pPr>
-      <w:r>
-        <w:t xml:space="preserve">events are generated when a user undertakes an activity with one of their friends. The generated event is visible for </w:t>
-      </w:r>
-      <w:r>
-        <w:t xml:space="preserve">all </w:t>
-      </w:r>
-      <w:r>
-        <w:t>the user’s fellow group members to see (and pray for) in their event feed.</w:t>
-      </w:r>
-    </w:p>
-    <w:p/>
-    <w:p>
-      <w:r>
-        <w:t xml:space="preserve">Users may undertake an activity with one of their friends, which generates an event for fellow group members to see (and pray for) in their event feed. </w:t>
-      </w:r>
-    </w:p>
-    <w:p/>
-    <w:p>
       <w:r>
         <w:rPr>
           <w:noProof/>
         </w:rPr>
         <w:drawing>
-          <wp:inline distT="0" distB="0" distL="0" distR="0" wp14:anchorId="1050B701" wp14:editId="08BF7F8A">
-            <wp:extent cx="6444343" cy="3668486"/>
-            <wp:effectExtent l="0" t="0" r="7620" b="0"/>
-            <wp:docPr id="1" name="Picture 1"/>
+          <wp:inline distT="0" distB="0" distL="0" distR="0" wp14:anchorId="670BA723" wp14:editId="785DC6F4">
+            <wp:extent cx="6847115" cy="4267200"/>
+            <wp:effectExtent l="0" t="0" r="11430" b="0"/>
+            <wp:docPr id="5" name="Picture 5"/>
             <wp:cNvGraphicFramePr>
               <a:graphicFrameLocks xmlns:a="http://schemas.openxmlformats.org/drawingml/2006/main" noChangeAspect="1"/>
             </wp:cNvGraphicFramePr>
@@ -821,20 +746,20 @@
                     <pic:cNvPicPr/>
                   </pic:nvPicPr>
                   <pic:blipFill rotWithShape="1">
-                    <a:blip r:embed="rId8">
+                    <a:blip r:embed="rId9">
                       <a:extLst>
                         <a:ext uri="{28A0092B-C50C-407E-A947-70E740481C1C}">
                           <a14:useLocalDpi xmlns:a14="http://schemas.microsoft.com/office/drawing/2010/main" val="0"/>
                         </a:ext>
                       </a:extLst>
                     </a:blip>
-                    <a:srcRect t="-1" r="1076" b="38202"/>
+                    <a:srcRect r="206" b="20885"/>
                     <a:stretch/>
                   </pic:blipFill>
                   <pic:spPr bwMode="auto">
                     <a:xfrm>
                       <a:off x="0" y="0"/>
-                      <a:ext cx="6449296" cy="3671306"/>
+                      <a:ext cx="6848291" cy="4267933"/>
                     </a:xfrm>
                     <a:prstGeom prst="rect">
                       <a:avLst/>
@@ -854,9 +779,310 @@
           </wp:inline>
         </w:drawing>
       </w:r>
-      <w:bookmarkStart w:id="0" w:name="_GoBack"/>
-      <w:bookmarkEnd w:id="0"/>
-    </w:p>
+    </w:p>
+    <w:p>
+      <w:pPr>
+        <w:pStyle w:val="Heading1"/>
+      </w:pPr>
+      <w:r>
+        <w:t xml:space="preserve">II. </w:t>
+      </w:r>
+      <w:r>
+        <w:t>Database</w:t>
+      </w:r>
+    </w:p>
+    <w:p>
+      <w:pPr>
+        <w:pStyle w:val="Heading2"/>
+      </w:pPr>
+      <w:r>
+        <w:t>Background</w:t>
+      </w:r>
+    </w:p>
+    <w:p/>
+    <w:p>
+      <w:r>
+        <w:t xml:space="preserve">The database schema </w:t>
+      </w:r>
+      <w:r>
+        <w:t xml:space="preserve">is </w:t>
+      </w:r>
+      <w:r>
+        <w:t>as follows:</w:t>
+      </w:r>
+    </w:p>
+    <w:p>
+      <w:pPr>
+        <w:pStyle w:val="ListParagraph"/>
+        <w:numPr>
+          <w:ilvl w:val="0"/>
+          <w:numId w:val="20"/>
+        </w:numPr>
+      </w:pPr>
+      <w:r>
+        <w:t xml:space="preserve">a system </w:t>
+      </w:r>
+      <w:r>
+        <w:t xml:space="preserve">has many users (could </w:t>
+      </w:r>
+      <w:r>
+        <w:t>eventually be a million users).</w:t>
+      </w:r>
+    </w:p>
+    <w:p>
+      <w:pPr>
+        <w:pStyle w:val="ListParagraph"/>
+        <w:numPr>
+          <w:ilvl w:val="0"/>
+          <w:numId w:val="20"/>
+        </w:numPr>
+      </w:pPr>
+      <w:r>
+        <w:t xml:space="preserve">a system </w:t>
+      </w:r>
+      <w:r>
+        <w:t>has many groups (could eventual</w:t>
+      </w:r>
+      <w:r>
+        <w:t>ly be hundreds of thousands)</w:t>
+      </w:r>
+    </w:p>
+    <w:p>
+      <w:pPr>
+        <w:pStyle w:val="ListParagraph"/>
+        <w:numPr>
+          <w:ilvl w:val="0"/>
+          <w:numId w:val="20"/>
+        </w:numPr>
+      </w:pPr>
+      <w:r>
+        <w:t xml:space="preserve">a </w:t>
+      </w:r>
+      <w:r>
+        <w:t>user</w:t>
+      </w:r>
+      <w:r>
+        <w:t xml:space="preserve"> can belong to 0 or more groups</w:t>
+      </w:r>
+    </w:p>
+    <w:p>
+      <w:pPr>
+        <w:pStyle w:val="ListParagraph"/>
+        <w:numPr>
+          <w:ilvl w:val="0"/>
+          <w:numId w:val="20"/>
+        </w:numPr>
+      </w:pPr>
+      <w:r>
+        <w:t>a group has 1 or more users, up to a maximum limit (max is something like 12 or 15)</w:t>
+      </w:r>
+    </w:p>
+    <w:p>
+      <w:pPr>
+        <w:pStyle w:val="ListParagraph"/>
+        <w:numPr>
+          <w:ilvl w:val="1"/>
+          <w:numId w:val="20"/>
+        </w:numPr>
+      </w:pPr>
+      <w:r>
+        <w:t>the user who originated the group is the group’s leader</w:t>
+      </w:r>
+    </w:p>
+    <w:p>
+      <w:pPr>
+        <w:pStyle w:val="ListParagraph"/>
+        <w:numPr>
+          <w:ilvl w:val="0"/>
+          <w:numId w:val="20"/>
+        </w:numPr>
+      </w:pPr>
+      <w:r>
+        <w:t>a user has 0 or more friends (likely under 10</w:t>
+      </w:r>
+      <w:r>
+        <w:t>, but could be 50 or more</w:t>
+      </w:r>
+      <w:r>
+        <w:t>)</w:t>
+      </w:r>
+    </w:p>
+    <w:p>
+      <w:pPr>
+        <w:pStyle w:val="ListParagraph"/>
+        <w:numPr>
+          <w:ilvl w:val="1"/>
+          <w:numId w:val="20"/>
+        </w:numPr>
+      </w:pPr>
+      <w:r>
+        <w:t>friends are not users</w:t>
+      </w:r>
+    </w:p>
+    <w:p>
+      <w:pPr>
+        <w:pStyle w:val="ListParagraph"/>
+        <w:numPr>
+          <w:ilvl w:val="0"/>
+          <w:numId w:val="20"/>
+        </w:numPr>
+      </w:pPr>
+      <w:r>
+        <w:t xml:space="preserve">each friend is characterized by a </w:t>
+      </w:r>
+      <w:r>
+        <w:t xml:space="preserve">single </w:t>
+      </w:r>
+      <w:r>
+        <w:t xml:space="preserve">threshold, </w:t>
+      </w:r>
+      <w:r>
+        <w:t>according to the following list of thresholds</w:t>
+      </w:r>
+      <w:r>
+        <w:t>:</w:t>
+      </w:r>
+    </w:p>
+    <w:p>
+      <w:pPr>
+        <w:pStyle w:val="ListParagraph"/>
+        <w:numPr>
+          <w:ilvl w:val="1"/>
+          <w:numId w:val="20"/>
+        </w:numPr>
+      </w:pPr>
+      <w:r>
+        <w:t xml:space="preserve">new_contact, </w:t>
+      </w:r>
+    </w:p>
+    <w:p>
+      <w:pPr>
+        <w:pStyle w:val="ListParagraph"/>
+        <w:numPr>
+          <w:ilvl w:val="1"/>
+          <w:numId w:val="20"/>
+        </w:numPr>
+      </w:pPr>
+      <w:r>
+        <w:t xml:space="preserve">trusting, </w:t>
+      </w:r>
+    </w:p>
+    <w:p>
+      <w:pPr>
+        <w:pStyle w:val="ListParagraph"/>
+        <w:numPr>
+          <w:ilvl w:val="1"/>
+          <w:numId w:val="20"/>
+        </w:numPr>
+      </w:pPr>
+      <w:r>
+        <w:t xml:space="preserve">curious, </w:t>
+      </w:r>
+    </w:p>
+    <w:p>
+      <w:pPr>
+        <w:pStyle w:val="ListParagraph"/>
+        <w:numPr>
+          <w:ilvl w:val="1"/>
+          <w:numId w:val="20"/>
+        </w:numPr>
+      </w:pPr>
+      <w:r>
+        <w:t xml:space="preserve">open, </w:t>
+      </w:r>
+    </w:p>
+    <w:p>
+      <w:pPr>
+        <w:pStyle w:val="ListParagraph"/>
+        <w:numPr>
+          <w:ilvl w:val="1"/>
+          <w:numId w:val="20"/>
+        </w:numPr>
+      </w:pPr>
+      <w:r>
+        <w:t xml:space="preserve">seeking, </w:t>
+      </w:r>
+    </w:p>
+    <w:p>
+      <w:pPr>
+        <w:pStyle w:val="ListParagraph"/>
+        <w:numPr>
+          <w:ilvl w:val="1"/>
+          <w:numId w:val="20"/>
+        </w:numPr>
+      </w:pPr>
+      <w:r>
+        <w:t xml:space="preserve">entering, </w:t>
+      </w:r>
+    </w:p>
+    <w:p>
+      <w:pPr>
+        <w:pStyle w:val="ListParagraph"/>
+        <w:numPr>
+          <w:ilvl w:val="1"/>
+          <w:numId w:val="20"/>
+        </w:numPr>
+      </w:pPr>
+      <w:r>
+        <w:t>Christian</w:t>
+      </w:r>
+    </w:p>
+    <w:p>
+      <w:pPr>
+        <w:pStyle w:val="ListParagraph"/>
+        <w:numPr>
+          <w:ilvl w:val="0"/>
+          <w:numId w:val="20"/>
+        </w:numPr>
+      </w:pPr>
+      <w:r>
+        <w:t>a system has many activities</w:t>
+      </w:r>
+      <w:r>
+        <w:t xml:space="preserve"> (likely around 100 activities at project launch)</w:t>
+      </w:r>
+    </w:p>
+    <w:p>
+      <w:pPr>
+        <w:pStyle w:val="ListParagraph"/>
+        <w:numPr>
+          <w:ilvl w:val="0"/>
+          <w:numId w:val="20"/>
+        </w:numPr>
+      </w:pPr>
+      <w:r>
+        <w:t xml:space="preserve">each activity </w:t>
+      </w:r>
+      <w:r>
+        <w:t>is characterized by the thresholds for which it is applicable</w:t>
+      </w:r>
+    </w:p>
+    <w:p>
+      <w:pPr>
+        <w:pStyle w:val="ListParagraph"/>
+        <w:numPr>
+          <w:ilvl w:val="0"/>
+          <w:numId w:val="20"/>
+        </w:numPr>
+      </w:pPr>
+      <w:r>
+        <w:t xml:space="preserve">events are generated when a user undertakes an activity with one of their friends. The generated event is visible for </w:t>
+      </w:r>
+      <w:r>
+        <w:t xml:space="preserve">all </w:t>
+      </w:r>
+      <w:r>
+        <w:t>the user’s fellow group members to see (and pray for) in their event feed.</w:t>
+      </w:r>
+    </w:p>
+    <w:p/>
+    <w:p>
+      <w:r>
+        <w:t xml:space="preserve">Users may undertake an activity with one of their friends, which generates an event for fellow group members to see (and pray for) in their event feed. </w:t>
+      </w:r>
+    </w:p>
+    <w:p/>
+    <w:p/>
     <w:p>
       <w:pPr>
         <w:pStyle w:val="Heading2"/>
@@ -926,9 +1152,15 @@
           <w:ilvl w:val="1"/>
           <w:numId w:val="8"/>
         </w:numPr>
-      </w:pPr>
-      <w:r>
-        <w:t>group leader user id</w:t>
+        <w:rPr>
+          <w:highlight w:val="yellow"/>
+        </w:rPr>
+      </w:pPr>
+      <w:r>
+        <w:rPr>
+          <w:highlight w:val="yellow"/>
+        </w:rPr>
+        <w:t>description (string, 255 characters max)</w:t>
       </w:r>
     </w:p>
     <w:p>
@@ -940,6 +1172,18 @@
         </w:numPr>
       </w:pPr>
       <w:r>
+        <w:t>group leader user id</w:t>
+      </w:r>
+    </w:p>
+    <w:p>
+      <w:pPr>
+        <w:pStyle w:val="ListParagraph"/>
+        <w:numPr>
+          <w:ilvl w:val="1"/>
+          <w:numId w:val="8"/>
+        </w:numPr>
+      </w:pPr>
+      <w:r>
         <w:t>creation and updated times</w:t>
       </w:r>
     </w:p>
@@ -981,14 +1225,12 @@
       <w:r>
         <w:rPr>
           <w:i/>
-          <w:highlight w:val="yellow"/>
         </w:rPr>
         <w:t>(</w:t>
       </w:r>
       <w:r>
         <w:rPr>
           <w:i/>
-          <w:highlight w:val="yellow"/>
         </w:rPr>
         <w:t>TODO:</w:t>
       </w:r>
@@ -1043,7 +1285,6 @@
       <w:r>
         <w:rPr>
           <w:i/>
-          <w:highlight w:val="yellow"/>
         </w:rPr>
         <w:t>TODO:</w:t>
       </w:r>
@@ -1242,7 +1483,6 @@
       <w:r>
         <w:rPr>
           <w:i/>
-          <w:highlight w:val="yellow"/>
         </w:rPr>
         <w:t>TODO:</w:t>
       </w:r>
@@ -1297,7 +1537,6 @@
       <w:r>
         <w:rPr>
           <w:i/>
-          <w:highlight w:val="yellow"/>
         </w:rPr>
         <w:t>TODO:</w:t>
       </w:r>
@@ -1469,15 +1708,6 @@
       <w:r>
         <w:t>Activity</w:t>
       </w:r>
-      <w:r>
-        <w:t xml:space="preserve"> (preliminary definition</w:t>
-      </w:r>
-      <w:r>
-        <w:t>, enough for devices</w:t>
-      </w:r>
-      <w:r>
-        <w:t>)</w:t>
-      </w:r>
     </w:p>
     <w:p>
       <w:pPr>
@@ -1557,7 +1787,7 @@
         </w:numPr>
       </w:pPr>
       <w:r>
-        <w:t>category (one line string, translated)</w:t>
+        <w:t>thresholds that this activity is applicable to</w:t>
       </w:r>
     </w:p>
     <w:p>
@@ -1567,9 +1797,33 @@
           <w:ilvl w:val="1"/>
           <w:numId w:val="8"/>
         </w:numPr>
-      </w:pPr>
-      <w:r>
-        <w:t>thresholds that this activity is applicable to</w:t>
+        <w:rPr>
+          <w:highlight w:val="yellow"/>
+        </w:rPr>
+      </w:pPr>
+      <w:r>
+        <w:rPr>
+          <w:highlight w:val="yellow"/>
+        </w:rPr>
+        <w:t>priority (integer from 1 to 10, 1 is highest priority, 10 is lowest priority)</w:t>
+      </w:r>
+    </w:p>
+    <w:p>
+      <w:pPr>
+        <w:pStyle w:val="ListParagraph"/>
+        <w:numPr>
+          <w:ilvl w:val="1"/>
+          <w:numId w:val="8"/>
+        </w:numPr>
+        <w:rPr>
+          <w:highlight w:val="yellow"/>
+        </w:rPr>
+      </w:pPr>
+      <w:r>
+        <w:rPr>
+          <w:highlight w:val="yellow"/>
+        </w:rPr>
+        <w:t>category_id</w:t>
       </w:r>
     </w:p>
     <w:p>
@@ -1658,6 +1912,75 @@
         <w:pStyle w:val="ListParagraph"/>
         <w:numPr>
           <w:ilvl w:val="0"/>
+          <w:numId w:val="4"/>
+        </w:numPr>
+        <w:rPr>
+          <w:highlight w:val="yellow"/>
+        </w:rPr>
+      </w:pPr>
+      <w:r>
+        <w:rPr>
+          <w:highlight w:val="yellow"/>
+        </w:rPr>
+        <w:t xml:space="preserve">Category </w:t>
+      </w:r>
+    </w:p>
+    <w:p>
+      <w:pPr>
+        <w:pStyle w:val="ListParagraph"/>
+        <w:numPr>
+          <w:ilvl w:val="1"/>
+          <w:numId w:val="4"/>
+        </w:numPr>
+        <w:rPr>
+          <w:highlight w:val="yellow"/>
+        </w:rPr>
+      </w:pPr>
+      <w:r>
+        <w:rPr>
+          <w:highlight w:val="yellow"/>
+        </w:rPr>
+        <w:t>category_id</w:t>
+      </w:r>
+    </w:p>
+    <w:p>
+      <w:pPr>
+        <w:pStyle w:val="ListParagraph"/>
+        <w:numPr>
+          <w:ilvl w:val="1"/>
+          <w:numId w:val="4"/>
+        </w:numPr>
+        <w:rPr>
+          <w:highlight w:val="yellow"/>
+        </w:rPr>
+      </w:pPr>
+      <w:r>
+        <w:rPr>
+          <w:highlight w:val="yellow"/>
+        </w:rPr>
+        <w:t>category name, translated</w:t>
+      </w:r>
+    </w:p>
+    <w:p>
+      <w:pPr>
+        <w:pStyle w:val="ListParagraph"/>
+        <w:numPr>
+          <w:ilvl w:val="1"/>
+          <w:numId w:val="4"/>
+        </w:numPr>
+      </w:pPr>
+      <w:r>
+        <w:rPr>
+          <w:highlight w:val="yellow"/>
+        </w:rPr>
+        <w:t>full description (HTML paragraph or paragraphs, translated with placeholders)</w:t>
+      </w:r>
+    </w:p>
+    <w:p>
+      <w:pPr>
+        <w:pStyle w:val="ListParagraph"/>
+        <w:numPr>
+          <w:ilvl w:val="0"/>
           <w:numId w:val="8"/>
         </w:numPr>
       </w:pPr>
@@ -1790,6 +2113,378 @@
     </w:p>
     <w:p>
       <w:pPr>
+        <w:pStyle w:val="ListParagraph"/>
+        <w:numPr>
+          <w:ilvl w:val="0"/>
+          <w:numId w:val="8"/>
+        </w:numPr>
+        <w:rPr>
+          <w:highlight w:val="yellow"/>
+        </w:rPr>
+      </w:pPr>
+      <w:r>
+        <w:rPr>
+          <w:highlight w:val="yellow"/>
+        </w:rPr>
+        <w:t>Request (when requesting to join a group, or requesting a person join a group)</w:t>
+      </w:r>
+    </w:p>
+    <w:p>
+      <w:pPr>
+        <w:pStyle w:val="ListParagraph"/>
+        <w:numPr>
+          <w:ilvl w:val="1"/>
+          <w:numId w:val="8"/>
+        </w:numPr>
+        <w:rPr>
+          <w:highlight w:val="yellow"/>
+        </w:rPr>
+      </w:pPr>
+      <w:r>
+        <w:rPr>
+          <w:highlight w:val="yellow"/>
+        </w:rPr>
+        <w:t>request_id</w:t>
+      </w:r>
+    </w:p>
+    <w:p>
+      <w:pPr>
+        <w:pStyle w:val="ListParagraph"/>
+        <w:numPr>
+          <w:ilvl w:val="1"/>
+          <w:numId w:val="8"/>
+        </w:numPr>
+        <w:rPr>
+          <w:highlight w:val="yellow"/>
+        </w:rPr>
+      </w:pPr>
+      <w:r>
+        <w:rPr>
+          <w:highlight w:val="yellow"/>
+        </w:rPr>
+        <w:t>user_id  (the user creating the request)</w:t>
+      </w:r>
+    </w:p>
+    <w:p>
+      <w:pPr>
+        <w:pStyle w:val="ListParagraph"/>
+        <w:numPr>
+          <w:ilvl w:val="1"/>
+          <w:numId w:val="8"/>
+        </w:numPr>
+        <w:rPr>
+          <w:highlight w:val="yellow"/>
+        </w:rPr>
+      </w:pPr>
+      <w:r>
+        <w:rPr>
+          <w:highlight w:val="yellow"/>
+        </w:rPr>
+        <w:t>group_id</w:t>
+      </w:r>
+    </w:p>
+    <w:p>
+      <w:pPr>
+        <w:pStyle w:val="ListParagraph"/>
+        <w:numPr>
+          <w:ilvl w:val="1"/>
+          <w:numId w:val="8"/>
+        </w:numPr>
+        <w:rPr>
+          <w:highlight w:val="yellow"/>
+        </w:rPr>
+      </w:pPr>
+      <w:r>
+        <w:rPr>
+          <w:highlight w:val="yellow"/>
+        </w:rPr>
+        <w:t>receiver (string: either an email, SMS number or a user_id according to the type)</w:t>
+      </w:r>
+    </w:p>
+    <w:p>
+      <w:pPr>
+        <w:pStyle w:val="ListParagraph"/>
+        <w:numPr>
+          <w:ilvl w:val="1"/>
+          <w:numId w:val="8"/>
+        </w:numPr>
+        <w:rPr>
+          <w:highlight w:val="yellow"/>
+        </w:rPr>
+      </w:pPr>
+      <w:r>
+        <w:rPr>
+          <w:highlight w:val="yellow"/>
+        </w:rPr>
+        <w:t xml:space="preserve">type, </w:t>
+      </w:r>
+      <w:r>
+        <w:rPr>
+          <w:highlight w:val="yellow"/>
+        </w:rPr>
+        <w:t xml:space="preserve">enum </w:t>
+      </w:r>
+      <w:r>
+        <w:rPr>
+          <w:highlight w:val="yellow"/>
+        </w:rPr>
+        <w:t>one of</w:t>
+      </w:r>
+    </w:p>
+    <w:p>
+      <w:pPr>
+        <w:pStyle w:val="ListParagraph"/>
+        <w:numPr>
+          <w:ilvl w:val="2"/>
+          <w:numId w:val="8"/>
+        </w:numPr>
+        <w:rPr>
+          <w:highlight w:val="yellow"/>
+        </w:rPr>
+      </w:pPr>
+      <w:r>
+        <w:rPr>
+          <w:highlight w:val="yellow"/>
+        </w:rPr>
+        <w:t>INVITE_WITH_EMAIL  (invite a person to the group</w:t>
+      </w:r>
+      <w:r>
+        <w:rPr>
+          <w:highlight w:val="yellow"/>
+        </w:rPr>
+        <w:t>, receiver field is an email</w:t>
+      </w:r>
+      <w:r>
+        <w:rPr>
+          <w:highlight w:val="yellow"/>
+        </w:rPr>
+        <w:t>)</w:t>
+      </w:r>
+    </w:p>
+    <w:p>
+      <w:pPr>
+        <w:pStyle w:val="ListParagraph"/>
+        <w:numPr>
+          <w:ilvl w:val="2"/>
+          <w:numId w:val="8"/>
+        </w:numPr>
+        <w:rPr>
+          <w:highlight w:val="yellow"/>
+        </w:rPr>
+      </w:pPr>
+      <w:r>
+        <w:rPr>
+          <w:highlight w:val="yellow"/>
+        </w:rPr>
+        <w:t>INVITE_WITH_SMS (invite a person to the group</w:t>
+      </w:r>
+      <w:r>
+        <w:rPr>
+          <w:highlight w:val="yellow"/>
+        </w:rPr>
+        <w:t>, receiver field is an SMS</w:t>
+      </w:r>
+      <w:r>
+        <w:rPr>
+          <w:highlight w:val="yellow"/>
+        </w:rPr>
+        <w:t>)</w:t>
+      </w:r>
+    </w:p>
+    <w:p>
+      <w:pPr>
+        <w:pStyle w:val="ListParagraph"/>
+        <w:numPr>
+          <w:ilvl w:val="2"/>
+          <w:numId w:val="8"/>
+        </w:numPr>
+        <w:rPr>
+          <w:highlight w:val="yellow"/>
+        </w:rPr>
+      </w:pPr>
+      <w:r>
+        <w:rPr>
+          <w:highlight w:val="yellow"/>
+        </w:rPr>
+        <w:t>REQUEST_MEMBERSHIP (ask to join a group</w:t>
+      </w:r>
+      <w:r>
+        <w:rPr>
+          <w:highlight w:val="yellow"/>
+        </w:rPr>
+        <w:t>, receiver is blank)</w:t>
+      </w:r>
+    </w:p>
+    <w:p>
+      <w:pPr>
+        <w:pStyle w:val="ListParagraph"/>
+        <w:numPr>
+          <w:ilvl w:val="0"/>
+          <w:numId w:val="8"/>
+        </w:numPr>
+        <w:rPr>
+          <w:highlight w:val="yellow"/>
+        </w:rPr>
+      </w:pPr>
+      <w:r>
+        <w:rPr>
+          <w:highlight w:val="yellow"/>
+        </w:rPr>
+        <w:t>Administrators (only for logging into web interface for administration)</w:t>
+      </w:r>
+    </w:p>
+    <w:p>
+      <w:pPr>
+        <w:pStyle w:val="ListParagraph"/>
+        <w:numPr>
+          <w:ilvl w:val="1"/>
+          <w:numId w:val="8"/>
+        </w:numPr>
+        <w:rPr>
+          <w:highlight w:val="yellow"/>
+        </w:rPr>
+      </w:pPr>
+      <w:r>
+        <w:rPr>
+          <w:highlight w:val="yellow"/>
+        </w:rPr>
+        <w:t>admin</w:t>
+      </w:r>
+      <w:r>
+        <w:rPr>
+          <w:highlight w:val="yellow"/>
+        </w:rPr>
+        <w:t>istrator</w:t>
+      </w:r>
+      <w:r>
+        <w:rPr>
+          <w:highlight w:val="yellow"/>
+        </w:rPr>
+        <w:t>_id</w:t>
+      </w:r>
+    </w:p>
+    <w:p>
+      <w:pPr>
+        <w:pStyle w:val="ListParagraph"/>
+        <w:numPr>
+          <w:ilvl w:val="1"/>
+          <w:numId w:val="8"/>
+        </w:numPr>
+        <w:rPr>
+          <w:highlight w:val="yellow"/>
+        </w:rPr>
+      </w:pPr>
+      <w:r>
+        <w:rPr>
+          <w:highlight w:val="yellow"/>
+        </w:rPr>
+        <w:t>e</w:t>
+      </w:r>
+      <w:r>
+        <w:rPr>
+          <w:highlight w:val="yellow"/>
+        </w:rPr>
+        <w:t>mail (</w:t>
+      </w:r>
+      <w:r>
+        <w:rPr>
+          <w:highlight w:val="yellow"/>
+        </w:rPr>
+        <w:t xml:space="preserve">this is the </w:t>
+      </w:r>
+      <w:r>
+        <w:rPr>
+          <w:highlight w:val="yellow"/>
+        </w:rPr>
+        <w:t>user name)</w:t>
+      </w:r>
+    </w:p>
+    <w:p>
+      <w:pPr>
+        <w:pStyle w:val="ListParagraph"/>
+        <w:numPr>
+          <w:ilvl w:val="1"/>
+          <w:numId w:val="8"/>
+        </w:numPr>
+        <w:rPr>
+          <w:highlight w:val="yellow"/>
+        </w:rPr>
+      </w:pPr>
+      <w:r>
+        <w:rPr>
+          <w:highlight w:val="yellow"/>
+        </w:rPr>
+        <w:t>p</w:t>
+      </w:r>
+      <w:r>
+        <w:rPr>
+          <w:highlight w:val="yellow"/>
+        </w:rPr>
+        <w:t>assword</w:t>
+      </w:r>
+    </w:p>
+    <w:p>
+      <w:pPr>
+        <w:pStyle w:val="ListParagraph"/>
+        <w:numPr>
+          <w:ilvl w:val="1"/>
+          <w:numId w:val="8"/>
+        </w:numPr>
+        <w:rPr>
+          <w:highlight w:val="yellow"/>
+        </w:rPr>
+      </w:pPr>
+      <w:r>
+        <w:rPr>
+          <w:highlight w:val="yellow"/>
+        </w:rPr>
+        <w:t>f</w:t>
+      </w:r>
+      <w:r>
+        <w:rPr>
+          <w:highlight w:val="yellow"/>
+        </w:rPr>
+        <w:t>irst n</w:t>
+      </w:r>
+      <w:r>
+        <w:rPr>
+          <w:highlight w:val="yellow"/>
+        </w:rPr>
+        <w:t>ame</w:t>
+      </w:r>
+    </w:p>
+    <w:p>
+      <w:pPr>
+        <w:pStyle w:val="ListParagraph"/>
+        <w:numPr>
+          <w:ilvl w:val="1"/>
+          <w:numId w:val="8"/>
+        </w:numPr>
+        <w:rPr>
+          <w:highlight w:val="yellow"/>
+        </w:rPr>
+      </w:pPr>
+      <w:r>
+        <w:rPr>
+          <w:highlight w:val="yellow"/>
+        </w:rPr>
+        <w:t>l</w:t>
+      </w:r>
+      <w:r>
+        <w:rPr>
+          <w:highlight w:val="yellow"/>
+        </w:rPr>
+        <w:t>ast n</w:t>
+      </w:r>
+      <w:r>
+        <w:rPr>
+          <w:highlight w:val="yellow"/>
+        </w:rPr>
+        <w:t>ame</w:t>
+      </w:r>
+    </w:p>
+    <w:p>
+      <w:pPr>
         <w:pStyle w:val="Heading2"/>
       </w:pPr>
       <w:r>
@@ -2042,15 +2737,78 @@
           <w:ilvl w:val="0"/>
           <w:numId w:val="6"/>
         </w:numPr>
-      </w:pPr>
-      <w:r>
-        <w:t xml:space="preserve">Authentication is a concern: Even if this is not a financial app, how to know that the client is who they say they are? At start of session, user must authenticate themselves with username (known) / password (secret).  The server then replies with a token that the client provides with every subsequent API call.  The token uniquely and securely identifies the user.  At some point the token expires, and the user must re-authenticate. To make this usable, the token will be stored in the saved state when an app goes into the background, which is less secure, but still necessary. See </w:t>
-      </w:r>
-      <w:r>
-        <w:t xml:space="preserve">OAuth2 </w:t>
-      </w:r>
-      <w:r>
-        <w:t>examples.</w:t>
+        <w:rPr>
+          <w:highlight w:val="yellow"/>
+        </w:rPr>
+      </w:pPr>
+      <w:r>
+        <w:t xml:space="preserve">Authentication is a concern: Even if this is not a financial app, how to know that the client is who they say they are? </w:t>
+      </w:r>
+      <w:r>
+        <w:rPr>
+          <w:highlight w:val="yellow"/>
+        </w:rPr>
+        <w:t>When the user first registers to get a user account, the</w:t>
+      </w:r>
+      <w:r>
+        <w:rPr>
+          <w:highlight w:val="yellow"/>
+        </w:rPr>
+        <w:t xml:space="preserve"> user must </w:t>
+      </w:r>
+      <w:r>
+        <w:rPr>
+          <w:highlight w:val="yellow"/>
+        </w:rPr>
+        <w:t xml:space="preserve">register </w:t>
+      </w:r>
+      <w:r>
+        <w:rPr>
+          <w:highlight w:val="yellow"/>
+        </w:rPr>
+        <w:t>th</w:t>
+      </w:r>
+      <w:r>
+        <w:rPr>
+          <w:highlight w:val="yellow"/>
+        </w:rPr>
+        <w:t xml:space="preserve">emselves with </w:t>
+      </w:r>
+      <w:r>
+        <w:rPr>
+          <w:highlight w:val="yellow"/>
+        </w:rPr>
+        <w:t>an email</w:t>
+      </w:r>
+      <w:r>
+        <w:rPr>
+          <w:highlight w:val="yellow"/>
+        </w:rPr>
+        <w:t xml:space="preserve"> (known) and</w:t>
+      </w:r>
+      <w:r>
+        <w:rPr>
+          <w:highlight w:val="yellow"/>
+        </w:rPr>
+        <w:t xml:space="preserve"> password (secret).  The server then replies with a token that the client provides with every subsequent API call.  The token uniquely and securely identifies the user.  </w:t>
+      </w:r>
+      <w:r>
+        <w:rPr>
+          <w:highlight w:val="yellow"/>
+        </w:rPr>
+        <w:t xml:space="preserve">In the first version of this application, the </w:t>
+      </w:r>
+      <w:r>
+        <w:rPr>
+          <w:highlight w:val="yellow"/>
+        </w:rPr>
+        <w:t xml:space="preserve">token </w:t>
+      </w:r>
+      <w:r>
+        <w:rPr>
+          <w:highlight w:val="yellow"/>
+        </w:rPr>
+        <w:t>does not expire, so the user does not need to ever re-authenticate. On the device, the app stores the token in protected storage.</w:t>
       </w:r>
     </w:p>
     <w:p>
@@ -2061,17 +2819,32 @@
           <w:numId w:val="6"/>
         </w:numPr>
         <w:rPr>
-          <w:i/>
-        </w:rPr>
-      </w:pPr>
-      <w:r>
-        <w:t>Amount of time before session expiry is a server configuration parameter</w:t>
-      </w:r>
-      <w:r>
-        <w:rPr>
-          <w:i/>
-        </w:rPr>
-        <w:t>.</w:t>
+          <w:highlight w:val="yellow"/>
+        </w:rPr>
+      </w:pPr>
+      <w:r>
+        <w:rPr>
+          <w:highlight w:val="yellow"/>
+        </w:rPr>
+        <w:t xml:space="preserve">For even better security, </w:t>
+      </w:r>
+      <w:r>
+        <w:rPr>
+          <w:highlight w:val="yellow"/>
+        </w:rPr>
+        <w:t xml:space="preserve">the password </w:t>
+      </w:r>
+      <w:r>
+        <w:rPr>
+          <w:highlight w:val="yellow"/>
+        </w:rPr>
+        <w:t xml:space="preserve">is hashed </w:t>
+      </w:r>
+      <w:r>
+        <w:rPr>
+          <w:highlight w:val="yellow"/>
+        </w:rPr>
+        <w:t>on the device before sending it to the server.</w:t>
       </w:r>
     </w:p>
     <w:p>
@@ -2081,15 +2854,118 @@
           <w:ilvl w:val="1"/>
           <w:numId w:val="6"/>
         </w:numPr>
-      </w:pPr>
-      <w:r>
-        <w:t xml:space="preserve">For even better security, </w:t>
-      </w:r>
-      <w:r>
-        <w:t xml:space="preserve">we </w:t>
-      </w:r>
-      <w:r>
-        <w:t>hash the password on the device before sending it to the server.</w:t>
+        <w:rPr>
+          <w:i/>
+        </w:rPr>
+      </w:pPr>
+      <w:r>
+        <w:t>Admin: need way to suspend a user account (e.g., user reports stolen phone)</w:t>
+      </w:r>
+    </w:p>
+    <w:p>
+      <w:pPr>
+        <w:pStyle w:val="Heading1"/>
+      </w:pPr>
+      <w:r>
+        <w:t>II</w:t>
+      </w:r>
+      <w:r>
+        <w:t>I</w:t>
+      </w:r>
+      <w:r>
+        <w:t xml:space="preserve">. </w:t>
+      </w:r>
+      <w:r>
+        <w:t>Device API</w:t>
+      </w:r>
+    </w:p>
+    <w:p>
+      <w:pPr>
+        <w:pStyle w:val="Heading2"/>
+      </w:pPr>
+      <w:r>
+        <w:t>Authentication and Registration API Calls</w:t>
+      </w:r>
+    </w:p>
+    <w:p>
+      <w:pPr>
+        <w:pStyle w:val="ListParagraph"/>
+        <w:numPr>
+          <w:ilvl w:val="0"/>
+          <w:numId w:val="26"/>
+        </w:numPr>
+      </w:pPr>
+      <w:r>
+        <w:rPr>
+          <w:highlight w:val="yellow"/>
+        </w:rPr>
+        <w:t>Register a new user to get a user account.</w:t>
+      </w:r>
+      <w:r>
+        <w:br/>
+      </w:r>
+      <w:r>
+        <w:rPr>
+          <w:b/>
+          <w:highlight w:val="yellow"/>
+        </w:rPr>
+        <w:t xml:space="preserve">HTTP POST api/v1/register </w:t>
+      </w:r>
+      <w:r>
+        <w:rPr>
+          <w:b/>
+          <w:highlight w:val="yellow"/>
+        </w:rPr>
+        <w:br/>
+        <w:t>username=&lt;email&gt;</w:t>
+      </w:r>
+      <w:r>
+        <w:rPr>
+          <w:b/>
+          <w:highlight w:val="yellow"/>
+        </w:rPr>
+        <w:br/>
+        <w:t>password=&lt;password hash&gt;</w:t>
+      </w:r>
+      <w:r>
+        <w:rPr>
+          <w:b/>
+          <w:highlight w:val="yellow"/>
+        </w:rPr>
+        <w:br/>
+        <w:t>first_name=&lt;first name&gt;</w:t>
+      </w:r>
+      <w:r>
+        <w:rPr>
+          <w:b/>
+          <w:highlight w:val="yellow"/>
+        </w:rPr>
+        <w:br/>
+        <w:t>last_name=&lt;last name&gt;</w:t>
+      </w:r>
+      <w:r>
+        <w:rPr>
+          <w:b/>
+          <w:highlight w:val="yellow"/>
+        </w:rPr>
+        <w:br/>
+        <w:t>language=&lt;language&gt;</w:t>
+      </w:r>
+      <w:r>
+        <w:rPr>
+          <w:b/>
+          <w:highlight w:val="yellow"/>
+        </w:rPr>
+        <w:br/>
+        <w:t>image=&lt;image_url&gt;</w:t>
+      </w:r>
+      <w:r>
+        <w:rPr>
+          <w:b/>
+          <w:highlight w:val="yellow"/>
+        </w:rPr>
+        <w:br/>
+        <w:t>mobile=&lt;mobile phone number&gt;</w:t>
       </w:r>
     </w:p>
     <w:p>
@@ -2097,108 +2973,121 @@
         <w:pStyle w:val="ListParagraph"/>
         <w:numPr>
           <w:ilvl w:val="1"/>
-          <w:numId w:val="6"/>
-        </w:numPr>
-        <w:rPr>
-          <w:b/>
+          <w:numId w:val="26"/>
+        </w:numPr>
+        <w:rPr>
           <w:i/>
-        </w:rPr>
-      </w:pPr>
-      <w:r>
-        <w:t>Server API: authenticate username=u password</w:t>
-      </w:r>
-      <w:r>
-        <w:t>_hash</w:t>
-      </w:r>
-      <w:r>
-        <w:t>=p</w:t>
-      </w:r>
-      <w:r>
+          <w:highlight w:val="yellow"/>
+        </w:rPr>
+      </w:pPr>
+      <w:r>
+        <w:rPr>
+          <w:highlight w:val="yellow"/>
+        </w:rPr>
+        <w:t>Returns authentication token or a fail message if this username is already taken</w:t>
+      </w:r>
+      <w:r>
+        <w:rPr>
+          <w:highlight w:val="yellow"/>
+        </w:rPr>
+        <w:t>.</w:t>
+      </w:r>
+    </w:p>
+    <w:p>
+      <w:pPr>
+        <w:pStyle w:val="ListParagraph"/>
+        <w:numPr>
+          <w:ilvl w:val="0"/>
+          <w:numId w:val="26"/>
+        </w:numPr>
+        <w:rPr>
+          <w:i/>
+          <w:highlight w:val="yellow"/>
+        </w:rPr>
+      </w:pPr>
+      <w:r>
+        <w:rPr>
+          <w:highlight w:val="yellow"/>
+        </w:rPr>
+        <w:t xml:space="preserve">Login </w:t>
+      </w:r>
+      <w:r>
+        <w:rPr>
+          <w:highlight w:val="yellow"/>
+        </w:rPr>
+        <w:t xml:space="preserve">the </w:t>
+      </w:r>
+      <w:r>
+        <w:rPr>
+          <w:highlight w:val="yellow"/>
+        </w:rPr>
+        <w:t xml:space="preserve">user. </w:t>
+      </w:r>
+      <w:r>
+        <w:rPr>
+          <w:highlight w:val="yellow"/>
+        </w:rPr>
+        <w:t xml:space="preserve"> This is not normally necessary, although in </w:t>
+      </w:r>
+      <w:r>
+        <w:rPr>
+          <w:highlight w:val="yellow"/>
+        </w:rPr>
+        <w:t>extreme situations, such as when a user deletes their app by mistake and then reinstalls the app, the user may need to login with this API call</w:t>
+      </w:r>
+      <w:r>
+        <w:rPr>
+          <w:highlight w:val="yellow"/>
+        </w:rPr>
+        <w:t>.</w:t>
+      </w:r>
+      <w:r>
+        <w:rPr>
+          <w:highlight w:val="yellow"/>
+        </w:rPr>
         <w:br/>
       </w:r>
       <w:r>
         <w:rPr>
           <w:b/>
-        </w:rPr>
-        <w:t xml:space="preserve">HTTP POST </w:t>
-      </w:r>
-      <w:r>
-        <w:rPr>
-          <w:b/>
-        </w:rPr>
-        <w:t>api/v1/</w:t>
-      </w:r>
-      <w:r>
-        <w:rPr>
-          <w:b/>
-        </w:rPr>
-        <w:t>authenticate?username=u&amp;password=p</w:t>
-      </w:r>
-    </w:p>
-    <w:p>
-      <w:pPr>
-        <w:pStyle w:val="ListParagraph"/>
-        <w:numPr>
-          <w:ilvl w:val="2"/>
-          <w:numId w:val="6"/>
-        </w:numPr>
-        <w:rPr>
-          <w:b/>
+          <w:highlight w:val="yellow"/>
+        </w:rPr>
+        <w:t xml:space="preserve">HTTP POST api/v1/authenticate </w:t>
+      </w:r>
+      <w:r>
+        <w:rPr>
+          <w:b/>
+          <w:highlight w:val="yellow"/>
+        </w:rPr>
+        <w:br/>
+        <w:t>username=&lt;email&gt;</w:t>
+      </w:r>
+      <w:r>
+        <w:rPr>
+          <w:b/>
+          <w:highlight w:val="yellow"/>
+        </w:rPr>
+        <w:br/>
+        <w:t>password=&lt;password hash&gt;</w:t>
+      </w:r>
+    </w:p>
+    <w:p>
+      <w:pPr>
+        <w:pStyle w:val="ListParagraph"/>
+        <w:numPr>
+          <w:ilvl w:val="1"/>
+          <w:numId w:val="27"/>
+        </w:numPr>
+        <w:rPr>
           <w:i/>
-        </w:rPr>
-      </w:pPr>
-      <w:r>
-        <w:rPr>
-          <w:b/>
-        </w:rPr>
-        <w:t>Returns authentication token</w:t>
-      </w:r>
-    </w:p>
-    <w:p>
-      <w:pPr>
-        <w:pStyle w:val="ListParagraph"/>
-        <w:numPr>
-          <w:ilvl w:val="1"/>
-          <w:numId w:val="6"/>
-        </w:numPr>
-        <w:rPr>
-          <w:i/>
-        </w:rPr>
-      </w:pPr>
-      <w:r>
-        <w:t>Server API: each call, except authenticate, can fail with an authentication failure, meaning that the user must reenter their password</w:t>
-      </w:r>
-    </w:p>
-    <w:p>
-      <w:pPr>
-        <w:pStyle w:val="ListParagraph"/>
-        <w:numPr>
-          <w:ilvl w:val="1"/>
-          <w:numId w:val="6"/>
-        </w:numPr>
-        <w:rPr>
-          <w:i/>
-        </w:rPr>
-      </w:pPr>
-      <w:r>
-        <w:t>Admin: need way to suspend a user account (e.g., user reports stolen phone)</w:t>
-      </w:r>
-    </w:p>
-    <w:p>
-      <w:pPr>
-        <w:pStyle w:val="Heading1"/>
-      </w:pPr>
-      <w:r>
-        <w:t>II</w:t>
-      </w:r>
-      <w:r>
-        <w:t>I</w:t>
-      </w:r>
-      <w:r>
-        <w:t xml:space="preserve">. </w:t>
-      </w:r>
-      <w:r>
-        <w:t>Device API</w:t>
+          <w:highlight w:val="yellow"/>
+        </w:rPr>
+      </w:pPr>
+      <w:r>
+        <w:rPr>
+          <w:highlight w:val="yellow"/>
+        </w:rPr>
+        <w:t>Returns authentication token or a fail message if this username is already taken.</w:t>
       </w:r>
     </w:p>
     <w:p>
@@ -2388,6 +3277,33 @@
       <w:r>
         <w:t>, and the count of users who have already pledged</w:t>
       </w:r>
+      <w:r>
+        <w:t>.</w:t>
+      </w:r>
+    </w:p>
+    <w:p>
+      <w:pPr>
+        <w:pStyle w:val="ListParagraph"/>
+        <w:numPr>
+          <w:ilvl w:val="3"/>
+          <w:numId w:val="11"/>
+        </w:numPr>
+        <w:rPr>
+          <w:highlight w:val="yellow"/>
+        </w:rPr>
+      </w:pPr>
+      <w:r>
+        <w:rPr>
+          <w:highlight w:val="yellow"/>
+        </w:rPr>
+        <w:t>Also an enum field to indicate whether or not the friend’s threshold has changed because of this event and if it has changed, the new threshold</w:t>
+      </w:r>
+      <w:r>
+        <w:rPr>
+          <w:highlight w:val="yellow"/>
+        </w:rPr>
+        <w:t>.</w:t>
+      </w:r>
     </w:p>
     <w:p>
       <w:pPr>
@@ -3335,6 +4251,19 @@
         </w:rPr>
         <w:t>&gt;</w:t>
       </w:r>
+      <w:r>
+        <w:rPr>
+          <w:b/>
+        </w:rPr>
+        <w:br/>
+      </w:r>
+      <w:r>
+        <w:rPr>
+          <w:b/>
+          <w:highlight w:val="yellow"/>
+        </w:rPr>
+        <w:t>new_threshold=&lt;UNCHANGED|threshold enum&gt;</w:t>
+      </w:r>
     </w:p>
     <w:p>
       <w:pPr>
@@ -3447,6 +4376,19 @@
         <w:br/>
         <w:t>mobile=&lt;mobile phone number&gt;</w:t>
       </w:r>
+      <w:r>
+        <w:rPr>
+          <w:b/>
+        </w:rPr>
+        <w:br/>
+      </w:r>
+      <w:r>
+        <w:rPr>
+          <w:b/>
+          <w:highlight w:val="yellow"/>
+        </w:rPr>
+        <w:t>threshold=&lt;threshold enum&gt;</w:t>
+      </w:r>
     </w:p>
     <w:p>
       <w:pPr>
@@ -3523,7 +4465,34 @@
         </w:rPr>
       </w:pPr>
       <w:r>
-        <w:t>Get all activities. This will return an array of activity records, plus the server’s timestamp.</w:t>
+        <w:t>Get all activities</w:t>
+      </w:r>
+      <w:r>
+        <w:t xml:space="preserve"> </w:t>
+      </w:r>
+      <w:r>
+        <w:rPr>
+          <w:highlight w:val="yellow"/>
+        </w:rPr>
+        <w:t>and categories</w:t>
+      </w:r>
+      <w:r>
+        <w:t xml:space="preserve">. This will return an array of activity </w:t>
+      </w:r>
+      <w:r>
+        <w:rPr>
+          <w:highlight w:val="yellow"/>
+        </w:rPr>
+        <w:t xml:space="preserve">and category </w:t>
+      </w:r>
+      <w:r>
+        <w:rPr>
+          <w:highlight w:val="yellow"/>
+        </w:rPr>
+        <w:t>records</w:t>
+      </w:r>
+      <w:r>
+        <w:t>, plus the server’s timestamp.</w:t>
       </w:r>
       <w:r>
         <w:br/>
@@ -3556,6 +4525,15 @@
         <w:t xml:space="preserve">Get activities </w:t>
       </w:r>
       <w:r>
+        <w:rPr>
+          <w:highlight w:val="yellow"/>
+        </w:rPr>
+        <w:t>and categories</w:t>
+      </w:r>
+      <w:r>
+        <w:t xml:space="preserve"> </w:t>
+      </w:r>
+      <w:r>
         <w:t>applicable to</w:t>
       </w:r>
       <w:r>
@@ -3565,7 +4543,22 @@
         <w:t>. This will retu</w:t>
       </w:r>
       <w:r>
-        <w:t>rn an array of activity records, plus the server’s timestamp.</w:t>
+        <w:t xml:space="preserve">rn an array of activity </w:t>
+      </w:r>
+      <w:r>
+        <w:rPr>
+          <w:highlight w:val="yellow"/>
+        </w:rPr>
+        <w:t xml:space="preserve">and category </w:t>
+      </w:r>
+      <w:r>
+        <w:rPr>
+          <w:highlight w:val="yellow"/>
+        </w:rPr>
+        <w:t>records</w:t>
+      </w:r>
+      <w:r>
+        <w:t>, plus the server’s timestamp.</w:t>
       </w:r>
       <w:r>
         <w:br/>
@@ -3628,6 +4621,15 @@
         <w:t xml:space="preserve">Get all activities </w:t>
       </w:r>
       <w:r>
+        <w:rPr>
+          <w:highlight w:val="yellow"/>
+        </w:rPr>
+        <w:t>and categories</w:t>
+      </w:r>
+      <w:r>
+        <w:t xml:space="preserve"> </w:t>
+      </w:r>
+      <w:r>
         <w:t>[applicab</w:t>
       </w:r>
       <w:r>
@@ -3640,7 +4642,22 @@
         <w:t xml:space="preserve"> This will return </w:t>
       </w:r>
       <w:r>
-        <w:t xml:space="preserve">all the applicable activity records if any change </w:t>
+        <w:t xml:space="preserve">all the applicable activity </w:t>
+      </w:r>
+      <w:r>
+        <w:rPr>
+          <w:highlight w:val="yellow"/>
+        </w:rPr>
+        <w:t xml:space="preserve">and category </w:t>
+      </w:r>
+      <w:r>
+        <w:rPr>
+          <w:highlight w:val="yellow"/>
+        </w:rPr>
+        <w:t>records</w:t>
+      </w:r>
+      <w:r>
+        <w:t xml:space="preserve"> if any change </w:t>
       </w:r>
       <w:r>
         <w:t xml:space="preserve">has been made </w:t>
@@ -3661,7 +4678,13 @@
         <w:t xml:space="preserve">activity </w:t>
       </w:r>
       <w:r>
-        <w:t>records are returned.</w:t>
+        <w:t>records</w:t>
+      </w:r>
+      <w:r>
+        <w:t xml:space="preserve"> or category records</w:t>
+      </w:r>
+      <w:r>
+        <w:t xml:space="preserve"> are returned.</w:t>
       </w:r>
       <w:r>
         <w:t xml:space="preserve"> The server’s timestamp is also returned.</w:t>
@@ -3748,7 +4771,13 @@
         </w:rPr>
       </w:pPr>
       <w:r>
-        <w:t>Timestamp is UTC based, and it is based on a timestamp originating from the server.</w:t>
+        <w:t xml:space="preserve">Timestamp is UTC based, and it </w:t>
+      </w:r>
+      <w:r>
+        <w:t xml:space="preserve">is </w:t>
+      </w:r>
+      <w:r>
+        <w:t>a timestamp originating from the server.</w:t>
       </w:r>
     </w:p>
     <w:p>
@@ -4576,126 +5605,181 @@
         <w:rPr>
           <w:b/>
           <w:i/>
-        </w:rPr>
-      </w:pPr>
-      <w:r>
-        <w:t xml:space="preserve">Invite </w:t>
-      </w:r>
-      <w:r>
-        <w:t xml:space="preserve">a user </w:t>
-      </w:r>
-      <w:r>
-        <w:t xml:space="preserve">to </w:t>
-      </w:r>
-      <w:r>
+          <w:highlight w:val="yellow"/>
+        </w:rPr>
+      </w:pPr>
+      <w:r>
+        <w:rPr>
+          <w:highlight w:val="yellow"/>
+        </w:rPr>
+        <w:t>Create a request for a person to join</w:t>
+      </w:r>
+      <w:r>
+        <w:rPr>
+          <w:highlight w:val="yellow"/>
+        </w:rPr>
+        <w:t xml:space="preserve"> </w:t>
+      </w:r>
+      <w:r>
+        <w:rPr>
+          <w:highlight w:val="yellow"/>
+        </w:rPr>
         <w:t xml:space="preserve">my </w:t>
       </w:r>
       <w:r>
+        <w:rPr>
+          <w:highlight w:val="yellow"/>
+        </w:rPr>
         <w:t>group</w:t>
       </w:r>
       <w:r>
+        <w:rPr>
+          <w:highlight w:val="yellow"/>
+        </w:rPr>
         <w:t xml:space="preserve">. </w:t>
       </w:r>
       <w:r>
-        <w:t xml:space="preserve"> This will send an email or SMS to the invited person, asking them to join at a certain URL. </w:t>
-      </w:r>
-      <w:r>
+        <w:rPr>
+          <w:highlight w:val="yellow"/>
+        </w:rPr>
+        <w:t xml:space="preserve"> This will send an email or SMS to the invited person, aski</w:t>
+      </w:r>
+      <w:r>
+        <w:rPr>
+          <w:highlight w:val="yellow"/>
+        </w:rPr>
+        <w:t>ng them to join</w:t>
+      </w:r>
+      <w:r>
+        <w:rPr>
+          <w:highlight w:val="yellow"/>
+        </w:rPr>
+        <w:t xml:space="preserve">. </w:t>
+      </w:r>
+      <w:r>
+        <w:rPr>
+          <w:highlight w:val="yellow"/>
+        </w:rPr>
+        <w:t xml:space="preserve">See explanation </w:t>
+      </w:r>
+      <w:r>
+        <w:rPr>
+          <w:i/>
+          <w:highlight w:val="yellow"/>
+        </w:rPr>
+        <w:t>Becoming a New User.</w:t>
+      </w:r>
+      <w:r>
+        <w:rPr>
+          <w:highlight w:val="yellow"/>
+        </w:rPr>
         <w:br/>
       </w:r>
       <w:r>
         <w:rPr>
           <w:b/>
+          <w:highlight w:val="yellow"/>
         </w:rPr>
         <w:t xml:space="preserve">HTTP POST </w:t>
       </w:r>
       <w:r>
         <w:rPr>
           <w:b/>
+          <w:highlight w:val="yellow"/>
         </w:rPr>
         <w:t>api/v1/</w:t>
       </w:r>
       <w:r>
         <w:rPr>
           <w:b/>
-        </w:rPr>
-        <w:t>groups</w:t>
-      </w:r>
-      <w:r>
-        <w:rPr>
-          <w:b/>
-        </w:rPr>
-        <w:t>/</w:t>
-      </w:r>
-      <w:r>
-        <w:rPr>
-          <w:b/>
-        </w:rPr>
-        <w:t>&lt;group_id&gt;</w:t>
-      </w:r>
-      <w:r>
-        <w:rPr>
-          <w:b/>
-        </w:rPr>
-        <w:t>/invite</w:t>
-      </w:r>
-      <w:r>
-        <w:rPr>
-          <w:b/>
+          <w:highlight w:val="yellow"/>
+        </w:rPr>
+        <w:t>requests</w:t>
+      </w:r>
+      <w:r>
+        <w:rPr>
+          <w:b/>
+          <w:highlight w:val="yellow"/>
+        </w:rPr>
+        <w:t xml:space="preserve"> </w:t>
+      </w:r>
+      <w:r>
+        <w:rPr>
+          <w:b/>
+          <w:highlight w:val="yellow"/>
         </w:rPr>
         <w:br/>
       </w:r>
       <w:r>
         <w:rPr>
           <w:b/>
+          <w:highlight w:val="yellow"/>
         </w:rPr>
         <w:t>token=&lt;token&gt;</w:t>
       </w:r>
       <w:r>
         <w:rPr>
           <w:b/>
+          <w:highlight w:val="yellow"/>
         </w:rPr>
         <w:br/>
-      </w:r>
-      <w:r>
-        <w:rPr>
-          <w:b/>
+        <w:t>group=&lt;group_id&gt;</w:t>
+      </w:r>
+      <w:r>
+        <w:rPr>
+          <w:b/>
+          <w:highlight w:val="yellow"/>
+        </w:rPr>
+        <w:br/>
+        <w:t>type=INVITE</w:t>
+      </w:r>
+      <w:r>
+        <w:rPr>
+          <w:b/>
+          <w:highlight w:val="yellow"/>
+        </w:rPr>
+        <w:br/>
+      </w:r>
+      <w:r>
+        <w:rPr>
+          <w:b/>
+          <w:highlight w:val="yellow"/>
         </w:rPr>
         <w:t>email=</w:t>
       </w:r>
       <w:r>
         <w:rPr>
           <w:b/>
+          <w:highlight w:val="yellow"/>
         </w:rPr>
         <w:t>&lt;</w:t>
       </w:r>
       <w:r>
         <w:rPr>
           <w:b/>
+          <w:highlight w:val="yellow"/>
         </w:rPr>
         <w:t>em</w:t>
       </w:r>
       <w:r>
         <w:rPr>
           <w:b/>
+          <w:highlight w:val="yellow"/>
         </w:rPr>
         <w:t>ail&gt;</w:t>
       </w:r>
       <w:r>
         <w:rPr>
           <w:b/>
-        </w:rPr>
-        <w:t xml:space="preserve">   OR</w:t>
-      </w:r>
-      <w:r>
-        <w:rPr>
-          <w:b/>
-        </w:rPr>
-        <w:t xml:space="preserve">   </w:t>
+          <w:highlight w:val="yellow"/>
+        </w:rPr>
+        <w:t xml:space="preserve"> OR </w:t>
       </w:r>
       <w:r>
         <w:rPr>
           <w:b/>
           <w:i/>
+          <w:highlight w:val="yellow"/>
         </w:rPr>
         <w:t>phone =&lt;phone_number&gt;</w:t>
       </w:r>
@@ -4709,12 +5793,19 @@
         </w:numPr>
         <w:rPr>
           <w:i/>
-        </w:rPr>
-      </w:pPr>
-      <w:r>
+          <w:highlight w:val="yellow"/>
+        </w:rPr>
+      </w:pPr>
+      <w:r>
+        <w:rPr>
+          <w:highlight w:val="yellow"/>
+        </w:rPr>
         <w:t xml:space="preserve">I </w:t>
       </w:r>
       <w:r>
+        <w:rPr>
+          <w:highlight w:val="yellow"/>
+        </w:rPr>
         <w:t>must be group leader</w:t>
       </w:r>
     </w:p>
@@ -4727,33 +5818,61 @@
         </w:numPr>
         <w:rPr>
           <w:i/>
-        </w:rPr>
-      </w:pPr>
-      <w:r>
+          <w:highlight w:val="yellow"/>
+        </w:rPr>
+      </w:pPr>
+      <w:r>
+        <w:rPr>
+          <w:highlight w:val="yellow"/>
+        </w:rPr>
         <w:t>The given e</w:t>
       </w:r>
       <w:r>
+        <w:rPr>
+          <w:highlight w:val="yellow"/>
+        </w:rPr>
         <w:t xml:space="preserve">mail </w:t>
       </w:r>
       <w:r>
+        <w:rPr>
+          <w:highlight w:val="yellow"/>
+        </w:rPr>
         <w:t xml:space="preserve">or phone number </w:t>
       </w:r>
       <w:r>
+        <w:rPr>
+          <w:highlight w:val="yellow"/>
+        </w:rPr>
         <w:t xml:space="preserve">must </w:t>
       </w:r>
       <w:r>
+        <w:rPr>
+          <w:highlight w:val="yellow"/>
+        </w:rPr>
         <w:t xml:space="preserve">not already </w:t>
       </w:r>
       <w:r>
+        <w:rPr>
+          <w:highlight w:val="yellow"/>
+        </w:rPr>
         <w:t xml:space="preserve">exist </w:t>
       </w:r>
       <w:r>
+        <w:rPr>
+          <w:highlight w:val="yellow"/>
+        </w:rPr>
         <w:t xml:space="preserve">in </w:t>
       </w:r>
       <w:r>
+        <w:rPr>
+          <w:highlight w:val="yellow"/>
+        </w:rPr>
         <w:t>the group</w:t>
       </w:r>
       <w:r>
+        <w:rPr>
+          <w:highlight w:val="yellow"/>
+        </w:rPr>
         <w:t>.</w:t>
       </w:r>
     </w:p>
@@ -4766,22 +5885,522 @@
         </w:numPr>
         <w:rPr>
           <w:i/>
-        </w:rPr>
-      </w:pPr>
-      <w:r>
-        <w:t>Not already</w:t>
-      </w:r>
-      <w:r>
-        <w:t xml:space="preserve"> at</w:t>
-      </w:r>
-      <w:r>
-        <w:t xml:space="preserve"> max number of users </w:t>
-      </w:r>
-      <w:r>
-        <w:t>in group</w:t>
-      </w:r>
-      <w:r>
+          <w:highlight w:val="yellow"/>
+        </w:rPr>
+      </w:pPr>
+      <w:r>
+        <w:rPr>
+          <w:highlight w:val="yellow"/>
+        </w:rPr>
+        <w:t>The group must not already have max number of users</w:t>
+      </w:r>
+      <w:r>
+        <w:rPr>
+          <w:highlight w:val="yellow"/>
+        </w:rPr>
         <w:t>, which is a server configuration parameter.</w:t>
+      </w:r>
+    </w:p>
+    <w:p>
+      <w:pPr>
+        <w:pStyle w:val="ListParagraph"/>
+        <w:numPr>
+          <w:ilvl w:val="0"/>
+          <w:numId w:val="13"/>
+        </w:numPr>
+        <w:rPr>
+          <w:b/>
+          <w:i/>
+          <w:highlight w:val="yellow"/>
+        </w:rPr>
+      </w:pPr>
+      <w:r>
+        <w:rPr>
+          <w:highlight w:val="yellow"/>
+        </w:rPr>
+        <w:t xml:space="preserve">Create a request </w:t>
+      </w:r>
+      <w:r>
+        <w:rPr>
+          <w:highlight w:val="yellow"/>
+        </w:rPr>
+        <w:t>to</w:t>
+      </w:r>
+      <w:r>
+        <w:rPr>
+          <w:highlight w:val="yellow"/>
+        </w:rPr>
+        <w:t xml:space="preserve"> join</w:t>
+      </w:r>
+      <w:r>
+        <w:rPr>
+          <w:highlight w:val="yellow"/>
+        </w:rPr>
+        <w:t xml:space="preserve"> a group.  This request will go the group’s lead</w:t>
+      </w:r>
+      <w:r>
+        <w:rPr>
+          <w:highlight w:val="yellow"/>
+        </w:rPr>
+        <w:t>er, who may accept or reject my</w:t>
+      </w:r>
+      <w:r>
+        <w:rPr>
+          <w:highlight w:val="yellow"/>
+        </w:rPr>
+        <w:t xml:space="preserve"> request.</w:t>
+      </w:r>
+      <w:r>
+        <w:rPr>
+          <w:highlight w:val="yellow"/>
+        </w:rPr>
+        <w:br/>
+      </w:r>
+      <w:r>
+        <w:rPr>
+          <w:b/>
+          <w:highlight w:val="yellow"/>
+        </w:rPr>
+        <w:t xml:space="preserve">HTTP POST api/v1/requests </w:t>
+      </w:r>
+      <w:r>
+        <w:rPr>
+          <w:b/>
+          <w:highlight w:val="yellow"/>
+        </w:rPr>
+        <w:br/>
+        <w:t>token=&lt;token&gt;</w:t>
+      </w:r>
+      <w:r>
+        <w:rPr>
+          <w:b/>
+          <w:highlight w:val="yellow"/>
+        </w:rPr>
+        <w:br/>
+        <w:t>group=&lt;group_id&gt;</w:t>
+      </w:r>
+      <w:r>
+        <w:rPr>
+          <w:b/>
+          <w:highlight w:val="yellow"/>
+        </w:rPr>
+        <w:br/>
+        <w:t>type=REQUEST_MEMBERSHIP</w:t>
+      </w:r>
+    </w:p>
+    <w:p>
+      <w:pPr>
+        <w:pStyle w:val="ListParagraph"/>
+        <w:numPr>
+          <w:ilvl w:val="1"/>
+          <w:numId w:val="13"/>
+        </w:numPr>
+        <w:rPr>
+          <w:i/>
+          <w:highlight w:val="yellow"/>
+        </w:rPr>
+      </w:pPr>
+      <w:r>
+        <w:rPr>
+          <w:highlight w:val="yellow"/>
+        </w:rPr>
+        <w:t xml:space="preserve">I must </w:t>
+      </w:r>
+      <w:r>
+        <w:rPr>
+          <w:highlight w:val="yellow"/>
+        </w:rPr>
+        <w:t>not already belong to the group.</w:t>
+      </w:r>
+    </w:p>
+    <w:p>
+      <w:pPr>
+        <w:pStyle w:val="ListParagraph"/>
+        <w:numPr>
+          <w:ilvl w:val="1"/>
+          <w:numId w:val="13"/>
+        </w:numPr>
+        <w:rPr>
+          <w:i/>
+          <w:highlight w:val="yellow"/>
+        </w:rPr>
+      </w:pPr>
+      <w:r>
+        <w:rPr>
+          <w:highlight w:val="yellow"/>
+        </w:rPr>
+        <w:t>The group must not already have max number of users</w:t>
+      </w:r>
+      <w:r>
+        <w:rPr>
+          <w:highlight w:val="yellow"/>
+        </w:rPr>
+        <w:t>, which is a server configuration parameter.</w:t>
+      </w:r>
+    </w:p>
+    <w:p>
+      <w:pPr>
+        <w:pStyle w:val="ListParagraph"/>
+        <w:numPr>
+          <w:ilvl w:val="0"/>
+          <w:numId w:val="13"/>
+        </w:numPr>
+        <w:rPr>
+          <w:i/>
+          <w:highlight w:val="yellow"/>
+        </w:rPr>
+      </w:pPr>
+      <w:r>
+        <w:rPr>
+          <w:highlight w:val="yellow"/>
+        </w:rPr>
+        <w:t>Get my requests</w:t>
+      </w:r>
+      <w:r>
+        <w:rPr>
+          <w:highlight w:val="yellow"/>
+        </w:rPr>
+        <w:t>, ordered by request_id.</w:t>
+      </w:r>
+      <w:r>
+        <w:rPr>
+          <w:highlight w:val="yellow"/>
+        </w:rPr>
+        <w:br/>
+      </w:r>
+      <w:r>
+        <w:rPr>
+          <w:b/>
+          <w:highlight w:val="yellow"/>
+        </w:rPr>
+        <w:t>HTTP GET api/v1/requests</w:t>
+      </w:r>
+      <w:r>
+        <w:rPr>
+          <w:b/>
+          <w:highlight w:val="yellow"/>
+        </w:rPr>
+        <w:br/>
+        <w:t>token=&lt;token&gt;</w:t>
+      </w:r>
+    </w:p>
+    <w:p>
+      <w:pPr>
+        <w:pStyle w:val="ListParagraph"/>
+        <w:numPr>
+          <w:ilvl w:val="1"/>
+          <w:numId w:val="13"/>
+        </w:numPr>
+        <w:rPr>
+          <w:i/>
+          <w:highlight w:val="yellow"/>
+        </w:rPr>
+      </w:pPr>
+      <w:r>
+        <w:rPr>
+          <w:highlight w:val="yellow"/>
+        </w:rPr>
+        <w:t>Returns a list of request records</w:t>
+      </w:r>
+    </w:p>
+    <w:p>
+      <w:pPr>
+        <w:pStyle w:val="ListParagraph"/>
+        <w:numPr>
+          <w:ilvl w:val="0"/>
+          <w:numId w:val="13"/>
+        </w:numPr>
+        <w:rPr>
+          <w:b/>
+          <w:i/>
+          <w:highlight w:val="yellow"/>
+        </w:rPr>
+      </w:pPr>
+      <w:r>
+        <w:rPr>
+          <w:highlight w:val="yellow"/>
+        </w:rPr>
+        <w:t>Delete my requests before and including the given request_id.</w:t>
+      </w:r>
+      <w:r>
+        <w:rPr>
+          <w:highlight w:val="yellow"/>
+        </w:rPr>
+        <w:br/>
+      </w:r>
+      <w:r>
+        <w:rPr>
+          <w:b/>
+          <w:highlight w:val="yellow"/>
+        </w:rPr>
+        <w:t>HTTP DELETE api/v1/requests?token=&lt;token&gt;&amp;request=&lt;request_id&gt;</w:t>
+      </w:r>
+    </w:p>
+    <w:p>
+      <w:pPr>
+        <w:pStyle w:val="ListParagraph"/>
+        <w:numPr>
+          <w:ilvl w:val="0"/>
+          <w:numId w:val="13"/>
+        </w:numPr>
+        <w:rPr>
+          <w:i/>
+          <w:highlight w:val="yellow"/>
+        </w:rPr>
+      </w:pPr>
+      <w:r>
+        <w:rPr>
+          <w:highlight w:val="yellow"/>
+        </w:rPr>
+        <w:t>Accept an INVITE request</w:t>
+      </w:r>
+      <w:r>
+        <w:rPr>
+          <w:highlight w:val="yellow"/>
+        </w:rPr>
+        <w:t xml:space="preserve"> to j</w:t>
+      </w:r>
+      <w:r>
+        <w:rPr>
+          <w:highlight w:val="yellow"/>
+        </w:rPr>
+        <w:t xml:space="preserve">oin the given group. </w:t>
+      </w:r>
+      <w:r>
+        <w:rPr>
+          <w:highlight w:val="yellow"/>
+        </w:rPr>
+        <w:br/>
+      </w:r>
+      <w:r>
+        <w:rPr>
+          <w:b/>
+          <w:highlight w:val="yellow"/>
+        </w:rPr>
+        <w:t>HTTP POST api/v1/groups/&lt;group_id&gt;/</w:t>
+      </w:r>
+      <w:r>
+        <w:rPr>
+          <w:b/>
+          <w:highlight w:val="yellow"/>
+        </w:rPr>
+        <w:t xml:space="preserve">join </w:t>
+      </w:r>
+      <w:r>
+        <w:rPr>
+          <w:b/>
+          <w:highlight w:val="yellow"/>
+        </w:rPr>
+        <w:br/>
+        <w:t>token=&lt;token&gt;</w:t>
+      </w:r>
+    </w:p>
+    <w:p>
+      <w:pPr>
+        <w:pStyle w:val="ListParagraph"/>
+        <w:numPr>
+          <w:ilvl w:val="1"/>
+          <w:numId w:val="13"/>
+        </w:numPr>
+        <w:rPr>
+          <w:i/>
+          <w:highlight w:val="yellow"/>
+        </w:rPr>
+      </w:pPr>
+      <w:r>
+        <w:rPr>
+          <w:highlight w:val="yellow"/>
+        </w:rPr>
+        <w:t>On the server t</w:t>
+      </w:r>
+      <w:r>
+        <w:rPr>
+          <w:highlight w:val="yellow"/>
+        </w:rPr>
+        <w:t>here must b</w:t>
+      </w:r>
+      <w:r>
+        <w:rPr>
+          <w:highlight w:val="yellow"/>
+        </w:rPr>
+        <w:t>e</w:t>
+      </w:r>
+      <w:r>
+        <w:rPr>
+          <w:highlight w:val="yellow"/>
+        </w:rPr>
+        <w:t xml:space="preserve"> a recent invitation by the group leader for me to join this group. See explanation </w:t>
+      </w:r>
+      <w:r>
+        <w:rPr>
+          <w:i/>
+          <w:highlight w:val="yellow"/>
+        </w:rPr>
+        <w:t>Becoming a New User.</w:t>
+      </w:r>
+    </w:p>
+    <w:p>
+      <w:pPr>
+        <w:pStyle w:val="ListParagraph"/>
+        <w:numPr>
+          <w:ilvl w:val="1"/>
+          <w:numId w:val="13"/>
+        </w:numPr>
+        <w:rPr>
+          <w:i/>
+          <w:highlight w:val="yellow"/>
+        </w:rPr>
+      </w:pPr>
+      <w:r>
+        <w:rPr>
+          <w:highlight w:val="yellow"/>
+        </w:rPr>
+        <w:t xml:space="preserve">I must not already be in this group. </w:t>
+      </w:r>
+    </w:p>
+    <w:p>
+      <w:pPr>
+        <w:pStyle w:val="ListParagraph"/>
+        <w:numPr>
+          <w:ilvl w:val="0"/>
+          <w:numId w:val="13"/>
+        </w:numPr>
+        <w:rPr>
+          <w:i/>
+          <w:highlight w:val="yellow"/>
+        </w:rPr>
+      </w:pPr>
+      <w:r>
+        <w:rPr>
+          <w:highlight w:val="yellow"/>
+        </w:rPr>
+        <w:t>Change the group leader</w:t>
+      </w:r>
+      <w:r>
+        <w:rPr>
+          <w:highlight w:val="yellow"/>
+        </w:rPr>
+        <w:t>.</w:t>
+      </w:r>
+      <w:r>
+        <w:rPr>
+          <w:highlight w:val="yellow"/>
+        </w:rPr>
+        <w:br/>
+      </w:r>
+      <w:r>
+        <w:rPr>
+          <w:b/>
+          <w:highlight w:val="yellow"/>
+        </w:rPr>
+        <w:t>HTTP POST api/v1/groups/&lt;group_id&gt;/</w:t>
+      </w:r>
+      <w:r>
+        <w:rPr>
+          <w:b/>
+          <w:highlight w:val="yellow"/>
+        </w:rPr>
+        <w:t xml:space="preserve">leader/user_id </w:t>
+      </w:r>
+      <w:r>
+        <w:rPr>
+          <w:b/>
+          <w:highlight w:val="yellow"/>
+        </w:rPr>
+        <w:br/>
+        <w:t>token=&lt;token&gt;</w:t>
+      </w:r>
+    </w:p>
+    <w:p>
+      <w:pPr>
+        <w:pStyle w:val="ListParagraph"/>
+        <w:numPr>
+          <w:ilvl w:val="1"/>
+          <w:numId w:val="13"/>
+        </w:numPr>
+        <w:rPr>
+          <w:i/>
+          <w:highlight w:val="yellow"/>
+        </w:rPr>
+      </w:pPr>
+      <w:r>
+        <w:rPr>
+          <w:highlight w:val="yellow"/>
+        </w:rPr>
+        <w:t>I must be group leader.</w:t>
+      </w:r>
+    </w:p>
+    <w:p>
+      <w:pPr>
+        <w:pStyle w:val="ListParagraph"/>
+        <w:numPr>
+          <w:ilvl w:val="1"/>
+          <w:numId w:val="13"/>
+        </w:numPr>
+        <w:rPr>
+          <w:i/>
+          <w:highlight w:val="yellow"/>
+        </w:rPr>
+      </w:pPr>
+      <w:r>
+        <w:rPr>
+          <w:highlight w:val="yellow"/>
+        </w:rPr>
+        <w:t>The new group leader must already belong to the group.</w:t>
+      </w:r>
+    </w:p>
+    <w:p>
+      <w:pPr>
+        <w:pStyle w:val="ListParagraph"/>
+        <w:numPr>
+          <w:ilvl w:val="0"/>
+          <w:numId w:val="13"/>
+        </w:numPr>
+      </w:pPr>
+      <w:r>
+        <w:rPr>
+          <w:highlight w:val="yellow"/>
+        </w:rPr>
+        <w:t>Search all groups.</w:t>
+      </w:r>
+      <w:r>
+        <w:rPr>
+          <w:highlight w:val="yellow"/>
+        </w:rPr>
+        <w:br/>
+      </w:r>
+      <w:r>
+        <w:rPr>
+          <w:b/>
+          <w:highlight w:val="yellow"/>
+        </w:rPr>
+        <w:t>HTTP GET api/v1/groups?token=&lt;token&gt;&amp;query=&lt;query string&gt;</w:t>
+      </w:r>
+    </w:p>
+    <w:p>
+      <w:pPr>
+        <w:pStyle w:val="ListParagraph"/>
+        <w:rPr>
+          <w:highlight w:val="yellow"/>
+        </w:rPr>
+      </w:pPr>
+      <w:r>
+        <w:rPr>
+          <w:highlight w:val="yellow"/>
+        </w:rPr>
+        <w:t xml:space="preserve">Return all group records that match the </w:t>
+      </w:r>
+      <w:r>
+        <w:rPr>
+          <w:highlight w:val="yellow"/>
+        </w:rPr>
+        <w:t>query string, either in the group name field or in the group description field.</w:t>
+      </w:r>
+      <w:r>
+        <w:rPr>
+          <w:highlight w:val="yellow"/>
+        </w:rPr>
+        <w:br/>
       </w:r>
     </w:p>
     <w:p>
@@ -5021,6 +6640,672 @@
     <w:p>
       <w:pPr>
         <w:pStyle w:val="Heading2"/>
+        <w:rPr>
+          <w:highlight w:val="yellow"/>
+        </w:rPr>
+      </w:pPr>
+      <w:r>
+        <w:rPr>
+          <w:highlight w:val="yellow"/>
+        </w:rPr>
+        <w:t>Becoming a New User – Usual Case</w:t>
+      </w:r>
+    </w:p>
+    <w:p>
+      <w:pPr>
+        <w:rPr>
+          <w:highlight w:val="yellow"/>
+        </w:rPr>
+      </w:pPr>
+      <w:r>
+        <w:rPr>
+          <w:highlight w:val="yellow"/>
+        </w:rPr>
+        <w:t>The usual way that people become new users is when they receive an invite in their email (or SMS). Here are the steps this happens.</w:t>
+      </w:r>
+    </w:p>
+    <w:p>
+      <w:pPr>
+        <w:pStyle w:val="ListParagraph"/>
+        <w:numPr>
+          <w:ilvl w:val="0"/>
+          <w:numId w:val="23"/>
+        </w:numPr>
+        <w:rPr>
+          <w:highlight w:val="yellow"/>
+        </w:rPr>
+      </w:pPr>
+      <w:r>
+        <w:rPr>
+          <w:highlight w:val="yellow"/>
+        </w:rPr>
+        <w:t xml:space="preserve">A group leader wishes to add a new user to their group. Using their mobile device, they choose the “Invite New Group Member” feature, giving the email (or SMS) of the new person. </w:t>
+      </w:r>
+    </w:p>
+    <w:p>
+      <w:pPr>
+        <w:pStyle w:val="ListParagraph"/>
+        <w:numPr>
+          <w:ilvl w:val="0"/>
+          <w:numId w:val="23"/>
+        </w:numPr>
+        <w:rPr>
+          <w:highlight w:val="yellow"/>
+        </w:rPr>
+      </w:pPr>
+      <w:r>
+        <w:rPr>
+          <w:highlight w:val="yellow"/>
+        </w:rPr>
+        <w:t xml:space="preserve">This results in an </w:t>
+      </w:r>
+      <w:r>
+        <w:rPr>
+          <w:b/>
+          <w:highlight w:val="yellow"/>
+        </w:rPr>
+        <w:t>POST requests</w:t>
+      </w:r>
+      <w:r>
+        <w:rPr>
+          <w:highlight w:val="yellow"/>
+        </w:rPr>
+        <w:t xml:space="preserve"> </w:t>
+      </w:r>
+      <w:r>
+        <w:rPr>
+          <w:b/>
+          <w:highlight w:val="yellow"/>
+        </w:rPr>
+        <w:t>(type = INVITE</w:t>
+      </w:r>
+      <w:r>
+        <w:rPr>
+          <w:b/>
+          <w:highlight w:val="yellow"/>
+        </w:rPr>
+        <w:t>)</w:t>
+      </w:r>
+      <w:r>
+        <w:rPr>
+          <w:b/>
+          <w:highlight w:val="yellow"/>
+        </w:rPr>
+        <w:t xml:space="preserve"> </w:t>
+      </w:r>
+      <w:r>
+        <w:rPr>
+          <w:highlight w:val="yellow"/>
+        </w:rPr>
+        <w:t>call to the server.</w:t>
+      </w:r>
+    </w:p>
+    <w:p>
+      <w:pPr>
+        <w:pStyle w:val="ListParagraph"/>
+        <w:numPr>
+          <w:ilvl w:val="0"/>
+          <w:numId w:val="23"/>
+        </w:numPr>
+        <w:rPr>
+          <w:highlight w:val="yellow"/>
+        </w:rPr>
+      </w:pPr>
+      <w:r>
+        <w:rPr>
+          <w:highlight w:val="yellow"/>
+        </w:rPr>
+        <w:t>The server sends a translated email</w:t>
+      </w:r>
+      <w:r>
+        <w:rPr>
+          <w:highlight w:val="yellow"/>
+        </w:rPr>
+        <w:t>/SMS</w:t>
+      </w:r>
+      <w:r>
+        <w:rPr>
+          <w:highlight w:val="yellow"/>
+        </w:rPr>
+        <w:t xml:space="preserve"> to the person, describing the </w:t>
+      </w:r>
+      <w:r>
+        <w:rPr>
+          <w:highlight w:val="yellow"/>
+        </w:rPr>
+        <w:t xml:space="preserve">app and the </w:t>
+      </w:r>
+      <w:r>
+        <w:rPr>
+          <w:highlight w:val="yellow"/>
+        </w:rPr>
+        <w:t>invite</w:t>
+      </w:r>
+      <w:r>
+        <w:rPr>
+          <w:highlight w:val="yellow"/>
+        </w:rPr>
+        <w:t>, and telling the user how to download t</w:t>
+      </w:r>
+      <w:r>
+        <w:rPr>
+          <w:highlight w:val="yellow"/>
+        </w:rPr>
+        <w:t>he app. The server also makes a</w:t>
+      </w:r>
+      <w:r>
+        <w:rPr>
+          <w:highlight w:val="yellow"/>
+        </w:rPr>
+        <w:t xml:space="preserve"> </w:t>
+      </w:r>
+      <w:r>
+        <w:rPr>
+          <w:highlight w:val="yellow"/>
+        </w:rPr>
+        <w:t>request (type=</w:t>
+      </w:r>
+      <w:r>
+        <w:rPr>
+          <w:highlight w:val="yellow"/>
+        </w:rPr>
+        <w:t>invite</w:t>
+      </w:r>
+      <w:r>
+        <w:rPr>
+          <w:highlight w:val="yellow"/>
+        </w:rPr>
+        <w:t>)</w:t>
+      </w:r>
+      <w:r>
+        <w:rPr>
+          <w:highlight w:val="yellow"/>
+        </w:rPr>
+        <w:t xml:space="preserve"> record in its database, recording that the group leader of a certain</w:t>
+      </w:r>
+      <w:r>
+        <w:rPr>
+          <w:highlight w:val="yellow"/>
+        </w:rPr>
+        <w:t xml:space="preserve"> group invited a person with given</w:t>
+      </w:r>
+      <w:r>
+        <w:rPr>
+          <w:highlight w:val="yellow"/>
+        </w:rPr>
+        <w:t xml:space="preserve"> email</w:t>
+      </w:r>
+      <w:r>
+        <w:rPr>
+          <w:highlight w:val="yellow"/>
+        </w:rPr>
+        <w:t>/SMS</w:t>
+      </w:r>
+      <w:r>
+        <w:rPr>
+          <w:highlight w:val="yellow"/>
+        </w:rPr>
+        <w:t>.</w:t>
+      </w:r>
+    </w:p>
+    <w:p>
+      <w:pPr>
+        <w:pStyle w:val="ListParagraph"/>
+        <w:numPr>
+          <w:ilvl w:val="0"/>
+          <w:numId w:val="23"/>
+        </w:numPr>
+        <w:rPr>
+          <w:highlight w:val="yellow"/>
+        </w:rPr>
+      </w:pPr>
+      <w:r>
+        <w:rPr>
+          <w:highlight w:val="yellow"/>
+        </w:rPr>
+        <w:t xml:space="preserve">When the </w:t>
+      </w:r>
+      <w:r>
+        <w:rPr>
+          <w:highlight w:val="yellow"/>
+        </w:rPr>
+        <w:t xml:space="preserve">person </w:t>
+      </w:r>
+      <w:r>
+        <w:rPr>
+          <w:highlight w:val="yellow"/>
+        </w:rPr>
+        <w:t>runs the app</w:t>
+      </w:r>
+      <w:r>
+        <w:rPr>
+          <w:highlight w:val="yellow"/>
+        </w:rPr>
+        <w:t xml:space="preserve"> </w:t>
+      </w:r>
+      <w:r>
+        <w:rPr>
+          <w:highlight w:val="yellow"/>
+        </w:rPr>
+        <w:t xml:space="preserve">the initial </w:t>
+      </w:r>
+      <w:r>
+        <w:rPr>
+          <w:highlight w:val="yellow"/>
+        </w:rPr>
+        <w:t>time</w:t>
+      </w:r>
+      <w:r>
+        <w:rPr>
+          <w:highlight w:val="yellow"/>
+        </w:rPr>
+        <w:t xml:space="preserve">, they register </w:t>
+      </w:r>
+      <w:r>
+        <w:rPr>
+          <w:highlight w:val="yellow"/>
+        </w:rPr>
+        <w:t xml:space="preserve">a new user account </w:t>
+      </w:r>
+      <w:r>
+        <w:rPr>
+          <w:highlight w:val="yellow"/>
+        </w:rPr>
+        <w:t xml:space="preserve">using the </w:t>
+      </w:r>
+      <w:r>
+        <w:rPr>
+          <w:b/>
+          <w:highlight w:val="yellow"/>
+        </w:rPr>
+        <w:t>POST r</w:t>
+      </w:r>
+      <w:r>
+        <w:rPr>
+          <w:b/>
+          <w:highlight w:val="yellow"/>
+        </w:rPr>
+        <w:t xml:space="preserve">egister </w:t>
+      </w:r>
+      <w:r>
+        <w:rPr>
+          <w:highlight w:val="yellow"/>
+        </w:rPr>
+        <w:t>call to the server.</w:t>
+      </w:r>
+    </w:p>
+    <w:p>
+      <w:pPr>
+        <w:pStyle w:val="ListParagraph"/>
+        <w:numPr>
+          <w:ilvl w:val="0"/>
+          <w:numId w:val="23"/>
+        </w:numPr>
+        <w:rPr>
+          <w:highlight w:val="yellow"/>
+        </w:rPr>
+      </w:pPr>
+      <w:r>
+        <w:rPr>
+          <w:highlight w:val="yellow"/>
+        </w:rPr>
+        <w:t xml:space="preserve">After the new user is registered, the mobile device asks for any requests for the user using the </w:t>
+      </w:r>
+      <w:r>
+        <w:rPr>
+          <w:b/>
+          <w:highlight w:val="yellow"/>
+        </w:rPr>
+        <w:t>GET</w:t>
+      </w:r>
+      <w:r>
+        <w:rPr>
+          <w:highlight w:val="yellow"/>
+        </w:rPr>
+        <w:t xml:space="preserve"> </w:t>
+      </w:r>
+      <w:r>
+        <w:rPr>
+          <w:b/>
+          <w:highlight w:val="yellow"/>
+        </w:rPr>
+        <w:t>requests</w:t>
+      </w:r>
+      <w:r>
+        <w:rPr>
+          <w:highlight w:val="yellow"/>
+        </w:rPr>
+        <w:t xml:space="preserve"> call to the server. (</w:t>
+      </w:r>
+      <w:r>
+        <w:rPr>
+          <w:highlight w:val="yellow"/>
+        </w:rPr>
+        <w:t>At this point, t</w:t>
+      </w:r>
+      <w:r>
+        <w:rPr>
+          <w:highlight w:val="yellow"/>
+        </w:rPr>
+        <w:t>he only requests to the user will be invite requests.)</w:t>
+      </w:r>
+      <w:r>
+        <w:rPr>
+          <w:highlight w:val="yellow"/>
+        </w:rPr>
+        <w:t xml:space="preserve"> If there are invite requests</w:t>
+      </w:r>
+      <w:r>
+        <w:rPr>
+          <w:highlight w:val="yellow"/>
+        </w:rPr>
+        <w:t xml:space="preserve"> for the new user, the user will be given a choice whether or not to become a member of the group. </w:t>
+      </w:r>
+      <w:r>
+        <w:rPr>
+          <w:highlight w:val="yellow"/>
+        </w:rPr>
+        <w:t xml:space="preserve">If the user chooses to accept the invitation, they will become a member of the group by the </w:t>
+      </w:r>
+      <w:r>
+        <w:rPr>
+          <w:b/>
+          <w:highlight w:val="yellow"/>
+        </w:rPr>
+        <w:t>POST j</w:t>
+      </w:r>
+      <w:r>
+        <w:rPr>
+          <w:b/>
+          <w:highlight w:val="yellow"/>
+        </w:rPr>
+        <w:t>oin</w:t>
+      </w:r>
+      <w:r>
+        <w:rPr>
+          <w:highlight w:val="yellow"/>
+        </w:rPr>
+        <w:t xml:space="preserve"> call </w:t>
+      </w:r>
+      <w:r>
+        <w:rPr>
+          <w:highlight w:val="yellow"/>
+        </w:rPr>
+        <w:t xml:space="preserve">sent </w:t>
+      </w:r>
+      <w:r>
+        <w:rPr>
+          <w:highlight w:val="yellow"/>
+        </w:rPr>
+        <w:t>to the server.</w:t>
+      </w:r>
+    </w:p>
+    <w:p>
+      <w:pPr>
+        <w:pStyle w:val="ListParagraph"/>
+        <w:numPr>
+          <w:ilvl w:val="0"/>
+          <w:numId w:val="23"/>
+        </w:numPr>
+        <w:rPr>
+          <w:highlight w:val="yellow"/>
+        </w:rPr>
+      </w:pPr>
+      <w:r>
+        <w:rPr>
+          <w:highlight w:val="yellow"/>
+        </w:rPr>
+        <w:t xml:space="preserve">When the server receives the join call, the server will check </w:t>
+      </w:r>
+      <w:r>
+        <w:rPr>
+          <w:highlight w:val="yellow"/>
+        </w:rPr>
+        <w:t>for a valid invite request,</w:t>
+      </w:r>
+      <w:r>
+        <w:rPr>
+          <w:highlight w:val="yellow"/>
+        </w:rPr>
+        <w:t xml:space="preserve"> and </w:t>
+      </w:r>
+      <w:r>
+        <w:rPr>
+          <w:highlight w:val="yellow"/>
+        </w:rPr>
+        <w:t xml:space="preserve">then </w:t>
+      </w:r>
+      <w:r>
+        <w:rPr>
+          <w:highlight w:val="yellow"/>
+        </w:rPr>
+        <w:t>add the user to the group.</w:t>
+      </w:r>
+    </w:p>
+    <w:p>
+      <w:pPr>
+        <w:pStyle w:val="Heading2"/>
+        <w:rPr>
+          <w:highlight w:val="yellow"/>
+        </w:rPr>
+      </w:pPr>
+      <w:r>
+        <w:rPr>
+          <w:highlight w:val="yellow"/>
+        </w:rPr>
+        <w:t>Becoming a New User – Special Case</w:t>
+      </w:r>
+    </w:p>
+    <w:p>
+      <w:pPr>
+        <w:rPr>
+          <w:highlight w:val="yellow"/>
+        </w:rPr>
+      </w:pPr>
+      <w:r>
+        <w:rPr>
+          <w:highlight w:val="yellow"/>
+        </w:rPr>
+        <w:t>The less common way that a person becomes a new user is by downloading the app and running it</w:t>
+      </w:r>
+      <w:r>
+        <w:rPr>
+          <w:highlight w:val="yellow"/>
+        </w:rPr>
+        <w:t xml:space="preserve"> (without receiving any invitations)</w:t>
+      </w:r>
+      <w:r>
+        <w:rPr>
+          <w:highlight w:val="yellow"/>
+        </w:rPr>
+        <w:t xml:space="preserve">.  The app will ask them to </w:t>
+      </w:r>
+      <w:r>
+        <w:rPr>
+          <w:i/>
+          <w:highlight w:val="yellow"/>
+        </w:rPr>
+        <w:t>log in</w:t>
+      </w:r>
+      <w:r>
+        <w:rPr>
+          <w:highlight w:val="yellow"/>
+        </w:rPr>
+        <w:t xml:space="preserve"> or to </w:t>
+      </w:r>
+      <w:r>
+        <w:rPr>
+          <w:i/>
+          <w:highlight w:val="yellow"/>
+        </w:rPr>
+        <w:t>register</w:t>
+      </w:r>
+      <w:r>
+        <w:rPr>
+          <w:highlight w:val="yellow"/>
+        </w:rPr>
+        <w:t xml:space="preserve">. </w:t>
+      </w:r>
+    </w:p>
+    <w:p>
+      <w:pPr>
+        <w:pStyle w:val="ListParagraph"/>
+        <w:numPr>
+          <w:ilvl w:val="0"/>
+          <w:numId w:val="25"/>
+        </w:numPr>
+        <w:rPr>
+          <w:highlight w:val="yellow"/>
+        </w:rPr>
+      </w:pPr>
+      <w:r>
+        <w:rPr>
+          <w:highlight w:val="yellow"/>
+        </w:rPr>
+        <w:t xml:space="preserve">If they choose to </w:t>
+      </w:r>
+      <w:r>
+        <w:rPr>
+          <w:i/>
+          <w:highlight w:val="yellow"/>
+        </w:rPr>
+        <w:t>log in</w:t>
+      </w:r>
+      <w:r>
+        <w:rPr>
+          <w:highlight w:val="yellow"/>
+        </w:rPr>
+        <w:t xml:space="preserve"> (not very common, perhaps the user deleted their app by mistake)</w:t>
+      </w:r>
+    </w:p>
+    <w:p>
+      <w:pPr>
+        <w:pStyle w:val="ListParagraph"/>
+        <w:numPr>
+          <w:ilvl w:val="1"/>
+          <w:numId w:val="25"/>
+        </w:numPr>
+        <w:rPr>
+          <w:highlight w:val="yellow"/>
+        </w:rPr>
+      </w:pPr>
+      <w:r>
+        <w:rPr>
+          <w:highlight w:val="yellow"/>
+        </w:rPr>
+        <w:t>They will provide their username and</w:t>
+      </w:r>
+      <w:r>
+        <w:rPr>
+          <w:highlight w:val="yellow"/>
+        </w:rPr>
+        <w:t xml:space="preserve"> password, which will be used by</w:t>
+      </w:r>
+      <w:r>
+        <w:rPr>
+          <w:highlight w:val="yellow"/>
+        </w:rPr>
+        <w:t xml:space="preserve"> the </w:t>
+      </w:r>
+      <w:r>
+        <w:rPr>
+          <w:b/>
+          <w:highlight w:val="yellow"/>
+        </w:rPr>
+        <w:t>POST a</w:t>
+      </w:r>
+      <w:r>
+        <w:rPr>
+          <w:b/>
+          <w:highlight w:val="yellow"/>
+        </w:rPr>
+        <w:t>uthenticate</w:t>
+      </w:r>
+      <w:r>
+        <w:rPr>
+          <w:highlight w:val="yellow"/>
+        </w:rPr>
+        <w:t xml:space="preserve"> call to the server. If this call succeeds, the app will receive the user’s security token and information.</w:t>
+      </w:r>
+    </w:p>
+    <w:p>
+      <w:pPr>
+        <w:pStyle w:val="ListParagraph"/>
+        <w:numPr>
+          <w:ilvl w:val="0"/>
+          <w:numId w:val="24"/>
+        </w:numPr>
+        <w:rPr>
+          <w:highlight w:val="yellow"/>
+        </w:rPr>
+      </w:pPr>
+      <w:r>
+        <w:rPr>
+          <w:highlight w:val="yellow"/>
+        </w:rPr>
+        <w:t xml:space="preserve">If they choose </w:t>
+      </w:r>
+      <w:r>
+        <w:rPr>
+          <w:highlight w:val="yellow"/>
+        </w:rPr>
+        <w:t xml:space="preserve">to </w:t>
+      </w:r>
+      <w:r>
+        <w:rPr>
+          <w:i/>
+          <w:highlight w:val="yellow"/>
+        </w:rPr>
+        <w:t>register</w:t>
+      </w:r>
+      <w:r>
+        <w:rPr>
+          <w:highlight w:val="yellow"/>
+        </w:rPr>
+        <w:t xml:space="preserve"> (more common case)</w:t>
+      </w:r>
+    </w:p>
+    <w:p>
+      <w:pPr>
+        <w:pStyle w:val="ListParagraph"/>
+        <w:numPr>
+          <w:ilvl w:val="1"/>
+          <w:numId w:val="24"/>
+        </w:numPr>
+        <w:rPr>
+          <w:highlight w:val="yellow"/>
+        </w:rPr>
+      </w:pPr>
+      <w:r>
+        <w:rPr>
+          <w:highlight w:val="yellow"/>
+        </w:rPr>
+        <w:t xml:space="preserve">They will provide their user account information, which will be used by the </w:t>
+      </w:r>
+      <w:r>
+        <w:rPr>
+          <w:b/>
+          <w:highlight w:val="yellow"/>
+        </w:rPr>
+        <w:t>POST r</w:t>
+      </w:r>
+      <w:r>
+        <w:rPr>
+          <w:b/>
+          <w:highlight w:val="yellow"/>
+        </w:rPr>
+        <w:t>egister</w:t>
+      </w:r>
+      <w:r>
+        <w:rPr>
+          <w:highlight w:val="yellow"/>
+        </w:rPr>
+        <w:t xml:space="preserve"> call to the server. If this call succeeds, the app will receive the user’s security token and information. The user will not belong to any group.</w:t>
+      </w:r>
+    </w:p>
+    <w:p>
+      <w:pPr>
+        <w:pStyle w:val="Heading2"/>
       </w:pPr>
       <w:r>
         <w:t>Timestamp Caching</w:t>
@@ -5076,7 +7361,21 @@
     </w:p>
     <w:p>
       <w:r>
-        <w:t xml:space="preserve">This will return all the activity records for the “seeking” threshold, and it will also return the server’s current timestamp. </w:t>
+        <w:t xml:space="preserve">This will return all the activity </w:t>
+      </w:r>
+      <w:r>
+        <w:rPr>
+          <w:highlight w:val="yellow"/>
+        </w:rPr>
+        <w:t>and category</w:t>
+      </w:r>
+      <w:bookmarkStart w:id="0" w:name="_GoBack"/>
+      <w:bookmarkEnd w:id="0"/>
+      <w:r>
+        <w:t xml:space="preserve"> </w:t>
+      </w:r>
+      <w:r>
+        <w:t xml:space="preserve">records for the “seeking” threshold, and it will also return the server’s current timestamp. </w:t>
       </w:r>
     </w:p>
     <w:p/>
@@ -5488,8 +7787,8 @@
     </w:p>
     <w:p/>
     <w:sectPr>
-      <w:footerReference w:type="even" r:id="rId9"/>
-      <w:footerReference w:type="default" r:id="rId10"/>
+      <w:footerReference w:type="even" r:id="rId10"/>
+      <w:footerReference w:type="default" r:id="rId11"/>
       <w:pgSz w:w="12240" w:h="15840"/>
       <w:pgMar w:top="1440" w:right="474" w:bottom="1440" w:left="709" w:header="708" w:footer="708" w:gutter="0"/>
       <w:cols w:space="708"/>
@@ -6703,6 +9002,92 @@
     </w:lvl>
   </w:abstractNum>
   <w:abstractNum w:abstractNumId="10">
+    <w:nsid w:val="3F0306EE"/>
+    <w:multiLevelType w:val="hybridMultilevel"/>
+    <w:tmpl w:val="EF308D2E"/>
+    <w:lvl w:ilvl="0" w:tplc="0409000F">
+      <w:start w:val="1"/>
+      <w:numFmt w:val="decimal"/>
+      <w:lvlText w:val="%1."/>
+      <w:lvlJc w:val="left"/>
+      <w:pPr>
+        <w:ind w:left="720" w:hanging="360"/>
+      </w:pPr>
+    </w:lvl>
+    <w:lvl w:ilvl="1" w:tplc="04090019" w:tentative="1">
+      <w:start w:val="1"/>
+      <w:numFmt w:val="lowerLetter"/>
+      <w:lvlText w:val="%2."/>
+      <w:lvlJc w:val="left"/>
+      <w:pPr>
+        <w:ind w:left="1440" w:hanging="360"/>
+      </w:pPr>
+    </w:lvl>
+    <w:lvl w:ilvl="2" w:tplc="0409001B" w:tentative="1">
+      <w:start w:val="1"/>
+      <w:numFmt w:val="lowerRoman"/>
+      <w:lvlText w:val="%3."/>
+      <w:lvlJc w:val="right"/>
+      <w:pPr>
+        <w:ind w:left="2160" w:hanging="180"/>
+      </w:pPr>
+    </w:lvl>
+    <w:lvl w:ilvl="3" w:tplc="0409000F" w:tentative="1">
+      <w:start w:val="1"/>
+      <w:numFmt w:val="decimal"/>
+      <w:lvlText w:val="%4."/>
+      <w:lvlJc w:val="left"/>
+      <w:pPr>
+        <w:ind w:left="2880" w:hanging="360"/>
+      </w:pPr>
+    </w:lvl>
+    <w:lvl w:ilvl="4" w:tplc="04090019" w:tentative="1">
+      <w:start w:val="1"/>
+      <w:numFmt w:val="lowerLetter"/>
+      <w:lvlText w:val="%5."/>
+      <w:lvlJc w:val="left"/>
+      <w:pPr>
+        <w:ind w:left="3600" w:hanging="360"/>
+      </w:pPr>
+    </w:lvl>
+    <w:lvl w:ilvl="5" w:tplc="0409001B" w:tentative="1">
+      <w:start w:val="1"/>
+      <w:numFmt w:val="lowerRoman"/>
+      <w:lvlText w:val="%6."/>
+      <w:lvlJc w:val="right"/>
+      <w:pPr>
+        <w:ind w:left="4320" w:hanging="180"/>
+      </w:pPr>
+    </w:lvl>
+    <w:lvl w:ilvl="6" w:tplc="0409000F" w:tentative="1">
+      <w:start w:val="1"/>
+      <w:numFmt w:val="decimal"/>
+      <w:lvlText w:val="%7."/>
+      <w:lvlJc w:val="left"/>
+      <w:pPr>
+        <w:ind w:left="5040" w:hanging="360"/>
+      </w:pPr>
+    </w:lvl>
+    <w:lvl w:ilvl="7" w:tplc="04090019" w:tentative="1">
+      <w:start w:val="1"/>
+      <w:numFmt w:val="lowerLetter"/>
+      <w:lvlText w:val="%8."/>
+      <w:lvlJc w:val="left"/>
+      <w:pPr>
+        <w:ind w:left="5760" w:hanging="360"/>
+      </w:pPr>
+    </w:lvl>
+    <w:lvl w:ilvl="8" w:tplc="0409001B" w:tentative="1">
+      <w:start w:val="1"/>
+      <w:numFmt w:val="lowerRoman"/>
+      <w:lvlText w:val="%9."/>
+      <w:lvlJc w:val="right"/>
+      <w:pPr>
+        <w:ind w:left="6480" w:hanging="180"/>
+      </w:pPr>
+    </w:lvl>
+  </w:abstractNum>
+  <w:abstractNum w:abstractNumId="11">
     <w:nsid w:val="44FE1A0A"/>
     <w:multiLevelType w:val="hybridMultilevel"/>
     <w:tmpl w:val="5E762794"/>
@@ -6815,7 +9200,7 @@
       </w:rPr>
     </w:lvl>
   </w:abstractNum>
-  <w:abstractNum w:abstractNumId="11">
+  <w:abstractNum w:abstractNumId="12">
     <w:nsid w:val="48367B35"/>
     <w:multiLevelType w:val="hybridMultilevel"/>
     <w:tmpl w:val="C2302468"/>
@@ -6928,7 +9313,7 @@
       </w:rPr>
     </w:lvl>
   </w:abstractNum>
-  <w:abstractNum w:abstractNumId="12">
+  <w:abstractNum w:abstractNumId="13">
     <w:nsid w:val="497A1096"/>
     <w:multiLevelType w:val="hybridMultilevel"/>
     <w:tmpl w:val="04BCDBB4"/>
@@ -7014,7 +9399,7 @@
       </w:pPr>
     </w:lvl>
   </w:abstractNum>
-  <w:abstractNum w:abstractNumId="13">
+  <w:abstractNum w:abstractNumId="14">
     <w:nsid w:val="58DF30D6"/>
     <w:multiLevelType w:val="hybridMultilevel"/>
     <w:tmpl w:val="02DC338C"/>
@@ -7127,7 +9512,7 @@
       </w:rPr>
     </w:lvl>
   </w:abstractNum>
-  <w:abstractNum w:abstractNumId="14">
+  <w:abstractNum w:abstractNumId="15">
     <w:nsid w:val="5DB70D51"/>
     <w:multiLevelType w:val="hybridMultilevel"/>
     <w:tmpl w:val="41C23EB8"/>
@@ -7240,7 +9625,7 @@
       </w:rPr>
     </w:lvl>
   </w:abstractNum>
-  <w:abstractNum w:abstractNumId="15">
+  <w:abstractNum w:abstractNumId="16">
     <w:nsid w:val="60EB5A46"/>
     <w:multiLevelType w:val="hybridMultilevel"/>
     <w:tmpl w:val="070472F0"/>
@@ -7353,7 +9738,93 @@
       </w:rPr>
     </w:lvl>
   </w:abstractNum>
-  <w:abstractNum w:abstractNumId="16">
+  <w:abstractNum w:abstractNumId="17">
+    <w:nsid w:val="651519D3"/>
+    <w:multiLevelType w:val="hybridMultilevel"/>
+    <w:tmpl w:val="EC0ACB1C"/>
+    <w:lvl w:ilvl="0" w:tplc="0409000F">
+      <w:start w:val="1"/>
+      <w:numFmt w:val="decimal"/>
+      <w:lvlText w:val="%1."/>
+      <w:lvlJc w:val="left"/>
+      <w:pPr>
+        <w:ind w:left="720" w:hanging="360"/>
+      </w:pPr>
+    </w:lvl>
+    <w:lvl w:ilvl="1" w:tplc="04090019">
+      <w:start w:val="1"/>
+      <w:numFmt w:val="lowerLetter"/>
+      <w:lvlText w:val="%2."/>
+      <w:lvlJc w:val="left"/>
+      <w:pPr>
+        <w:ind w:left="1440" w:hanging="360"/>
+      </w:pPr>
+    </w:lvl>
+    <w:lvl w:ilvl="2" w:tplc="0409001B">
+      <w:start w:val="1"/>
+      <w:numFmt w:val="lowerRoman"/>
+      <w:lvlText w:val="%3."/>
+      <w:lvlJc w:val="right"/>
+      <w:pPr>
+        <w:ind w:left="2160" w:hanging="180"/>
+      </w:pPr>
+    </w:lvl>
+    <w:lvl w:ilvl="3" w:tplc="0409000F" w:tentative="1">
+      <w:start w:val="1"/>
+      <w:numFmt w:val="decimal"/>
+      <w:lvlText w:val="%4."/>
+      <w:lvlJc w:val="left"/>
+      <w:pPr>
+        <w:ind w:left="2880" w:hanging="360"/>
+      </w:pPr>
+    </w:lvl>
+    <w:lvl w:ilvl="4" w:tplc="04090019" w:tentative="1">
+      <w:start w:val="1"/>
+      <w:numFmt w:val="lowerLetter"/>
+      <w:lvlText w:val="%5."/>
+      <w:lvlJc w:val="left"/>
+      <w:pPr>
+        <w:ind w:left="3600" w:hanging="360"/>
+      </w:pPr>
+    </w:lvl>
+    <w:lvl w:ilvl="5" w:tplc="0409001B" w:tentative="1">
+      <w:start w:val="1"/>
+      <w:numFmt w:val="lowerRoman"/>
+      <w:lvlText w:val="%6."/>
+      <w:lvlJc w:val="right"/>
+      <w:pPr>
+        <w:ind w:left="4320" w:hanging="180"/>
+      </w:pPr>
+    </w:lvl>
+    <w:lvl w:ilvl="6" w:tplc="0409000F" w:tentative="1">
+      <w:start w:val="1"/>
+      <w:numFmt w:val="decimal"/>
+      <w:lvlText w:val="%7."/>
+      <w:lvlJc w:val="left"/>
+      <w:pPr>
+        <w:ind w:left="5040" w:hanging="360"/>
+      </w:pPr>
+    </w:lvl>
+    <w:lvl w:ilvl="7" w:tplc="04090019" w:tentative="1">
+      <w:start w:val="1"/>
+      <w:numFmt w:val="lowerLetter"/>
+      <w:lvlText w:val="%8."/>
+      <w:lvlJc w:val="left"/>
+      <w:pPr>
+        <w:ind w:left="5760" w:hanging="360"/>
+      </w:pPr>
+    </w:lvl>
+    <w:lvl w:ilvl="8" w:tplc="0409001B" w:tentative="1">
+      <w:start w:val="1"/>
+      <w:numFmt w:val="lowerRoman"/>
+      <w:lvlText w:val="%9."/>
+      <w:lvlJc w:val="right"/>
+      <w:pPr>
+        <w:ind w:left="6480" w:hanging="180"/>
+      </w:pPr>
+    </w:lvl>
+  </w:abstractNum>
+  <w:abstractNum w:abstractNumId="18">
     <w:nsid w:val="69D27912"/>
     <w:multiLevelType w:val="hybridMultilevel"/>
     <w:tmpl w:val="EC866C04"/>
@@ -7439,7 +9910,93 @@
       </w:pPr>
     </w:lvl>
   </w:abstractNum>
-  <w:abstractNum w:abstractNumId="17">
+  <w:abstractNum w:abstractNumId="19">
+    <w:nsid w:val="6AA17D6C"/>
+    <w:multiLevelType w:val="hybridMultilevel"/>
+    <w:tmpl w:val="CD84E01E"/>
+    <w:lvl w:ilvl="0" w:tplc="0409000F">
+      <w:start w:val="1"/>
+      <w:numFmt w:val="decimal"/>
+      <w:lvlText w:val="%1."/>
+      <w:lvlJc w:val="left"/>
+      <w:pPr>
+        <w:ind w:left="720" w:hanging="360"/>
+      </w:pPr>
+    </w:lvl>
+    <w:lvl w:ilvl="1" w:tplc="04090019">
+      <w:start w:val="1"/>
+      <w:numFmt w:val="lowerLetter"/>
+      <w:lvlText w:val="%2."/>
+      <w:lvlJc w:val="left"/>
+      <w:pPr>
+        <w:ind w:left="1440" w:hanging="360"/>
+      </w:pPr>
+    </w:lvl>
+    <w:lvl w:ilvl="2" w:tplc="0409001B">
+      <w:start w:val="1"/>
+      <w:numFmt w:val="lowerRoman"/>
+      <w:lvlText w:val="%3."/>
+      <w:lvlJc w:val="right"/>
+      <w:pPr>
+        <w:ind w:left="2160" w:hanging="180"/>
+      </w:pPr>
+    </w:lvl>
+    <w:lvl w:ilvl="3" w:tplc="0409000F" w:tentative="1">
+      <w:start w:val="1"/>
+      <w:numFmt w:val="decimal"/>
+      <w:lvlText w:val="%4."/>
+      <w:lvlJc w:val="left"/>
+      <w:pPr>
+        <w:ind w:left="2880" w:hanging="360"/>
+      </w:pPr>
+    </w:lvl>
+    <w:lvl w:ilvl="4" w:tplc="04090019" w:tentative="1">
+      <w:start w:val="1"/>
+      <w:numFmt w:val="lowerLetter"/>
+      <w:lvlText w:val="%5."/>
+      <w:lvlJc w:val="left"/>
+      <w:pPr>
+        <w:ind w:left="3600" w:hanging="360"/>
+      </w:pPr>
+    </w:lvl>
+    <w:lvl w:ilvl="5" w:tplc="0409001B" w:tentative="1">
+      <w:start w:val="1"/>
+      <w:numFmt w:val="lowerRoman"/>
+      <w:lvlText w:val="%6."/>
+      <w:lvlJc w:val="right"/>
+      <w:pPr>
+        <w:ind w:left="4320" w:hanging="180"/>
+      </w:pPr>
+    </w:lvl>
+    <w:lvl w:ilvl="6" w:tplc="0409000F" w:tentative="1">
+      <w:start w:val="1"/>
+      <w:numFmt w:val="decimal"/>
+      <w:lvlText w:val="%7."/>
+      <w:lvlJc w:val="left"/>
+      <w:pPr>
+        <w:ind w:left="5040" w:hanging="360"/>
+      </w:pPr>
+    </w:lvl>
+    <w:lvl w:ilvl="7" w:tplc="04090019" w:tentative="1">
+      <w:start w:val="1"/>
+      <w:numFmt w:val="lowerLetter"/>
+      <w:lvlText w:val="%8."/>
+      <w:lvlJc w:val="left"/>
+      <w:pPr>
+        <w:ind w:left="5760" w:hanging="360"/>
+      </w:pPr>
+    </w:lvl>
+    <w:lvl w:ilvl="8" w:tplc="0409001B" w:tentative="1">
+      <w:start w:val="1"/>
+      <w:numFmt w:val="lowerRoman"/>
+      <w:lvlText w:val="%9."/>
+      <w:lvlJc w:val="right"/>
+      <w:pPr>
+        <w:ind w:left="6480" w:hanging="180"/>
+      </w:pPr>
+    </w:lvl>
+  </w:abstractNum>
+  <w:abstractNum w:abstractNumId="20">
     <w:nsid w:val="6C095A23"/>
     <w:multiLevelType w:val="hybridMultilevel"/>
     <w:tmpl w:val="90FEE138"/>
@@ -7552,7 +10109,233 @@
       </w:rPr>
     </w:lvl>
   </w:abstractNum>
-  <w:abstractNum w:abstractNumId="18">
+  <w:abstractNum w:abstractNumId="21">
+    <w:nsid w:val="6EC952D8"/>
+    <w:multiLevelType w:val="hybridMultilevel"/>
+    <w:tmpl w:val="D02E0D38"/>
+    <w:lvl w:ilvl="0" w:tplc="04090001">
+      <w:start w:val="1"/>
+      <w:numFmt w:val="bullet"/>
+      <w:lvlText w:val=""/>
+      <w:lvlJc w:val="left"/>
+      <w:pPr>
+        <w:ind w:left="1080" w:hanging="360"/>
+      </w:pPr>
+      <w:rPr>
+        <w:rFonts w:ascii="Symbol" w:hAnsi="Symbol" w:hint="default"/>
+      </w:rPr>
+    </w:lvl>
+    <w:lvl w:ilvl="1" w:tplc="04090003">
+      <w:start w:val="1"/>
+      <w:numFmt w:val="bullet"/>
+      <w:lvlText w:val="o"/>
+      <w:lvlJc w:val="left"/>
+      <w:pPr>
+        <w:ind w:left="1800" w:hanging="360"/>
+      </w:pPr>
+      <w:rPr>
+        <w:rFonts w:ascii="Courier New" w:hAnsi="Courier New" w:hint="default"/>
+      </w:rPr>
+    </w:lvl>
+    <w:lvl w:ilvl="2" w:tplc="04090005" w:tentative="1">
+      <w:start w:val="1"/>
+      <w:numFmt w:val="bullet"/>
+      <w:lvlText w:val=""/>
+      <w:lvlJc w:val="left"/>
+      <w:pPr>
+        <w:ind w:left="2520" w:hanging="360"/>
+      </w:pPr>
+      <w:rPr>
+        <w:rFonts w:ascii="Wingdings" w:hAnsi="Wingdings" w:hint="default"/>
+      </w:rPr>
+    </w:lvl>
+    <w:lvl w:ilvl="3" w:tplc="04090001" w:tentative="1">
+      <w:start w:val="1"/>
+      <w:numFmt w:val="bullet"/>
+      <w:lvlText w:val=""/>
+      <w:lvlJc w:val="left"/>
+      <w:pPr>
+        <w:ind w:left="3240" w:hanging="360"/>
+      </w:pPr>
+      <w:rPr>
+        <w:rFonts w:ascii="Symbol" w:hAnsi="Symbol" w:hint="default"/>
+      </w:rPr>
+    </w:lvl>
+    <w:lvl w:ilvl="4" w:tplc="04090003" w:tentative="1">
+      <w:start w:val="1"/>
+      <w:numFmt w:val="bullet"/>
+      <w:lvlText w:val="o"/>
+      <w:lvlJc w:val="left"/>
+      <w:pPr>
+        <w:ind w:left="3960" w:hanging="360"/>
+      </w:pPr>
+      <w:rPr>
+        <w:rFonts w:ascii="Courier New" w:hAnsi="Courier New" w:hint="default"/>
+      </w:rPr>
+    </w:lvl>
+    <w:lvl w:ilvl="5" w:tplc="04090005" w:tentative="1">
+      <w:start w:val="1"/>
+      <w:numFmt w:val="bullet"/>
+      <w:lvlText w:val=""/>
+      <w:lvlJc w:val="left"/>
+      <w:pPr>
+        <w:ind w:left="4680" w:hanging="360"/>
+      </w:pPr>
+      <w:rPr>
+        <w:rFonts w:ascii="Wingdings" w:hAnsi="Wingdings" w:hint="default"/>
+      </w:rPr>
+    </w:lvl>
+    <w:lvl w:ilvl="6" w:tplc="04090001" w:tentative="1">
+      <w:start w:val="1"/>
+      <w:numFmt w:val="bullet"/>
+      <w:lvlText w:val=""/>
+      <w:lvlJc w:val="left"/>
+      <w:pPr>
+        <w:ind w:left="5400" w:hanging="360"/>
+      </w:pPr>
+      <w:rPr>
+        <w:rFonts w:ascii="Symbol" w:hAnsi="Symbol" w:hint="default"/>
+      </w:rPr>
+    </w:lvl>
+    <w:lvl w:ilvl="7" w:tplc="04090003" w:tentative="1">
+      <w:start w:val="1"/>
+      <w:numFmt w:val="bullet"/>
+      <w:lvlText w:val="o"/>
+      <w:lvlJc w:val="left"/>
+      <w:pPr>
+        <w:ind w:left="6120" w:hanging="360"/>
+      </w:pPr>
+      <w:rPr>
+        <w:rFonts w:ascii="Courier New" w:hAnsi="Courier New" w:hint="default"/>
+      </w:rPr>
+    </w:lvl>
+    <w:lvl w:ilvl="8" w:tplc="04090005" w:tentative="1">
+      <w:start w:val="1"/>
+      <w:numFmt w:val="bullet"/>
+      <w:lvlText w:val=""/>
+      <w:lvlJc w:val="left"/>
+      <w:pPr>
+        <w:ind w:left="6840" w:hanging="360"/>
+      </w:pPr>
+      <w:rPr>
+        <w:rFonts w:ascii="Wingdings" w:hAnsi="Wingdings" w:hint="default"/>
+      </w:rPr>
+    </w:lvl>
+  </w:abstractNum>
+  <w:abstractNum w:abstractNumId="22">
+    <w:nsid w:val="74D27262"/>
+    <w:multiLevelType w:val="hybridMultilevel"/>
+    <w:tmpl w:val="E4145A7A"/>
+    <w:lvl w:ilvl="0" w:tplc="04090001">
+      <w:start w:val="1"/>
+      <w:numFmt w:val="bullet"/>
+      <w:lvlText w:val=""/>
+      <w:lvlJc w:val="left"/>
+      <w:pPr>
+        <w:ind w:left="720" w:hanging="360"/>
+      </w:pPr>
+      <w:rPr>
+        <w:rFonts w:ascii="Symbol" w:hAnsi="Symbol" w:hint="default"/>
+      </w:rPr>
+    </w:lvl>
+    <w:lvl w:ilvl="1" w:tplc="04090003">
+      <w:start w:val="1"/>
+      <w:numFmt w:val="bullet"/>
+      <w:lvlText w:val="o"/>
+      <w:lvlJc w:val="left"/>
+      <w:pPr>
+        <w:ind w:left="1440" w:hanging="360"/>
+      </w:pPr>
+      <w:rPr>
+        <w:rFonts w:ascii="Courier New" w:hAnsi="Courier New" w:hint="default"/>
+      </w:rPr>
+    </w:lvl>
+    <w:lvl w:ilvl="2" w:tplc="04090005" w:tentative="1">
+      <w:start w:val="1"/>
+      <w:numFmt w:val="bullet"/>
+      <w:lvlText w:val=""/>
+      <w:lvlJc w:val="left"/>
+      <w:pPr>
+        <w:ind w:left="2160" w:hanging="360"/>
+      </w:pPr>
+      <w:rPr>
+        <w:rFonts w:ascii="Wingdings" w:hAnsi="Wingdings" w:hint="default"/>
+      </w:rPr>
+    </w:lvl>
+    <w:lvl w:ilvl="3" w:tplc="04090001" w:tentative="1">
+      <w:start w:val="1"/>
+      <w:numFmt w:val="bullet"/>
+      <w:lvlText w:val=""/>
+      <w:lvlJc w:val="left"/>
+      <w:pPr>
+        <w:ind w:left="2880" w:hanging="360"/>
+      </w:pPr>
+      <w:rPr>
+        <w:rFonts w:ascii="Symbol" w:hAnsi="Symbol" w:hint="default"/>
+      </w:rPr>
+    </w:lvl>
+    <w:lvl w:ilvl="4" w:tplc="04090003" w:tentative="1">
+      <w:start w:val="1"/>
+      <w:numFmt w:val="bullet"/>
+      <w:lvlText w:val="o"/>
+      <w:lvlJc w:val="left"/>
+      <w:pPr>
+        <w:ind w:left="3600" w:hanging="360"/>
+      </w:pPr>
+      <w:rPr>
+        <w:rFonts w:ascii="Courier New" w:hAnsi="Courier New" w:hint="default"/>
+      </w:rPr>
+    </w:lvl>
+    <w:lvl w:ilvl="5" w:tplc="04090005" w:tentative="1">
+      <w:start w:val="1"/>
+      <w:numFmt w:val="bullet"/>
+      <w:lvlText w:val=""/>
+      <w:lvlJc w:val="left"/>
+      <w:pPr>
+        <w:ind w:left="4320" w:hanging="360"/>
+      </w:pPr>
+      <w:rPr>
+        <w:rFonts w:ascii="Wingdings" w:hAnsi="Wingdings" w:hint="default"/>
+      </w:rPr>
+    </w:lvl>
+    <w:lvl w:ilvl="6" w:tplc="04090001" w:tentative="1">
+      <w:start w:val="1"/>
+      <w:numFmt w:val="bullet"/>
+      <w:lvlText w:val=""/>
+      <w:lvlJc w:val="left"/>
+      <w:pPr>
+        <w:ind w:left="5040" w:hanging="360"/>
+      </w:pPr>
+      <w:rPr>
+        <w:rFonts w:ascii="Symbol" w:hAnsi="Symbol" w:hint="default"/>
+      </w:rPr>
+    </w:lvl>
+    <w:lvl w:ilvl="7" w:tplc="04090003" w:tentative="1">
+      <w:start w:val="1"/>
+      <w:numFmt w:val="bullet"/>
+      <w:lvlText w:val="o"/>
+      <w:lvlJc w:val="left"/>
+      <w:pPr>
+        <w:ind w:left="5760" w:hanging="360"/>
+      </w:pPr>
+      <w:rPr>
+        <w:rFonts w:ascii="Courier New" w:hAnsi="Courier New" w:hint="default"/>
+      </w:rPr>
+    </w:lvl>
+    <w:lvl w:ilvl="8" w:tplc="04090005" w:tentative="1">
+      <w:start w:val="1"/>
+      <w:numFmt w:val="bullet"/>
+      <w:lvlText w:val=""/>
+      <w:lvlJc w:val="left"/>
+      <w:pPr>
+        <w:ind w:left="6480" w:hanging="360"/>
+      </w:pPr>
+      <w:rPr>
+        <w:rFonts w:ascii="Wingdings" w:hAnsi="Wingdings" w:hint="default"/>
+      </w:rPr>
+    </w:lvl>
+  </w:abstractNum>
+  <w:abstractNum w:abstractNumId="23">
     <w:nsid w:val="77E13721"/>
     <w:multiLevelType w:val="hybridMultilevel"/>
     <w:tmpl w:val="7932F90C"/>
@@ -7665,7 +10448,120 @@
       </w:rPr>
     </w:lvl>
   </w:abstractNum>
-  <w:abstractNum w:abstractNumId="19">
+  <w:abstractNum w:abstractNumId="24">
+    <w:nsid w:val="78634527"/>
+    <w:multiLevelType w:val="hybridMultilevel"/>
+    <w:tmpl w:val="695C8342"/>
+    <w:lvl w:ilvl="0" w:tplc="04090001">
+      <w:start w:val="1"/>
+      <w:numFmt w:val="bullet"/>
+      <w:lvlText w:val=""/>
+      <w:lvlJc w:val="left"/>
+      <w:pPr>
+        <w:ind w:left="1080" w:hanging="360"/>
+      </w:pPr>
+      <w:rPr>
+        <w:rFonts w:ascii="Symbol" w:hAnsi="Symbol" w:hint="default"/>
+      </w:rPr>
+    </w:lvl>
+    <w:lvl w:ilvl="1" w:tplc="04090003">
+      <w:start w:val="1"/>
+      <w:numFmt w:val="bullet"/>
+      <w:lvlText w:val="o"/>
+      <w:lvlJc w:val="left"/>
+      <w:pPr>
+        <w:ind w:left="1800" w:hanging="360"/>
+      </w:pPr>
+      <w:rPr>
+        <w:rFonts w:ascii="Courier New" w:hAnsi="Courier New" w:hint="default"/>
+      </w:rPr>
+    </w:lvl>
+    <w:lvl w:ilvl="2" w:tplc="04090005" w:tentative="1">
+      <w:start w:val="1"/>
+      <w:numFmt w:val="bullet"/>
+      <w:lvlText w:val=""/>
+      <w:lvlJc w:val="left"/>
+      <w:pPr>
+        <w:ind w:left="2520" w:hanging="360"/>
+      </w:pPr>
+      <w:rPr>
+        <w:rFonts w:ascii="Wingdings" w:hAnsi="Wingdings" w:hint="default"/>
+      </w:rPr>
+    </w:lvl>
+    <w:lvl w:ilvl="3" w:tplc="04090001" w:tentative="1">
+      <w:start w:val="1"/>
+      <w:numFmt w:val="bullet"/>
+      <w:lvlText w:val=""/>
+      <w:lvlJc w:val="left"/>
+      <w:pPr>
+        <w:ind w:left="3240" w:hanging="360"/>
+      </w:pPr>
+      <w:rPr>
+        <w:rFonts w:ascii="Symbol" w:hAnsi="Symbol" w:hint="default"/>
+      </w:rPr>
+    </w:lvl>
+    <w:lvl w:ilvl="4" w:tplc="04090003" w:tentative="1">
+      <w:start w:val="1"/>
+      <w:numFmt w:val="bullet"/>
+      <w:lvlText w:val="o"/>
+      <w:lvlJc w:val="left"/>
+      <w:pPr>
+        <w:ind w:left="3960" w:hanging="360"/>
+      </w:pPr>
+      <w:rPr>
+        <w:rFonts w:ascii="Courier New" w:hAnsi="Courier New" w:hint="default"/>
+      </w:rPr>
+    </w:lvl>
+    <w:lvl w:ilvl="5" w:tplc="04090005" w:tentative="1">
+      <w:start w:val="1"/>
+      <w:numFmt w:val="bullet"/>
+      <w:lvlText w:val=""/>
+      <w:lvlJc w:val="left"/>
+      <w:pPr>
+        <w:ind w:left="4680" w:hanging="360"/>
+      </w:pPr>
+      <w:rPr>
+        <w:rFonts w:ascii="Wingdings" w:hAnsi="Wingdings" w:hint="default"/>
+      </w:rPr>
+    </w:lvl>
+    <w:lvl w:ilvl="6" w:tplc="04090001" w:tentative="1">
+      <w:start w:val="1"/>
+      <w:numFmt w:val="bullet"/>
+      <w:lvlText w:val=""/>
+      <w:lvlJc w:val="left"/>
+      <w:pPr>
+        <w:ind w:left="5400" w:hanging="360"/>
+      </w:pPr>
+      <w:rPr>
+        <w:rFonts w:ascii="Symbol" w:hAnsi="Symbol" w:hint="default"/>
+      </w:rPr>
+    </w:lvl>
+    <w:lvl w:ilvl="7" w:tplc="04090003" w:tentative="1">
+      <w:start w:val="1"/>
+      <w:numFmt w:val="bullet"/>
+      <w:lvlText w:val="o"/>
+      <w:lvlJc w:val="left"/>
+      <w:pPr>
+        <w:ind w:left="6120" w:hanging="360"/>
+      </w:pPr>
+      <w:rPr>
+        <w:rFonts w:ascii="Courier New" w:hAnsi="Courier New" w:hint="default"/>
+      </w:rPr>
+    </w:lvl>
+    <w:lvl w:ilvl="8" w:tplc="04090005" w:tentative="1">
+      <w:start w:val="1"/>
+      <w:numFmt w:val="bullet"/>
+      <w:lvlText w:val=""/>
+      <w:lvlJc w:val="left"/>
+      <w:pPr>
+        <w:ind w:left="6840" w:hanging="360"/>
+      </w:pPr>
+      <w:rPr>
+        <w:rFonts w:ascii="Wingdings" w:hAnsi="Wingdings" w:hint="default"/>
+      </w:rPr>
+    </w:lvl>
+  </w:abstractNum>
+  <w:abstractNum w:abstractNumId="25">
     <w:nsid w:val="79A220F3"/>
     <w:multiLevelType w:val="hybridMultilevel"/>
     <w:tmpl w:val="9B8CE5B2"/>
@@ -7751,7 +10647,7 @@
       </w:pPr>
     </w:lvl>
   </w:abstractNum>
-  <w:abstractNum w:abstractNumId="20">
+  <w:abstractNum w:abstractNumId="26">
     <w:nsid w:val="7E8343E3"/>
     <w:multiLevelType w:val="hybridMultilevel"/>
     <w:tmpl w:val="6D9EB924"/>
@@ -7865,22 +10761,22 @@
     </w:lvl>
   </w:abstractNum>
   <w:num w:numId="1">
-    <w:abstractNumId w:val="14"/>
+    <w:abstractNumId w:val="15"/>
   </w:num>
   <w:num w:numId="2">
-    <w:abstractNumId w:val="10"/>
+    <w:abstractNumId w:val="11"/>
   </w:num>
   <w:num w:numId="3">
     <w:abstractNumId w:val="8"/>
   </w:num>
   <w:num w:numId="4">
-    <w:abstractNumId w:val="13"/>
+    <w:abstractNumId w:val="14"/>
   </w:num>
   <w:num w:numId="5">
-    <w:abstractNumId w:val="11"/>
+    <w:abstractNumId w:val="12"/>
   </w:num>
   <w:num w:numId="6">
-    <w:abstractNumId w:val="18"/>
+    <w:abstractNumId w:val="23"/>
   </w:num>
   <w:num w:numId="7">
     <w:abstractNumId w:val="5"/>
@@ -7892,16 +10788,16 @@
     <w:abstractNumId w:val="2"/>
   </w:num>
   <w:num w:numId="10">
-    <w:abstractNumId w:val="15"/>
+    <w:abstractNumId w:val="16"/>
   </w:num>
   <w:num w:numId="11">
-    <w:abstractNumId w:val="12"/>
+    <w:abstractNumId w:val="13"/>
   </w:num>
   <w:num w:numId="12">
     <w:abstractNumId w:val="3"/>
   </w:num>
   <w:num w:numId="13">
-    <w:abstractNumId w:val="16"/>
+    <w:abstractNumId w:val="18"/>
   </w:num>
   <w:num w:numId="14">
     <w:abstractNumId w:val="7"/>
@@ -7916,16 +10812,34 @@
     <w:abstractNumId w:val="9"/>
   </w:num>
   <w:num w:numId="18">
-    <w:abstractNumId w:val="19"/>
+    <w:abstractNumId w:val="25"/>
   </w:num>
   <w:num w:numId="19">
-    <w:abstractNumId w:val="17"/>
+    <w:abstractNumId w:val="20"/>
   </w:num>
   <w:num w:numId="20">
     <w:abstractNumId w:val="4"/>
   </w:num>
   <w:num w:numId="21">
-    <w:abstractNumId w:val="20"/>
+    <w:abstractNumId w:val="26"/>
+  </w:num>
+  <w:num w:numId="22">
+    <w:abstractNumId w:val="22"/>
+  </w:num>
+  <w:num w:numId="23">
+    <w:abstractNumId w:val="10"/>
+  </w:num>
+  <w:num w:numId="24">
+    <w:abstractNumId w:val="24"/>
+  </w:num>
+  <w:num w:numId="25">
+    <w:abstractNumId w:val="21"/>
+  </w:num>
+  <w:num w:numId="26">
+    <w:abstractNumId w:val="19"/>
+  </w:num>
+  <w:num w:numId="27">
+    <w:abstractNumId w:val="17"/>
   </w:num>
 </w:numbering>
 </file>
@@ -8978,4 +11892,16 @@
   </a:objectDefaults>
   <a:extraClrSchemeLst/>
 </a:theme>
+</file>
+
+<file path=customXml/item1.xml><?xml version="1.0" encoding="utf-8"?>
+<b:Sources xmlns:b="http://schemas.openxmlformats.org/officeDocument/2006/bibliography" xmlns="http://schemas.openxmlformats.org/officeDocument/2006/bibliography" SelectedStyle="/APA.XSL" StyleName="APA"/>
+</file>
+
+<file path=customXml/itemProps1.xml><?xml version="1.0" encoding="utf-8"?>
+<ds:datastoreItem xmlns:ds="http://schemas.openxmlformats.org/officeDocument/2006/customXml" ds:itemID="{368AD724-1A9E-1E4D-9F5C-0AEECB3BBE4F}">
+  <ds:schemaRefs>
+    <ds:schemaRef ds:uri="http://schemas.openxmlformats.org/officeDocument/2006/bibliography"/>
+  </ds:schemaRefs>
+</ds:datastoreItem>
 </file>
</xml_diff>

<commit_message>
new changes for April 2, 2013
</commit_message>
<xml_diff>
--- a/API_Design.docx
+++ b/API_Design.docx
@@ -71,7 +71,7 @@
     </w:p>
     <w:p>
       <w:r>
-        <w:t>March 20</w:t>
+        <w:t>April 2</w:t>
       </w:r>
       <w:r>
         <w:t>, 2013</w:t>
@@ -84,14 +84,222 @@
     </w:p>
     <w:p/>
     <w:p>
-      <w:r>
-        <w:t xml:space="preserve">March 20 Design Changes: </w:t>
-      </w:r>
-      <w:r>
-        <w:rPr>
-          <w:highlight w:val="yellow"/>
-        </w:rPr>
-        <w:t>all changes in yellow</w:t>
+      <w:pPr>
+        <w:rPr>
+          <w:highlight w:val="yellow"/>
+        </w:rPr>
+      </w:pPr>
+      <w:r>
+        <w:rPr>
+          <w:highlight w:val="yellow"/>
+        </w:rPr>
+        <w:t>April 2 Design Changes: all changes in yellow</w:t>
+      </w:r>
+    </w:p>
+    <w:p>
+      <w:pPr>
+        <w:pStyle w:val="ListParagraph"/>
+        <w:numPr>
+          <w:ilvl w:val="0"/>
+          <w:numId w:val="28"/>
+        </w:numPr>
+        <w:rPr>
+          <w:highlight w:val="yellow"/>
+        </w:rPr>
+      </w:pPr>
+      <w:r>
+        <w:rPr>
+          <w:highlight w:val="yellow"/>
+        </w:rPr>
+        <w:t>Clarified</w:t>
+      </w:r>
+      <w:r>
+        <w:rPr>
+          <w:highlight w:val="yellow"/>
+        </w:rPr>
+        <w:t xml:space="preserve"> that </w:t>
+      </w:r>
+      <w:r>
+        <w:rPr>
+          <w:highlight w:val="yellow"/>
+        </w:rPr>
+        <w:t>any placeholders inside activity summaries of event record</w:t>
+      </w:r>
+      <w:r>
+        <w:rPr>
+          <w:highlight w:val="yellow"/>
+        </w:rPr>
+        <w:t>s are replaced with the real values before being sen</w:t>
+      </w:r>
+      <w:r>
+        <w:rPr>
+          <w:highlight w:val="yellow"/>
+        </w:rPr>
+        <w:t>t to the mobile device</w:t>
+      </w:r>
+      <w:r>
+        <w:rPr>
+          <w:highlight w:val="yellow"/>
+        </w:rPr>
+        <w:t xml:space="preserve">. </w:t>
+      </w:r>
+    </w:p>
+    <w:p>
+      <w:pPr>
+        <w:pStyle w:val="ListParagraph"/>
+        <w:numPr>
+          <w:ilvl w:val="0"/>
+          <w:numId w:val="28"/>
+        </w:numPr>
+        <w:rPr>
+          <w:highlight w:val="yellow"/>
+        </w:rPr>
+      </w:pPr>
+      <w:r>
+        <w:rPr>
+          <w:highlight w:val="yellow"/>
+        </w:rPr>
+        <w:t>Group queries only return group records, and not also user records.</w:t>
+      </w:r>
+    </w:p>
+    <w:p>
+      <w:pPr>
+        <w:pStyle w:val="ListParagraph"/>
+        <w:numPr>
+          <w:ilvl w:val="0"/>
+          <w:numId w:val="28"/>
+        </w:numPr>
+        <w:rPr>
+          <w:highlight w:val="yellow"/>
+        </w:rPr>
+      </w:pPr>
+      <w:r>
+        <w:rPr>
+          <w:highlight w:val="yellow"/>
+        </w:rPr>
+        <w:t xml:space="preserve">New user </w:t>
+      </w:r>
+      <w:r>
+        <w:rPr>
+          <w:highlight w:val="yellow"/>
+        </w:rPr>
+        <w:t>queries</w:t>
+      </w:r>
+      <w:r>
+        <w:rPr>
+          <w:highlight w:val="yellow"/>
+        </w:rPr>
+        <w:t xml:space="preserve"> API calls</w:t>
+      </w:r>
+      <w:r>
+        <w:rPr>
+          <w:highlight w:val="yellow"/>
+        </w:rPr>
+        <w:t>.</w:t>
+      </w:r>
+    </w:p>
+    <w:p>
+      <w:pPr>
+        <w:pStyle w:val="ListParagraph"/>
+        <w:numPr>
+          <w:ilvl w:val="0"/>
+          <w:numId w:val="28"/>
+        </w:numPr>
+        <w:rPr>
+          <w:highlight w:val="yellow"/>
+        </w:rPr>
+      </w:pPr>
+      <w:r>
+        <w:rPr>
+          <w:highlight w:val="yellow"/>
+        </w:rPr>
+        <w:t>Activity queries only return activity records, and not also category records.</w:t>
+      </w:r>
+    </w:p>
+    <w:p>
+      <w:pPr>
+        <w:pStyle w:val="ListParagraph"/>
+        <w:numPr>
+          <w:ilvl w:val="0"/>
+          <w:numId w:val="28"/>
+        </w:numPr>
+        <w:rPr>
+          <w:highlight w:val="yellow"/>
+        </w:rPr>
+      </w:pPr>
+      <w:r>
+        <w:rPr>
+          <w:highlight w:val="yellow"/>
+        </w:rPr>
+        <w:t>New category queries</w:t>
+      </w:r>
+      <w:r>
+        <w:rPr>
+          <w:highlight w:val="yellow"/>
+        </w:rPr>
+        <w:t xml:space="preserve"> API calls</w:t>
+      </w:r>
+      <w:r>
+        <w:rPr>
+          <w:highlight w:val="yellow"/>
+        </w:rPr>
+        <w:t>.</w:t>
+      </w:r>
+    </w:p>
+    <w:p>
+      <w:pPr>
+        <w:pStyle w:val="ListParagraph"/>
+        <w:numPr>
+          <w:ilvl w:val="0"/>
+          <w:numId w:val="28"/>
+        </w:numPr>
+        <w:rPr>
+          <w:highlight w:val="yellow"/>
+        </w:rPr>
+      </w:pPr>
+      <w:r>
+        <w:rPr>
+          <w:highlight w:val="yellow"/>
+        </w:rPr>
+        <w:t>Added t</w:t>
+      </w:r>
+      <w:r>
+        <w:rPr>
+          <w:highlight w:val="yellow"/>
+        </w:rPr>
+        <w:t>humbnail PNG to activity record, an</w:t>
+      </w:r>
+      <w:r>
+        <w:rPr>
+          <w:highlight w:val="yellow"/>
+        </w:rPr>
+        <w:t>d clarified that images are in PNG format.</w:t>
+      </w:r>
+    </w:p>
+    <w:p>
+      <w:pPr>
+        <w:pStyle w:val="ListParagraph"/>
+        <w:numPr>
+          <w:ilvl w:val="0"/>
+          <w:numId w:val="28"/>
+        </w:numPr>
+        <w:rPr>
+          <w:highlight w:val="yellow"/>
+        </w:rPr>
+      </w:pPr>
+      <w:r>
+        <w:rPr>
+          <w:highlight w:val="yellow"/>
+        </w:rPr>
+        <w:t>Added image access API calls.</w:t>
+      </w:r>
+      <w:bookmarkStart w:id="0" w:name="_GoBack"/>
+      <w:bookmarkEnd w:id="0"/>
+    </w:p>
+    <w:p/>
+    <w:p>
+      <w:r>
+        <w:t>March 20 Design Changes: all changes in yellow</w:t>
       </w:r>
     </w:p>
     <w:p>
@@ -101,14 +309,8 @@
           <w:ilvl w:val="0"/>
           <w:numId w:val="22"/>
         </w:numPr>
-        <w:rPr>
-          <w:highlight w:val="yellow"/>
-        </w:rPr>
-      </w:pPr>
-      <w:r>
-        <w:rPr>
-          <w:highlight w:val="yellow"/>
-        </w:rPr>
+      </w:pPr>
+      <w:r>
         <w:t>Database changes:</w:t>
       </w:r>
     </w:p>
@@ -119,20 +321,11 @@
           <w:ilvl w:val="1"/>
           <w:numId w:val="22"/>
         </w:numPr>
-        <w:rPr>
-          <w:highlight w:val="yellow"/>
-        </w:rPr>
-      </w:pPr>
-      <w:r>
-        <w:rPr>
-          <w:highlight w:val="yellow"/>
-        </w:rPr>
+      </w:pPr>
+      <w:r>
         <w:t>Added priority field to A</w:t>
       </w:r>
       <w:r>
-        <w:rPr>
-          <w:highlight w:val="yellow"/>
-        </w:rPr>
         <w:t xml:space="preserve">ctivity database record, </w:t>
       </w:r>
     </w:p>
@@ -143,20 +336,11 @@
           <w:ilvl w:val="1"/>
           <w:numId w:val="22"/>
         </w:numPr>
-        <w:rPr>
-          <w:highlight w:val="yellow"/>
-        </w:rPr>
-      </w:pPr>
-      <w:r>
-        <w:rPr>
-          <w:highlight w:val="yellow"/>
-        </w:rPr>
+      </w:pPr>
+      <w:r>
         <w:t>Added description field to G</w:t>
       </w:r>
       <w:r>
-        <w:rPr>
-          <w:highlight w:val="yellow"/>
-        </w:rPr>
         <w:t xml:space="preserve">roup database record, </w:t>
       </w:r>
     </w:p>
@@ -167,20 +351,11 @@
           <w:ilvl w:val="1"/>
           <w:numId w:val="22"/>
         </w:numPr>
-        <w:rPr>
-          <w:highlight w:val="yellow"/>
-        </w:rPr>
-      </w:pPr>
-      <w:r>
-        <w:rPr>
-          <w:highlight w:val="yellow"/>
-        </w:rPr>
+      </w:pPr>
+      <w:r>
         <w:t xml:space="preserve">Category changes from a field in Activity into </w:t>
       </w:r>
       <w:r>
-        <w:rPr>
-          <w:highlight w:val="yellow"/>
-        </w:rPr>
         <w:t xml:space="preserve">a new database record </w:t>
       </w:r>
     </w:p>
@@ -193,21 +368,12 @@
         </w:numPr>
       </w:pPr>
       <w:r>
-        <w:rPr>
-          <w:highlight w:val="yellow"/>
-        </w:rPr>
         <w:t>N</w:t>
       </w:r>
       <w:r>
-        <w:rPr>
-          <w:highlight w:val="yellow"/>
-        </w:rPr>
         <w:t>ew</w:t>
       </w:r>
       <w:r>
-        <w:rPr>
-          <w:highlight w:val="yellow"/>
-        </w:rPr>
         <w:t xml:space="preserve"> database record for admin user accounts</w:t>
       </w:r>
     </w:p>
@@ -218,14 +384,8 @@
           <w:ilvl w:val="0"/>
           <w:numId w:val="22"/>
         </w:numPr>
-        <w:rPr>
-          <w:highlight w:val="yellow"/>
-        </w:rPr>
-      </w:pPr>
-      <w:r>
-        <w:rPr>
-          <w:highlight w:val="yellow"/>
-        </w:rPr>
+      </w:pPr>
+      <w:r>
         <w:t>Support for a threshold when adding a friend, and changing a friend’s threshold when creating an event</w:t>
       </w:r>
     </w:p>
@@ -236,14 +396,8 @@
           <w:ilvl w:val="0"/>
           <w:numId w:val="22"/>
         </w:numPr>
-        <w:rPr>
-          <w:highlight w:val="yellow"/>
-        </w:rPr>
-      </w:pPr>
-      <w:r>
-        <w:rPr>
-          <w:highlight w:val="yellow"/>
-        </w:rPr>
+      </w:pPr>
+      <w:r>
         <w:t>New API call to change the group leader.</w:t>
       </w:r>
     </w:p>
@@ -254,14 +408,8 @@
           <w:ilvl w:val="0"/>
           <w:numId w:val="22"/>
         </w:numPr>
-        <w:rPr>
-          <w:highlight w:val="yellow"/>
-        </w:rPr>
-      </w:pPr>
-      <w:r>
-        <w:rPr>
-          <w:highlight w:val="yellow"/>
-        </w:rPr>
+      </w:pPr>
+      <w:r>
         <w:t>New API call to search for groups.</w:t>
       </w:r>
     </w:p>
@@ -272,14 +420,8 @@
           <w:ilvl w:val="0"/>
           <w:numId w:val="22"/>
         </w:numPr>
-        <w:rPr>
-          <w:highlight w:val="yellow"/>
-        </w:rPr>
-      </w:pPr>
-      <w:r>
-        <w:rPr>
-          <w:highlight w:val="yellow"/>
-        </w:rPr>
+      </w:pPr>
+      <w:r>
         <w:t>Clarified and simplified the user authentication and registration workflow.</w:t>
       </w:r>
     </w:p>
@@ -290,20 +432,11 @@
           <w:ilvl w:val="0"/>
           <w:numId w:val="22"/>
         </w:numPr>
-        <w:rPr>
-          <w:highlight w:val="yellow"/>
-        </w:rPr>
-      </w:pPr>
-      <w:r>
-        <w:rPr>
-          <w:highlight w:val="yellow"/>
-        </w:rPr>
+      </w:pPr>
+      <w:r>
         <w:t>Clarified the mechanism to invite a person to a group, and request to join a group using a new Request record type.</w:t>
       </w:r>
       <w:r>
-        <w:rPr>
-          <w:highlight w:val="yellow"/>
-        </w:rPr>
         <w:t xml:space="preserve"> Also added explanations to describe how a person becomes a new user.</w:t>
       </w:r>
     </w:p>
@@ -468,6 +601,7 @@
         <w:pStyle w:val="Heading1"/>
       </w:pPr>
       <w:r>
+        <w:lastRenderedPageBreak/>
         <w:t xml:space="preserve">I. </w:t>
       </w:r>
       <w:r>
@@ -608,7 +742,6 @@
         </w:rPr>
       </w:pPr>
       <w:r>
-        <w:lastRenderedPageBreak/>
         <w:t>User must be authenticated</w:t>
       </w:r>
       <w:r>
@@ -731,10 +864,10 @@
           <w:noProof/>
         </w:rPr>
         <w:drawing>
-          <wp:inline distT="0" distB="0" distL="0" distR="0" wp14:anchorId="670BA723" wp14:editId="785DC6F4">
-            <wp:extent cx="6847115" cy="4267200"/>
-            <wp:effectExtent l="0" t="0" r="11430" b="0"/>
-            <wp:docPr id="5" name="Picture 5"/>
+          <wp:inline distT="0" distB="0" distL="0" distR="0" wp14:anchorId="6B964617" wp14:editId="35368D11">
+            <wp:extent cx="6868435" cy="4305300"/>
+            <wp:effectExtent l="0" t="0" r="0" b="0"/>
+            <wp:docPr id="1" name="Picture 1"/>
             <wp:cNvGraphicFramePr>
               <a:graphicFrameLocks xmlns:a="http://schemas.openxmlformats.org/drawingml/2006/main" noChangeAspect="1"/>
             </wp:cNvGraphicFramePr>
@@ -753,13 +886,13 @@
                         </a:ext>
                       </a:extLst>
                     </a:blip>
-                    <a:srcRect r="206" b="20885"/>
+                    <a:srcRect r="-112" b="23105"/>
                     <a:stretch/>
                   </pic:blipFill>
                   <pic:spPr bwMode="auto">
                     <a:xfrm>
                       <a:off x="0" y="0"/>
-                      <a:ext cx="6848291" cy="4267933"/>
+                      <a:ext cx="6870065" cy="4306322"/>
                     </a:xfrm>
                     <a:prstGeom prst="rect">
                       <a:avLst/>
@@ -828,6 +961,9 @@
       <w:r>
         <w:t>eventually be a million users).</w:t>
       </w:r>
+      <w:r>
+        <w:t xml:space="preserve"> </w:t>
+      </w:r>
     </w:p>
     <w:p>
       <w:pPr>
@@ -1152,14 +1288,8 @@
           <w:ilvl w:val="1"/>
           <w:numId w:val="8"/>
         </w:numPr>
-        <w:rPr>
-          <w:highlight w:val="yellow"/>
-        </w:rPr>
-      </w:pPr>
-      <w:r>
-        <w:rPr>
-          <w:highlight w:val="yellow"/>
-        </w:rPr>
+      </w:pPr>
+      <w:r>
         <w:t>description (string, 255 characters max)</w:t>
       </w:r>
     </w:p>
@@ -1220,7 +1350,19 @@
         </w:numPr>
       </w:pPr>
       <w:r>
-        <w:t xml:space="preserve">photo, thumbnail </w:t>
+        <w:rPr>
+          <w:highlight w:val="yellow"/>
+        </w:rPr>
+        <w:t>thumbnail</w:t>
+      </w:r>
+      <w:r>
+        <w:rPr>
+          <w:highlight w:val="yellow"/>
+        </w:rPr>
+        <w:t xml:space="preserve"> PNG</w:t>
+      </w:r>
+      <w:r>
+        <w:t xml:space="preserve"> </w:t>
       </w:r>
       <w:r>
         <w:rPr>
@@ -1274,7 +1416,13 @@
         </w:numPr>
       </w:pPr>
       <w:r>
-        <w:t xml:space="preserve">photo, larger </w:t>
+        <w:rPr>
+          <w:highlight w:val="yellow"/>
+        </w:rPr>
+        <w:t>image PNG</w:t>
+      </w:r>
+      <w:r>
+        <w:t xml:space="preserve"> </w:t>
       </w:r>
       <w:r>
         <w:rPr>
@@ -1472,7 +1620,13 @@
         </w:numPr>
       </w:pPr>
       <w:r>
-        <w:t xml:space="preserve">photo, thumbnail </w:t>
+        <w:rPr>
+          <w:highlight w:val="yellow"/>
+        </w:rPr>
+        <w:t>thumbnail PNG</w:t>
+      </w:r>
+      <w:r>
+        <w:t xml:space="preserve"> </w:t>
       </w:r>
       <w:r>
         <w:rPr>
@@ -1526,7 +1680,13 @@
         </w:numPr>
       </w:pPr>
       <w:r>
-        <w:t xml:space="preserve">photo, larger </w:t>
+        <w:rPr>
+          <w:highlight w:val="yellow"/>
+        </w:rPr>
+        <w:t>image PNG</w:t>
+      </w:r>
+      <w:r>
+        <w:t xml:space="preserve"> </w:t>
       </w:r>
       <w:r>
         <w:rPr>
@@ -1730,19 +1890,13 @@
         </w:numPr>
       </w:pPr>
       <w:r>
-        <w:t xml:space="preserve">title </w:t>
-      </w:r>
-      <w:r>
-        <w:t>(</w:t>
-      </w:r>
-      <w:r>
-        <w:t xml:space="preserve">one line </w:t>
-      </w:r>
-      <w:r>
-        <w:t>string, translated with place</w:t>
-      </w:r>
-      <w:r>
-        <w:t>holders; shown on the relevant activity list after selecting What’s Next)</w:t>
+        <w:rPr>
+          <w:highlight w:val="yellow"/>
+        </w:rPr>
+        <w:t>thumbnail PNG</w:t>
+      </w:r>
+      <w:r>
+        <w:t xml:space="preserve"> (TODO: UI designer needs to determine size)</w:t>
       </w:r>
     </w:p>
     <w:p>
@@ -1754,13 +1908,19 @@
         </w:numPr>
       </w:pPr>
       <w:r>
-        <w:t xml:space="preserve">summary </w:t>
-      </w:r>
-      <w:r>
-        <w:t>(one line</w:t>
-      </w:r>
-      <w:r>
-        <w:t xml:space="preserve"> string, translated with placeholders, shown in the event feed on the Community screen)</w:t>
+        <w:t xml:space="preserve">title </w:t>
+      </w:r>
+      <w:r>
+        <w:t>(</w:t>
+      </w:r>
+      <w:r>
+        <w:t xml:space="preserve">one line </w:t>
+      </w:r>
+      <w:r>
+        <w:t>string, translated with place</w:t>
+      </w:r>
+      <w:r>
+        <w:t>holders; shown on the relevant activity list after selecting What’s Next)</w:t>
       </w:r>
     </w:p>
     <w:p>
@@ -1772,10 +1932,13 @@
         </w:numPr>
       </w:pPr>
       <w:r>
-        <w:t xml:space="preserve">full </w:t>
-      </w:r>
-      <w:r>
-        <w:t>description (HTML paragraph or paragraphs, translated with placeholders)</w:t>
+        <w:t xml:space="preserve">summary </w:t>
+      </w:r>
+      <w:r>
+        <w:t>(one line</w:t>
+      </w:r>
+      <w:r>
+        <w:t xml:space="preserve"> string, translated with placeholders, shown in the event feed on the Community screen)</w:t>
       </w:r>
     </w:p>
     <w:p>
@@ -1787,7 +1950,10 @@
         </w:numPr>
       </w:pPr>
       <w:r>
-        <w:t>thresholds that this activity is applicable to</w:t>
+        <w:t xml:space="preserve">full </w:t>
+      </w:r>
+      <w:r>
+        <w:t>description (HTML paragraph or paragraphs, translated with placeholders)</w:t>
       </w:r>
     </w:p>
     <w:p>
@@ -1797,15 +1963,9 @@
           <w:ilvl w:val="1"/>
           <w:numId w:val="8"/>
         </w:numPr>
-        <w:rPr>
-          <w:highlight w:val="yellow"/>
-        </w:rPr>
-      </w:pPr>
-      <w:r>
-        <w:rPr>
-          <w:highlight w:val="yellow"/>
-        </w:rPr>
-        <w:t>priority (integer from 1 to 10, 1 is highest priority, 10 is lowest priority)</w:t>
+      </w:pPr>
+      <w:r>
+        <w:t>thresholds that this activity is applicable to</w:t>
       </w:r>
     </w:p>
     <w:p>
@@ -1815,14 +1975,20 @@
           <w:ilvl w:val="1"/>
           <w:numId w:val="8"/>
         </w:numPr>
-        <w:rPr>
-          <w:highlight w:val="yellow"/>
-        </w:rPr>
-      </w:pPr>
-      <w:r>
-        <w:rPr>
-          <w:highlight w:val="yellow"/>
-        </w:rPr>
+      </w:pPr>
+      <w:r>
+        <w:t>priority (integer from 1 to 10, 1 is highest priority, 10 is lowest priority)</w:t>
+      </w:r>
+    </w:p>
+    <w:p>
+      <w:pPr>
+        <w:pStyle w:val="ListParagraph"/>
+        <w:numPr>
+          <w:ilvl w:val="1"/>
+          <w:numId w:val="8"/>
+        </w:numPr>
+      </w:pPr>
+      <w:r>
         <w:t>category_id</w:t>
       </w:r>
     </w:p>
@@ -1914,14 +2080,8 @@
           <w:ilvl w:val="0"/>
           <w:numId w:val="4"/>
         </w:numPr>
-        <w:rPr>
-          <w:highlight w:val="yellow"/>
-        </w:rPr>
-      </w:pPr>
-      <w:r>
-        <w:rPr>
-          <w:highlight w:val="yellow"/>
-        </w:rPr>
+      </w:pPr>
+      <w:r>
         <w:t xml:space="preserve">Category </w:t>
       </w:r>
     </w:p>
@@ -1932,14 +2092,8 @@
           <w:ilvl w:val="1"/>
           <w:numId w:val="4"/>
         </w:numPr>
-        <w:rPr>
-          <w:highlight w:val="yellow"/>
-        </w:rPr>
-      </w:pPr>
-      <w:r>
-        <w:rPr>
-          <w:highlight w:val="yellow"/>
-        </w:rPr>
+      </w:pPr>
+      <w:r>
         <w:t>category_id</w:t>
       </w:r>
     </w:p>
@@ -1950,14 +2104,8 @@
           <w:ilvl w:val="1"/>
           <w:numId w:val="4"/>
         </w:numPr>
-        <w:rPr>
-          <w:highlight w:val="yellow"/>
-        </w:rPr>
-      </w:pPr>
-      <w:r>
-        <w:rPr>
-          <w:highlight w:val="yellow"/>
-        </w:rPr>
+      </w:pPr>
+      <w:r>
         <w:t>category name, translated</w:t>
       </w:r>
     </w:p>
@@ -1970,9 +2118,6 @@
         </w:numPr>
       </w:pPr>
       <w:r>
-        <w:rPr>
-          <w:highlight w:val="yellow"/>
-        </w:rPr>
         <w:t>full description (HTML paragraph or paragraphs, translated with placeholders)</w:t>
       </w:r>
     </w:p>
@@ -2072,7 +2217,10 @@
         <w:t xml:space="preserve">Activity summary </w:t>
       </w:r>
       <w:r>
-        <w:t>(one line string, translated with placeholders, shown in the event feed on the Community screen)</w:t>
+        <w:t>(one line string</w:t>
+      </w:r>
+      <w:r>
+        <w:t>, shown in the event feed on the Community screen)</w:t>
       </w:r>
     </w:p>
     <w:p>
@@ -2118,14 +2266,8 @@
           <w:ilvl w:val="0"/>
           <w:numId w:val="8"/>
         </w:numPr>
-        <w:rPr>
-          <w:highlight w:val="yellow"/>
-        </w:rPr>
-      </w:pPr>
-      <w:r>
-        <w:rPr>
-          <w:highlight w:val="yellow"/>
-        </w:rPr>
+      </w:pPr>
+      <w:r>
         <w:t>Request (when requesting to join a group, or requesting a person join a group)</w:t>
       </w:r>
     </w:p>
@@ -2136,14 +2278,8 @@
           <w:ilvl w:val="1"/>
           <w:numId w:val="8"/>
         </w:numPr>
-        <w:rPr>
-          <w:highlight w:val="yellow"/>
-        </w:rPr>
-      </w:pPr>
-      <w:r>
-        <w:rPr>
-          <w:highlight w:val="yellow"/>
-        </w:rPr>
+      </w:pPr>
+      <w:r>
         <w:t>request_id</w:t>
       </w:r>
     </w:p>
@@ -2154,14 +2290,8 @@
           <w:ilvl w:val="1"/>
           <w:numId w:val="8"/>
         </w:numPr>
-        <w:rPr>
-          <w:highlight w:val="yellow"/>
-        </w:rPr>
-      </w:pPr>
-      <w:r>
-        <w:rPr>
-          <w:highlight w:val="yellow"/>
-        </w:rPr>
+      </w:pPr>
+      <w:r>
         <w:t>user_id  (the user creating the request)</w:t>
       </w:r>
     </w:p>
@@ -2172,14 +2302,8 @@
           <w:ilvl w:val="1"/>
           <w:numId w:val="8"/>
         </w:numPr>
-        <w:rPr>
-          <w:highlight w:val="yellow"/>
-        </w:rPr>
-      </w:pPr>
-      <w:r>
-        <w:rPr>
-          <w:highlight w:val="yellow"/>
-        </w:rPr>
+      </w:pPr>
+      <w:r>
         <w:t>group_id</w:t>
       </w:r>
     </w:p>
@@ -2190,14 +2314,8 @@
           <w:ilvl w:val="1"/>
           <w:numId w:val="8"/>
         </w:numPr>
-        <w:rPr>
-          <w:highlight w:val="yellow"/>
-        </w:rPr>
-      </w:pPr>
-      <w:r>
-        <w:rPr>
-          <w:highlight w:val="yellow"/>
-        </w:rPr>
+      </w:pPr>
+      <w:r>
         <w:t>receiver (string: either an email, SMS number or a user_id according to the type)</w:t>
       </w:r>
     </w:p>
@@ -2208,26 +2326,14 @@
           <w:ilvl w:val="1"/>
           <w:numId w:val="8"/>
         </w:numPr>
-        <w:rPr>
-          <w:highlight w:val="yellow"/>
-        </w:rPr>
-      </w:pPr>
-      <w:r>
-        <w:rPr>
-          <w:highlight w:val="yellow"/>
-        </w:rPr>
+      </w:pPr>
+      <w:r>
         <w:t xml:space="preserve">type, </w:t>
       </w:r>
       <w:r>
-        <w:rPr>
-          <w:highlight w:val="yellow"/>
-        </w:rPr>
         <w:t xml:space="preserve">enum </w:t>
       </w:r>
       <w:r>
-        <w:rPr>
-          <w:highlight w:val="yellow"/>
-        </w:rPr>
         <w:t>one of</w:t>
       </w:r>
     </w:p>
@@ -2238,26 +2344,14 @@
           <w:ilvl w:val="2"/>
           <w:numId w:val="8"/>
         </w:numPr>
-        <w:rPr>
-          <w:highlight w:val="yellow"/>
-        </w:rPr>
-      </w:pPr>
-      <w:r>
-        <w:rPr>
-          <w:highlight w:val="yellow"/>
-        </w:rPr>
+      </w:pPr>
+      <w:r>
         <w:t>INVITE_WITH_EMAIL  (invite a person to the group</w:t>
       </w:r>
       <w:r>
-        <w:rPr>
-          <w:highlight w:val="yellow"/>
-        </w:rPr>
         <w:t>, receiver field is an email</w:t>
       </w:r>
       <w:r>
-        <w:rPr>
-          <w:highlight w:val="yellow"/>
-        </w:rPr>
         <w:t>)</w:t>
       </w:r>
     </w:p>
@@ -2268,26 +2362,14 @@
           <w:ilvl w:val="2"/>
           <w:numId w:val="8"/>
         </w:numPr>
-        <w:rPr>
-          <w:highlight w:val="yellow"/>
-        </w:rPr>
-      </w:pPr>
-      <w:r>
-        <w:rPr>
-          <w:highlight w:val="yellow"/>
-        </w:rPr>
+      </w:pPr>
+      <w:r>
         <w:t>INVITE_WITH_SMS (invite a person to the group</w:t>
       </w:r>
       <w:r>
-        <w:rPr>
-          <w:highlight w:val="yellow"/>
-        </w:rPr>
         <w:t>, receiver field is an SMS</w:t>
       </w:r>
       <w:r>
-        <w:rPr>
-          <w:highlight w:val="yellow"/>
-        </w:rPr>
         <w:t>)</w:t>
       </w:r>
     </w:p>
@@ -2298,20 +2380,11 @@
           <w:ilvl w:val="2"/>
           <w:numId w:val="8"/>
         </w:numPr>
-        <w:rPr>
-          <w:highlight w:val="yellow"/>
-        </w:rPr>
-      </w:pPr>
-      <w:r>
-        <w:rPr>
-          <w:highlight w:val="yellow"/>
-        </w:rPr>
+      </w:pPr>
+      <w:r>
         <w:t>REQUEST_MEMBERSHIP (ask to join a group</w:t>
       </w:r>
       <w:r>
-        <w:rPr>
-          <w:highlight w:val="yellow"/>
-        </w:rPr>
         <w:t>, receiver is blank)</w:t>
       </w:r>
     </w:p>
@@ -2322,14 +2395,8 @@
           <w:ilvl w:val="0"/>
           <w:numId w:val="8"/>
         </w:numPr>
-        <w:rPr>
-          <w:highlight w:val="yellow"/>
-        </w:rPr>
-      </w:pPr>
-      <w:r>
-        <w:rPr>
-          <w:highlight w:val="yellow"/>
-        </w:rPr>
+      </w:pPr>
+      <w:r>
         <w:t>Administrators (only for logging into web interface for administration)</w:t>
       </w:r>
     </w:p>
@@ -2340,26 +2407,14 @@
           <w:ilvl w:val="1"/>
           <w:numId w:val="8"/>
         </w:numPr>
-        <w:rPr>
-          <w:highlight w:val="yellow"/>
-        </w:rPr>
-      </w:pPr>
-      <w:r>
-        <w:rPr>
-          <w:highlight w:val="yellow"/>
-        </w:rPr>
+      </w:pPr>
+      <w:r>
         <w:t>admin</w:t>
       </w:r>
       <w:r>
-        <w:rPr>
-          <w:highlight w:val="yellow"/>
-        </w:rPr>
         <w:t>istrator</w:t>
       </w:r>
       <w:r>
-        <w:rPr>
-          <w:highlight w:val="yellow"/>
-        </w:rPr>
         <w:t>_id</w:t>
       </w:r>
     </w:p>
@@ -2370,32 +2425,17 @@
           <w:ilvl w:val="1"/>
           <w:numId w:val="8"/>
         </w:numPr>
-        <w:rPr>
-          <w:highlight w:val="yellow"/>
-        </w:rPr>
-      </w:pPr>
-      <w:r>
-        <w:rPr>
-          <w:highlight w:val="yellow"/>
-        </w:rPr>
+      </w:pPr>
+      <w:r>
         <w:t>e</w:t>
       </w:r>
       <w:r>
-        <w:rPr>
-          <w:highlight w:val="yellow"/>
-        </w:rPr>
         <w:t>mail (</w:t>
       </w:r>
       <w:r>
-        <w:rPr>
-          <w:highlight w:val="yellow"/>
-        </w:rPr>
         <w:t xml:space="preserve">this is the </w:t>
       </w:r>
       <w:r>
-        <w:rPr>
-          <w:highlight w:val="yellow"/>
-        </w:rPr>
         <w:t>user name)</w:t>
       </w:r>
     </w:p>
@@ -2406,20 +2446,11 @@
           <w:ilvl w:val="1"/>
           <w:numId w:val="8"/>
         </w:numPr>
-        <w:rPr>
-          <w:highlight w:val="yellow"/>
-        </w:rPr>
-      </w:pPr>
-      <w:r>
-        <w:rPr>
-          <w:highlight w:val="yellow"/>
-        </w:rPr>
+      </w:pPr>
+      <w:r>
         <w:t>p</w:t>
       </w:r>
       <w:r>
-        <w:rPr>
-          <w:highlight w:val="yellow"/>
-        </w:rPr>
         <w:t>assword</w:t>
       </w:r>
     </w:p>
@@ -2430,26 +2461,14 @@
           <w:ilvl w:val="1"/>
           <w:numId w:val="8"/>
         </w:numPr>
-        <w:rPr>
-          <w:highlight w:val="yellow"/>
-        </w:rPr>
-      </w:pPr>
-      <w:r>
-        <w:rPr>
-          <w:highlight w:val="yellow"/>
-        </w:rPr>
+      </w:pPr>
+      <w:r>
         <w:t>f</w:t>
       </w:r>
       <w:r>
-        <w:rPr>
-          <w:highlight w:val="yellow"/>
-        </w:rPr>
         <w:t>irst n</w:t>
       </w:r>
       <w:r>
-        <w:rPr>
-          <w:highlight w:val="yellow"/>
-        </w:rPr>
         <w:t>ame</w:t>
       </w:r>
     </w:p>
@@ -2460,26 +2479,14 @@
           <w:ilvl w:val="1"/>
           <w:numId w:val="8"/>
         </w:numPr>
-        <w:rPr>
-          <w:highlight w:val="yellow"/>
-        </w:rPr>
-      </w:pPr>
-      <w:r>
-        <w:rPr>
-          <w:highlight w:val="yellow"/>
-        </w:rPr>
+      </w:pPr>
+      <w:r>
         <w:t>l</w:t>
       </w:r>
       <w:r>
-        <w:rPr>
-          <w:highlight w:val="yellow"/>
-        </w:rPr>
         <w:t>ast n</w:t>
       </w:r>
       <w:r>
-        <w:rPr>
-          <w:highlight w:val="yellow"/>
-        </w:rPr>
         <w:t>ame</w:t>
       </w:r>
     </w:p>
@@ -2737,77 +2744,41 @@
           <w:ilvl w:val="0"/>
           <w:numId w:val="6"/>
         </w:numPr>
-        <w:rPr>
-          <w:highlight w:val="yellow"/>
-        </w:rPr>
       </w:pPr>
       <w:r>
         <w:t xml:space="preserve">Authentication is a concern: Even if this is not a financial app, how to know that the client is who they say they are? </w:t>
       </w:r>
       <w:r>
-        <w:rPr>
-          <w:highlight w:val="yellow"/>
-        </w:rPr>
         <w:t>When the user first registers to get a user account, the</w:t>
       </w:r>
       <w:r>
-        <w:rPr>
-          <w:highlight w:val="yellow"/>
-        </w:rPr>
         <w:t xml:space="preserve"> user must </w:t>
       </w:r>
       <w:r>
-        <w:rPr>
-          <w:highlight w:val="yellow"/>
-        </w:rPr>
         <w:t xml:space="preserve">register </w:t>
       </w:r>
       <w:r>
-        <w:rPr>
-          <w:highlight w:val="yellow"/>
-        </w:rPr>
         <w:t>th</w:t>
       </w:r>
       <w:r>
-        <w:rPr>
-          <w:highlight w:val="yellow"/>
-        </w:rPr>
         <w:t xml:space="preserve">emselves with </w:t>
       </w:r>
       <w:r>
-        <w:rPr>
-          <w:highlight w:val="yellow"/>
-        </w:rPr>
         <w:t>an email</w:t>
       </w:r>
       <w:r>
-        <w:rPr>
-          <w:highlight w:val="yellow"/>
-        </w:rPr>
         <w:t xml:space="preserve"> (known) and</w:t>
       </w:r>
       <w:r>
-        <w:rPr>
-          <w:highlight w:val="yellow"/>
-        </w:rPr>
         <w:t xml:space="preserve"> password (secret).  The server then replies with a token that the client provides with every subsequent API call.  The token uniquely and securely identifies the user.  </w:t>
       </w:r>
       <w:r>
-        <w:rPr>
-          <w:highlight w:val="yellow"/>
-        </w:rPr>
         <w:t xml:space="preserve">In the first version of this application, the </w:t>
       </w:r>
       <w:r>
-        <w:rPr>
-          <w:highlight w:val="yellow"/>
-        </w:rPr>
         <w:t xml:space="preserve">token </w:t>
       </w:r>
       <w:r>
-        <w:rPr>
-          <w:highlight w:val="yellow"/>
-        </w:rPr>
         <w:t>does not expire, so the user does not need to ever re-authenticate. On the device, the app stores the token in protected storage.</w:t>
       </w:r>
     </w:p>
@@ -2818,32 +2789,17 @@
           <w:ilvl w:val="1"/>
           <w:numId w:val="6"/>
         </w:numPr>
-        <w:rPr>
-          <w:highlight w:val="yellow"/>
-        </w:rPr>
-      </w:pPr>
-      <w:r>
-        <w:rPr>
-          <w:highlight w:val="yellow"/>
-        </w:rPr>
+      </w:pPr>
+      <w:r>
         <w:t xml:space="preserve">For even better security, </w:t>
       </w:r>
       <w:r>
-        <w:rPr>
-          <w:highlight w:val="yellow"/>
-        </w:rPr>
         <w:t xml:space="preserve">the password </w:t>
       </w:r>
       <w:r>
-        <w:rPr>
-          <w:highlight w:val="yellow"/>
-        </w:rPr>
         <w:t xml:space="preserve">is hashed </w:t>
       </w:r>
       <w:r>
-        <w:rPr>
-          <w:highlight w:val="yellow"/>
-        </w:rPr>
         <w:t>on the device before sending it to the server.</w:t>
       </w:r>
     </w:p>
@@ -2896,9 +2852,6 @@
         </w:numPr>
       </w:pPr>
       <w:r>
-        <w:rPr>
-          <w:highlight w:val="yellow"/>
-        </w:rPr>
         <w:t>Register a new user to get a user account.</w:t>
       </w:r>
       <w:r>
@@ -2907,14 +2860,12 @@
       <w:r>
         <w:rPr>
           <w:b/>
-          <w:highlight w:val="yellow"/>
         </w:rPr>
         <w:t xml:space="preserve">HTTP POST api/v1/register </w:t>
       </w:r>
       <w:r>
         <w:rPr>
           <w:b/>
-          <w:highlight w:val="yellow"/>
         </w:rPr>
         <w:br/>
         <w:t>username=&lt;email&gt;</w:t>
@@ -2922,7 +2873,6 @@
       <w:r>
         <w:rPr>
           <w:b/>
-          <w:highlight w:val="yellow"/>
         </w:rPr>
         <w:br/>
         <w:t>password=&lt;password hash&gt;</w:t>
@@ -2930,7 +2880,6 @@
       <w:r>
         <w:rPr>
           <w:b/>
-          <w:highlight w:val="yellow"/>
         </w:rPr>
         <w:br/>
         <w:t>first_name=&lt;first name&gt;</w:t>
@@ -2938,7 +2887,6 @@
       <w:r>
         <w:rPr>
           <w:b/>
-          <w:highlight w:val="yellow"/>
         </w:rPr>
         <w:br/>
         <w:t>last_name=&lt;last name&gt;</w:t>
@@ -2946,7 +2894,6 @@
       <w:r>
         <w:rPr>
           <w:b/>
-          <w:highlight w:val="yellow"/>
         </w:rPr>
         <w:br/>
         <w:t>language=&lt;language&gt;</w:t>
@@ -2954,7 +2901,6 @@
       <w:r>
         <w:rPr>
           <w:b/>
-          <w:highlight w:val="yellow"/>
         </w:rPr>
         <w:br/>
         <w:t>image=&lt;image_url&gt;</w:t>
@@ -2962,7 +2908,6 @@
       <w:r>
         <w:rPr>
           <w:b/>
-          <w:highlight w:val="yellow"/>
         </w:rPr>
         <w:br/>
         <w:t>mobile=&lt;mobile phone number&gt;</w:t>
@@ -2977,20 +2922,10 @@
         </w:numPr>
         <w:rPr>
           <w:i/>
-          <w:highlight w:val="yellow"/>
-        </w:rPr>
-      </w:pPr>
-      <w:r>
-        <w:rPr>
-          <w:highlight w:val="yellow"/>
-        </w:rPr>
-        <w:t>Returns authentication token or a fail message if this username is already taken</w:t>
-      </w:r>
-      <w:r>
-        <w:rPr>
-          <w:highlight w:val="yellow"/>
-        </w:rPr>
-        <w:t>.</w:t>
+        </w:rPr>
+      </w:pPr>
+      <w:r>
+        <w:t>Returns authentication token or a fail message if this username is already taken.</w:t>
       </w:r>
     </w:p>
     <w:p>
@@ -3002,62 +2937,32 @@
         </w:numPr>
         <w:rPr>
           <w:i/>
-          <w:highlight w:val="yellow"/>
-        </w:rPr>
-      </w:pPr>
-      <w:r>
-        <w:rPr>
-          <w:highlight w:val="yellow"/>
-        </w:rPr>
+        </w:rPr>
+      </w:pPr>
+      <w:r>
         <w:t xml:space="preserve">Login </w:t>
       </w:r>
       <w:r>
-        <w:rPr>
-          <w:highlight w:val="yellow"/>
-        </w:rPr>
         <w:t xml:space="preserve">the </w:t>
       </w:r>
       <w:r>
-        <w:rPr>
-          <w:highlight w:val="yellow"/>
-        </w:rPr>
         <w:t xml:space="preserve">user. </w:t>
       </w:r>
       <w:r>
-        <w:rPr>
-          <w:highlight w:val="yellow"/>
-        </w:rPr>
-        <w:t xml:space="preserve"> This is not normally necessary, although in </w:t>
-      </w:r>
-      <w:r>
-        <w:rPr>
-          <w:highlight w:val="yellow"/>
-        </w:rPr>
-        <w:t>extreme situations, such as when a user deletes their app by mistake and then reinstalls the app, the user may need to login with this API call</w:t>
-      </w:r>
-      <w:r>
-        <w:rPr>
-          <w:highlight w:val="yellow"/>
-        </w:rPr>
-        <w:t>.</w:t>
-      </w:r>
-      <w:r>
-        <w:rPr>
-          <w:highlight w:val="yellow"/>
-        </w:rPr>
+        <w:t xml:space="preserve"> This is not normally necessary, although in extreme situations, such as when a user deletes their app by mistake and then reinstalls the app, the user may need to login with this API call.</w:t>
+      </w:r>
+      <w:r>
         <w:br/>
       </w:r>
       <w:r>
         <w:rPr>
           <w:b/>
-          <w:highlight w:val="yellow"/>
         </w:rPr>
         <w:t xml:space="preserve">HTTP POST api/v1/authenticate </w:t>
       </w:r>
       <w:r>
         <w:rPr>
           <w:b/>
-          <w:highlight w:val="yellow"/>
         </w:rPr>
         <w:br/>
         <w:t>username=&lt;email&gt;</w:t>
@@ -3065,7 +2970,6 @@
       <w:r>
         <w:rPr>
           <w:b/>
-          <w:highlight w:val="yellow"/>
         </w:rPr>
         <w:br/>
         <w:t>password=&lt;password hash&gt;</w:t>
@@ -3080,13 +2984,9 @@
         </w:numPr>
         <w:rPr>
           <w:i/>
-          <w:highlight w:val="yellow"/>
-        </w:rPr>
-      </w:pPr>
-      <w:r>
-        <w:rPr>
-          <w:highlight w:val="yellow"/>
-        </w:rPr>
+        </w:rPr>
+      </w:pPr>
+      <w:r>
         <w:t>Returns authentication token or a fail message if this username is already taken.</w:t>
       </w:r>
     </w:p>
@@ -3288,21 +3188,51 @@
           <w:ilvl w:val="3"/>
           <w:numId w:val="11"/>
         </w:numPr>
-        <w:rPr>
-          <w:highlight w:val="yellow"/>
-        </w:rPr>
-      </w:pPr>
-      <w:r>
-        <w:rPr>
-          <w:highlight w:val="yellow"/>
-        </w:rPr>
+      </w:pPr>
+      <w:r>
         <w:t>Also an enum field to indicate whether or not the friend’s threshold has changed because of this event and if it has changed, the new threshold</w:t>
       </w:r>
       <w:r>
-        <w:rPr>
-          <w:highlight w:val="yellow"/>
-        </w:rPr>
         <w:t>.</w:t>
+      </w:r>
+    </w:p>
+    <w:p>
+      <w:pPr>
+        <w:pStyle w:val="ListParagraph"/>
+        <w:numPr>
+          <w:ilvl w:val="3"/>
+          <w:numId w:val="11"/>
+        </w:numPr>
+      </w:pPr>
+      <w:r>
+        <w:rPr>
+          <w:highlight w:val="yellow"/>
+        </w:rPr>
+        <w:t xml:space="preserve">The activity summary may have </w:t>
+      </w:r>
+      <w:r>
+        <w:rPr>
+          <w:highlight w:val="yellow"/>
+        </w:rPr>
+        <w:t>template placeholders</w:t>
+      </w:r>
+      <w:r>
+        <w:rPr>
+          <w:highlight w:val="yellow"/>
+        </w:rPr>
+        <w:t>; these are first</w:t>
+      </w:r>
+      <w:r>
+        <w:rPr>
+          <w:highlight w:val="yellow"/>
+        </w:rPr>
+        <w:t xml:space="preserve"> replaced with real </w:t>
+      </w:r>
+      <w:r>
+        <w:rPr>
+          <w:highlight w:val="yellow"/>
+        </w:rPr>
+        <w:t>values before being sent to the mobile device.</w:t>
       </w:r>
     </w:p>
     <w:p>
@@ -4219,6 +4149,11 @@
           <w:b/>
         </w:rPr>
         <w:br/>
+      </w:r>
+      <w:r>
+        <w:rPr>
+          <w:b/>
+        </w:rPr>
         <w:t>prayer</w:t>
       </w:r>
       <w:r>
@@ -4256,12 +4191,6 @@
           <w:b/>
         </w:rPr>
         <w:br/>
-      </w:r>
-      <w:r>
-        <w:rPr>
-          <w:b/>
-          <w:highlight w:val="yellow"/>
-        </w:rPr>
         <w:t>new_threshold=&lt;UNCHANGED|threshold enum&gt;</w:t>
       </w:r>
     </w:p>
@@ -4381,12 +4310,6 @@
           <w:b/>
         </w:rPr>
         <w:br/>
-      </w:r>
-      <w:r>
-        <w:rPr>
-          <w:b/>
-          <w:highlight w:val="yellow"/>
-        </w:rPr>
         <w:t>threshold=&lt;threshold enum&gt;</w:t>
       </w:r>
     </w:p>
@@ -4465,7 +4388,7 @@
         </w:rPr>
       </w:pPr>
       <w:r>
-        <w:t>Get all activities</w:t>
+        <w:t>Get all activities. This will return an array of activity records, plus the server’s timestamp.</w:t>
       </w:r>
       <w:r>
         <w:t xml:space="preserve"> </w:t>
@@ -4474,25 +4397,7 @@
         <w:rPr>
           <w:highlight w:val="yellow"/>
         </w:rPr>
-        <w:t>and categories</w:t>
-      </w:r>
-      <w:r>
-        <w:t xml:space="preserve">. This will return an array of activity </w:t>
-      </w:r>
-      <w:r>
-        <w:rPr>
-          <w:highlight w:val="yellow"/>
-        </w:rPr>
-        <w:t xml:space="preserve">and category </w:t>
-      </w:r>
-      <w:r>
-        <w:rPr>
-          <w:highlight w:val="yellow"/>
-        </w:rPr>
-        <w:t>records</w:t>
-      </w:r>
-      <w:r>
-        <w:t>, plus the server’s timestamp.</w:t>
+        <w:t>This does not return category records.</w:t>
       </w:r>
       <w:r>
         <w:br/>
@@ -4501,13 +4406,7 @@
         <w:rPr>
           <w:b/>
         </w:rPr>
-        <w:t>HTTP GET api/v1/activities?token=&lt;token</w:t>
-      </w:r>
-      <w:r>
-        <w:rPr>
-          <w:b/>
-        </w:rPr>
-        <w:t>&gt;</w:t>
+        <w:t>HTTP GET api/v1/activities?token=&lt;token&gt;</w:t>
       </w:r>
     </w:p>
     <w:p>
@@ -4525,40 +4424,25 @@
         <w:t xml:space="preserve">Get activities </w:t>
       </w:r>
       <w:r>
-        <w:rPr>
-          <w:highlight w:val="yellow"/>
-        </w:rPr>
-        <w:t>and categories</w:t>
+        <w:t>applicable to</w:t>
+      </w:r>
+      <w:r>
+        <w:t xml:space="preserve"> threshold=threshold_enum</w:t>
+      </w:r>
+      <w:r>
+        <w:t>. This will retu</w:t>
+      </w:r>
+      <w:r>
+        <w:t>rn an array of activity records, plus the server’s timestamp.</w:t>
       </w:r>
       <w:r>
         <w:t xml:space="preserve"> </w:t>
       </w:r>
       <w:r>
-        <w:t>applicable to</w:t>
-      </w:r>
-      <w:r>
-        <w:t xml:space="preserve"> threshold=threshold_enum</w:t>
-      </w:r>
-      <w:r>
-        <w:t>. This will retu</w:t>
-      </w:r>
-      <w:r>
-        <w:t xml:space="preserve">rn an array of activity </w:t>
-      </w:r>
-      <w:r>
-        <w:rPr>
-          <w:highlight w:val="yellow"/>
-        </w:rPr>
-        <w:t xml:space="preserve">and category </w:t>
-      </w:r>
-      <w:r>
-        <w:rPr>
-          <w:highlight w:val="yellow"/>
-        </w:rPr>
-        <w:t>records</w:t>
-      </w:r>
-      <w:r>
-        <w:t>, plus the server’s timestamp.</w:t>
+        <w:rPr>
+          <w:highlight w:val="yellow"/>
+        </w:rPr>
+        <w:t>This does not return category records.</w:t>
       </w:r>
       <w:r>
         <w:br/>
@@ -4621,73 +4505,67 @@
         <w:t xml:space="preserve">Get all activities </w:t>
       </w:r>
       <w:r>
-        <w:rPr>
-          <w:highlight w:val="yellow"/>
-        </w:rPr>
-        <w:t>and categories</w:t>
+        <w:t>[applicab</w:t>
+      </w:r>
+      <w:r>
+        <w:t xml:space="preserve">le to threshold=threshold_enum] </w:t>
+      </w:r>
+      <w:r>
+        <w:t xml:space="preserve">according to the </w:t>
+      </w:r>
+      <w:r>
+        <w:t>timestamp</w:t>
+      </w:r>
+      <w:r>
+        <w:t>.</w:t>
+      </w:r>
+      <w:r>
+        <w:t xml:space="preserve"> This will return </w:t>
+      </w:r>
+      <w:r>
+        <w:t xml:space="preserve">all the applicable activity records if any change </w:t>
+      </w:r>
+      <w:r>
+        <w:t>has been made</w:t>
       </w:r>
       <w:r>
         <w:t xml:space="preserve"> </w:t>
       </w:r>
       <w:r>
-        <w:t>[applicab</w:t>
-      </w:r>
-      <w:r>
-        <w:t>le to threshold=threshold_enum] for the timestamp</w:t>
-      </w:r>
-      <w:r>
-        <w:t>.</w:t>
-      </w:r>
-      <w:r>
-        <w:t xml:space="preserve"> This will return </w:t>
-      </w:r>
-      <w:r>
-        <w:t xml:space="preserve">all the applicable activity </w:t>
-      </w:r>
-      <w:r>
-        <w:rPr>
-          <w:highlight w:val="yellow"/>
-        </w:rPr>
-        <w:t xml:space="preserve">and category </w:t>
-      </w:r>
-      <w:r>
-        <w:rPr>
-          <w:highlight w:val="yellow"/>
-        </w:rPr>
+        <w:t xml:space="preserve">to any of the applicable activity records </w:t>
+      </w:r>
+      <w:r>
+        <w:t xml:space="preserve">after the timestamp. If no change has been made </w:t>
+      </w:r>
+      <w:r>
+        <w:t xml:space="preserve">to any of the applicable records </w:t>
+      </w:r>
+      <w:r>
+        <w:t xml:space="preserve">after the time stamp, no </w:t>
+      </w:r>
+      <w:r>
+        <w:t xml:space="preserve">activity </w:t>
+      </w:r>
+      <w:r>
         <w:t>records</w:t>
       </w:r>
       <w:r>
-        <w:t xml:space="preserve"> if any change </w:t>
-      </w:r>
-      <w:r>
-        <w:t xml:space="preserve">has been made </w:t>
-      </w:r>
-      <w:r>
-        <w:t xml:space="preserve">to any of the applicable activity records </w:t>
-      </w:r>
-      <w:r>
-        <w:t xml:space="preserve">after the timestamp. If no change has been made </w:t>
-      </w:r>
-      <w:r>
-        <w:t xml:space="preserve">to any of the applicable records </w:t>
-      </w:r>
-      <w:r>
-        <w:t xml:space="preserve">after the time stamp, no </w:t>
-      </w:r>
-      <w:r>
-        <w:t xml:space="preserve">activity </w:t>
-      </w:r>
-      <w:r>
-        <w:t>records</w:t>
-      </w:r>
-      <w:r>
-        <w:t xml:space="preserve"> or category records</w:t>
-      </w:r>
-      <w:r>
-        <w:t xml:space="preserve"> are returned.</w:t>
+        <w:t xml:space="preserve"> </w:t>
+      </w:r>
+      <w:r>
+        <w:t>are returned.</w:t>
       </w:r>
       <w:r>
         <w:t xml:space="preserve"> The server’s timestamp is also returned.</w:t>
+      </w:r>
+      <w:r>
+        <w:t xml:space="preserve"> </w:t>
+      </w:r>
+      <w:r>
+        <w:rPr>
+          <w:highlight w:val="yellow"/>
+        </w:rPr>
+        <w:t>This does not return category records.</w:t>
       </w:r>
       <w:r>
         <w:br/>
@@ -4787,87 +4665,139 @@
           <w:ilvl w:val="0"/>
           <w:numId w:val="12"/>
         </w:numPr>
-      </w:pPr>
-      <w:r>
-        <w:t xml:space="preserve">Get earlier events for </w:t>
-      </w:r>
-      <w:r>
-        <w:t xml:space="preserve">my </w:t>
-      </w:r>
-      <w:r>
-        <w:t>friend=friend_id</w:t>
-      </w:r>
-      <w:r>
-        <w:t>. This will return an array of community events.</w:t>
-      </w:r>
-      <w:r>
+        <w:rPr>
+          <w:i/>
+          <w:highlight w:val="yellow"/>
+        </w:rPr>
+      </w:pPr>
+      <w:r>
+        <w:rPr>
+          <w:highlight w:val="yellow"/>
+        </w:rPr>
+        <w:t>Get all categories. This will return an array of category records, plus the server’s timestamp.</w:t>
+      </w:r>
+      <w:r>
+        <w:rPr>
+          <w:highlight w:val="yellow"/>
+        </w:rPr>
         <w:br/>
       </w:r>
       <w:r>
         <w:rPr>
           <w:b/>
-        </w:rPr>
-        <w:t xml:space="preserve">HTTP GET </w:t>
-      </w:r>
-      <w:r>
-        <w:rPr>
-          <w:b/>
-        </w:rPr>
-        <w:t>api/v1/</w:t>
-      </w:r>
-      <w:r>
-        <w:rPr>
-          <w:b/>
-        </w:rPr>
-        <w:t>events</w:t>
-      </w:r>
-      <w:r>
-        <w:rPr>
-          <w:b/>
+          <w:highlight w:val="yellow"/>
+        </w:rPr>
+        <w:t>HTTP GET api/v1/</w:t>
+      </w:r>
+      <w:r>
+        <w:rPr>
+          <w:b/>
+          <w:highlight w:val="yellow"/>
+        </w:rPr>
+        <w:t>categories</w:t>
+      </w:r>
+      <w:r>
+        <w:rPr>
+          <w:b/>
+          <w:highlight w:val="yellow"/>
         </w:rPr>
         <w:t>?token=&lt;token&gt;</w:t>
       </w:r>
-      <w:r>
-        <w:rPr>
-          <w:b/>
-        </w:rPr>
-        <w:t>&amp;</w:t>
-      </w:r>
-      <w:r>
-        <w:rPr>
-          <w:b/>
-        </w:rPr>
-        <w:t>friend=</w:t>
-      </w:r>
-      <w:r>
-        <w:rPr>
-          <w:b/>
-        </w:rPr>
-        <w:t>&lt;friend id&gt;</w:t>
-      </w:r>
-      <w:r>
-        <w:rPr>
-          <w:b/>
-        </w:rPr>
-        <w:t>&amp;</w:t>
-      </w:r>
-      <w:r>
-        <w:rPr>
-          <w:b/>
-        </w:rPr>
-        <w:t>b</w:t>
-      </w:r>
-      <w:r>
-        <w:rPr>
-          <w:b/>
-        </w:rPr>
-        <w:t>efore=&lt;event id&gt;&amp;</w:t>
-      </w:r>
-      <w:r>
-        <w:rPr>
-          <w:b/>
-        </w:rPr>
-        <w:t>max=n</w:t>
+    </w:p>
+    <w:p>
+      <w:pPr>
+        <w:pStyle w:val="ListParagraph"/>
+        <w:numPr>
+          <w:ilvl w:val="0"/>
+          <w:numId w:val="12"/>
+        </w:numPr>
+        <w:rPr>
+          <w:i/>
+          <w:highlight w:val="yellow"/>
+        </w:rPr>
+      </w:pPr>
+      <w:r>
+        <w:rPr>
+          <w:highlight w:val="yellow"/>
+        </w:rPr>
+        <w:t xml:space="preserve">Get all categories </w:t>
+      </w:r>
+      <w:r>
+        <w:rPr>
+          <w:highlight w:val="yellow"/>
+        </w:rPr>
+        <w:t xml:space="preserve">according to </w:t>
+      </w:r>
+      <w:r>
+        <w:rPr>
+          <w:highlight w:val="yellow"/>
+        </w:rPr>
+        <w:t xml:space="preserve">the timestamp. This will return all category records if any change has been made to any of the </w:t>
+      </w:r>
+      <w:r>
+        <w:rPr>
+          <w:highlight w:val="yellow"/>
+        </w:rPr>
+        <w:t xml:space="preserve">category </w:t>
+      </w:r>
+      <w:r>
+        <w:rPr>
+          <w:highlight w:val="yellow"/>
+        </w:rPr>
+        <w:t xml:space="preserve">records after the timestamp. If no change has been made </w:t>
+      </w:r>
+      <w:r>
+        <w:rPr>
+          <w:highlight w:val="yellow"/>
+        </w:rPr>
+        <w:t xml:space="preserve">to any category records </w:t>
+      </w:r>
+      <w:r>
+        <w:rPr>
+          <w:highlight w:val="yellow"/>
+        </w:rPr>
+        <w:t>after the time stamp, no records are returned. The server’s timestamp is also returned.</w:t>
+      </w:r>
+      <w:r>
+        <w:rPr>
+          <w:highlight w:val="yellow"/>
+        </w:rPr>
+        <w:br/>
+      </w:r>
+      <w:r>
+        <w:rPr>
+          <w:b/>
+          <w:highlight w:val="yellow"/>
+        </w:rPr>
+        <w:t>HTTP GET api/v1/</w:t>
+      </w:r>
+      <w:r>
+        <w:rPr>
+          <w:b/>
+          <w:highlight w:val="yellow"/>
+        </w:rPr>
+        <w:t>categories</w:t>
+      </w:r>
+      <w:r>
+        <w:rPr>
+          <w:b/>
+          <w:highlight w:val="yellow"/>
+        </w:rPr>
+        <w:t>?token=&lt;token</w:t>
+      </w:r>
+      <w:r>
+        <w:rPr>
+          <w:b/>
+          <w:highlight w:val="yellow"/>
+        </w:rPr>
+        <w:t>&gt;</w:t>
+      </w:r>
+      <w:r>
+        <w:rPr>
+          <w:b/>
+          <w:highlight w:val="yellow"/>
+        </w:rPr>
+        <w:t>&amp;timestamp=&lt;timestamp&gt;</w:t>
       </w:r>
     </w:p>
     <w:p>
@@ -4879,6 +4809,115 @@
         </w:numPr>
         <w:rPr>
           <w:i/>
+          <w:highlight w:val="yellow"/>
+        </w:rPr>
+      </w:pPr>
+      <w:r>
+        <w:rPr>
+          <w:highlight w:val="yellow"/>
+        </w:rPr>
+        <w:t>Timestamp is UTC based, and it is a timestamp originating from the server.</w:t>
+      </w:r>
+    </w:p>
+    <w:p>
+      <w:pPr>
+        <w:pStyle w:val="ListParagraph"/>
+        <w:numPr>
+          <w:ilvl w:val="0"/>
+          <w:numId w:val="12"/>
+        </w:numPr>
+      </w:pPr>
+      <w:r>
+        <w:t xml:space="preserve">Get earlier events for </w:t>
+      </w:r>
+      <w:r>
+        <w:t xml:space="preserve">my </w:t>
+      </w:r>
+      <w:r>
+        <w:t>friend=friend_id</w:t>
+      </w:r>
+      <w:r>
+        <w:t>. This will return an array of community events.</w:t>
+      </w:r>
+      <w:r>
+        <w:br/>
+      </w:r>
+      <w:r>
+        <w:rPr>
+          <w:b/>
+        </w:rPr>
+        <w:t xml:space="preserve">HTTP GET </w:t>
+      </w:r>
+      <w:r>
+        <w:rPr>
+          <w:b/>
+        </w:rPr>
+        <w:t>api/v1/</w:t>
+      </w:r>
+      <w:r>
+        <w:rPr>
+          <w:b/>
+        </w:rPr>
+        <w:t>events</w:t>
+      </w:r>
+      <w:r>
+        <w:rPr>
+          <w:b/>
+        </w:rPr>
+        <w:t>?token=&lt;token&gt;</w:t>
+      </w:r>
+      <w:r>
+        <w:rPr>
+          <w:b/>
+        </w:rPr>
+        <w:t>&amp;</w:t>
+      </w:r>
+      <w:r>
+        <w:rPr>
+          <w:b/>
+        </w:rPr>
+        <w:t>friend=</w:t>
+      </w:r>
+      <w:r>
+        <w:rPr>
+          <w:b/>
+        </w:rPr>
+        <w:t>&lt;friend id&gt;</w:t>
+      </w:r>
+      <w:r>
+        <w:rPr>
+          <w:b/>
+        </w:rPr>
+        <w:t>&amp;</w:t>
+      </w:r>
+      <w:r>
+        <w:rPr>
+          <w:b/>
+        </w:rPr>
+        <w:t>b</w:t>
+      </w:r>
+      <w:r>
+        <w:rPr>
+          <w:b/>
+        </w:rPr>
+        <w:t>efore=&lt;event id&gt;&amp;</w:t>
+      </w:r>
+      <w:r>
+        <w:rPr>
+          <w:b/>
+        </w:rPr>
+        <w:t>max=n</w:t>
+      </w:r>
+    </w:p>
+    <w:p>
+      <w:pPr>
+        <w:pStyle w:val="ListParagraph"/>
+        <w:numPr>
+          <w:ilvl w:val="1"/>
+          <w:numId w:val="12"/>
+        </w:numPr>
+        <w:rPr>
+          <w:i/>
         </w:rPr>
       </w:pPr>
       <w:r>
@@ -4962,13 +5001,22 @@
         <w:t>groups</w:t>
       </w:r>
       <w:r>
-        <w:t xml:space="preserve"> and the users for each group.</w:t>
-      </w:r>
-      <w:r>
-        <w:t xml:space="preserve"> Returns group records and nested user re</w:t>
-      </w:r>
-      <w:r>
-        <w:t>cords, and the server timestamp.</w:t>
+        <w:t>.</w:t>
+      </w:r>
+      <w:r>
+        <w:t xml:space="preserve"> Returns group records</w:t>
+      </w:r>
+      <w:r>
+        <w:t xml:space="preserve"> and the server timestamp.</w:t>
+      </w:r>
+      <w:r>
+        <w:t xml:space="preserve"> </w:t>
+      </w:r>
+      <w:r>
+        <w:rPr>
+          <w:highlight w:val="yellow"/>
+        </w:rPr>
+        <w:t>Does not return user records.</w:t>
       </w:r>
       <w:r>
         <w:rPr>
@@ -5004,19 +5052,31 @@
         </w:numPr>
       </w:pPr>
       <w:r>
-        <w:t>Get my groups and the users for each group</w:t>
-      </w:r>
-      <w:r>
-        <w:t xml:space="preserve"> according to the timestamp</w:t>
+        <w:t xml:space="preserve">Get my groups </w:t>
+      </w:r>
+      <w:r>
+        <w:t xml:space="preserve">according </w:t>
+      </w:r>
+      <w:r>
+        <w:t>to the timestamp</w:t>
       </w:r>
       <w:r>
         <w:t xml:space="preserve">. </w:t>
       </w:r>
       <w:r>
-        <w:t xml:space="preserve">If any change has been made to my groups or to the users for each group since the timestamp, return all my groups and the users for each group. If no change has been made to my groups or to the users of each group since the timestamp, no </w:t>
+        <w:t xml:space="preserve">If any change has been made to my groups since the timestamp, return all my groups. If no change has been made to my groups since the timestamp, no </w:t>
       </w:r>
       <w:r>
         <w:t>records are returned. The server timestamp is also returned.</w:t>
+      </w:r>
+      <w:r>
+        <w:t xml:space="preserve"> </w:t>
+      </w:r>
+      <w:r>
+        <w:rPr>
+          <w:highlight w:val="yellow"/>
+        </w:rPr>
+        <w:t>Does not return user records.</w:t>
       </w:r>
       <w:r>
         <w:rPr>
@@ -5185,6 +5245,235 @@
           <w:ilvl w:val="0"/>
           <w:numId w:val="13"/>
         </w:numPr>
+        <w:rPr>
+          <w:highlight w:val="yellow"/>
+        </w:rPr>
+      </w:pPr>
+      <w:r>
+        <w:rPr>
+          <w:highlight w:val="yellow"/>
+        </w:rPr>
+        <w:t xml:space="preserve">Get </w:t>
+      </w:r>
+      <w:r>
+        <w:rPr>
+          <w:highlight w:val="yellow"/>
+        </w:rPr>
+        <w:t>all the users in all my</w:t>
+      </w:r>
+      <w:r>
+        <w:rPr>
+          <w:highlight w:val="yellow"/>
+        </w:rPr>
+        <w:t xml:space="preserve"> group</w:t>
+      </w:r>
+      <w:r>
+        <w:rPr>
+          <w:highlight w:val="yellow"/>
+        </w:rPr>
+        <w:t>s</w:t>
+      </w:r>
+      <w:r>
+        <w:rPr>
+          <w:highlight w:val="yellow"/>
+        </w:rPr>
+        <w:t>. Returns a list of user records.</w:t>
+      </w:r>
+      <w:r>
+        <w:rPr>
+          <w:highlight w:val="yellow"/>
+        </w:rPr>
+        <w:br/>
+      </w:r>
+      <w:r>
+        <w:rPr>
+          <w:b/>
+          <w:highlight w:val="yellow"/>
+        </w:rPr>
+        <w:t>HTTP GET api/v1/groups</w:t>
+      </w:r>
+      <w:r>
+        <w:rPr>
+          <w:b/>
+          <w:highlight w:val="yellow"/>
+        </w:rPr>
+        <w:t>/</w:t>
+      </w:r>
+      <w:r>
+        <w:rPr>
+          <w:b/>
+          <w:highlight w:val="yellow"/>
+        </w:rPr>
+        <w:t>0/</w:t>
+      </w:r>
+      <w:r>
+        <w:rPr>
+          <w:b/>
+          <w:highlight w:val="yellow"/>
+        </w:rPr>
+        <w:t>users?token=&lt;token&gt;</w:t>
+      </w:r>
+    </w:p>
+    <w:p>
+      <w:pPr>
+        <w:pStyle w:val="ListParagraph"/>
+        <w:numPr>
+          <w:ilvl w:val="0"/>
+          <w:numId w:val="13"/>
+        </w:numPr>
+        <w:rPr>
+          <w:highlight w:val="yellow"/>
+        </w:rPr>
+      </w:pPr>
+      <w:r>
+        <w:rPr>
+          <w:highlight w:val="yellow"/>
+        </w:rPr>
+        <w:t xml:space="preserve">Get </w:t>
+      </w:r>
+      <w:r>
+        <w:rPr>
+          <w:highlight w:val="yellow"/>
+        </w:rPr>
+        <w:t xml:space="preserve">all the </w:t>
+      </w:r>
+      <w:r>
+        <w:rPr>
+          <w:highlight w:val="yellow"/>
+        </w:rPr>
+        <w:t xml:space="preserve">users in </w:t>
+      </w:r>
+      <w:r>
+        <w:rPr>
+          <w:highlight w:val="yellow"/>
+        </w:rPr>
+        <w:t xml:space="preserve">all my </w:t>
+      </w:r>
+      <w:r>
+        <w:rPr>
+          <w:highlight w:val="yellow"/>
+        </w:rPr>
+        <w:t>group</w:t>
+      </w:r>
+      <w:r>
+        <w:rPr>
+          <w:highlight w:val="yellow"/>
+        </w:rPr>
+        <w:t>s</w:t>
+      </w:r>
+      <w:r>
+        <w:rPr>
+          <w:highlight w:val="yellow"/>
+        </w:rPr>
+        <w:t xml:space="preserve"> according to the timestamp.  If any change has been made to </w:t>
+      </w:r>
+      <w:r>
+        <w:rPr>
+          <w:highlight w:val="yellow"/>
+        </w:rPr>
+        <w:t xml:space="preserve">any of the users in any of my </w:t>
+      </w:r>
+      <w:r>
+        <w:rPr>
+          <w:highlight w:val="yellow"/>
+        </w:rPr>
+        <w:t xml:space="preserve"> group since the timestamp, return all the users in </w:t>
+      </w:r>
+      <w:r>
+        <w:rPr>
+          <w:highlight w:val="yellow"/>
+        </w:rPr>
+        <w:t xml:space="preserve">all </w:t>
+      </w:r>
+      <w:r>
+        <w:rPr>
+          <w:highlight w:val="yellow"/>
+        </w:rPr>
+        <w:t>the group</w:t>
+      </w:r>
+      <w:r>
+        <w:rPr>
+          <w:highlight w:val="yellow"/>
+        </w:rPr>
+        <w:t>s</w:t>
+      </w:r>
+      <w:r>
+        <w:rPr>
+          <w:highlight w:val="yellow"/>
+        </w:rPr>
+        <w:t xml:space="preserve">. If no change has been made to </w:t>
+      </w:r>
+      <w:r>
+        <w:rPr>
+          <w:highlight w:val="yellow"/>
+        </w:rPr>
+        <w:t xml:space="preserve">any of </w:t>
+      </w:r>
+      <w:r>
+        <w:rPr>
+          <w:highlight w:val="yellow"/>
+        </w:rPr>
+        <w:t>the use</w:t>
+      </w:r>
+      <w:r>
+        <w:rPr>
+          <w:highlight w:val="yellow"/>
+        </w:rPr>
+        <w:t>rs of any of my</w:t>
+      </w:r>
+      <w:r>
+        <w:rPr>
+          <w:highlight w:val="yellow"/>
+        </w:rPr>
+        <w:t xml:space="preserve"> group</w:t>
+      </w:r>
+      <w:r>
+        <w:rPr>
+          <w:highlight w:val="yellow"/>
+        </w:rPr>
+        <w:t>s</w:t>
+      </w:r>
+      <w:r>
+        <w:rPr>
+          <w:highlight w:val="yellow"/>
+        </w:rPr>
+        <w:t xml:space="preserve"> since the timestamp, no records are returned. The server timestamp is also returned.</w:t>
+      </w:r>
+      <w:r>
+        <w:rPr>
+          <w:highlight w:val="yellow"/>
+        </w:rPr>
+        <w:br/>
+      </w:r>
+      <w:r>
+        <w:rPr>
+          <w:b/>
+          <w:highlight w:val="yellow"/>
+        </w:rPr>
+        <w:t>HTTP GET api/v1/groups/</w:t>
+      </w:r>
+      <w:r>
+        <w:rPr>
+          <w:b/>
+          <w:highlight w:val="yellow"/>
+        </w:rPr>
+        <w:t>0/</w:t>
+      </w:r>
+      <w:r>
+        <w:rPr>
+          <w:b/>
+          <w:highlight w:val="yellow"/>
+        </w:rPr>
+        <w:t>users?token=&lt;token&gt;&gt;&amp;timestamp=&lt;timestamp&gt;</w:t>
+      </w:r>
+    </w:p>
+    <w:p>
+      <w:pPr>
+        <w:pStyle w:val="ListParagraph"/>
+        <w:numPr>
+          <w:ilvl w:val="0"/>
+          <w:numId w:val="13"/>
+        </w:numPr>
       </w:pPr>
       <w:r>
         <w:t>Remove user</w:t>
@@ -5605,122 +5894,83 @@
         <w:rPr>
           <w:b/>
           <w:i/>
-          <w:highlight w:val="yellow"/>
-        </w:rPr>
-      </w:pPr>
-      <w:r>
-        <w:rPr>
-          <w:highlight w:val="yellow"/>
-        </w:rPr>
+        </w:rPr>
+      </w:pPr>
+      <w:r>
         <w:t>Create a request for a person to join</w:t>
       </w:r>
       <w:r>
-        <w:rPr>
-          <w:highlight w:val="yellow"/>
-        </w:rPr>
         <w:t xml:space="preserve"> </w:t>
       </w:r>
       <w:r>
-        <w:rPr>
-          <w:highlight w:val="yellow"/>
-        </w:rPr>
         <w:t xml:space="preserve">my </w:t>
       </w:r>
       <w:r>
-        <w:rPr>
-          <w:highlight w:val="yellow"/>
-        </w:rPr>
         <w:t>group</w:t>
       </w:r>
       <w:r>
-        <w:rPr>
-          <w:highlight w:val="yellow"/>
-        </w:rPr>
         <w:t xml:space="preserve">. </w:t>
       </w:r>
       <w:r>
-        <w:rPr>
-          <w:highlight w:val="yellow"/>
-        </w:rPr>
         <w:t xml:space="preserve"> This will send an email or SMS to the invited person, aski</w:t>
       </w:r>
       <w:r>
-        <w:rPr>
-          <w:highlight w:val="yellow"/>
-        </w:rPr>
         <w:t>ng them to join</w:t>
       </w:r>
       <w:r>
-        <w:rPr>
-          <w:highlight w:val="yellow"/>
-        </w:rPr>
         <w:t xml:space="preserve">. </w:t>
       </w:r>
       <w:r>
-        <w:rPr>
-          <w:highlight w:val="yellow"/>
-        </w:rPr>
         <w:t xml:space="preserve">See explanation </w:t>
       </w:r>
       <w:r>
         <w:rPr>
           <w:i/>
-          <w:highlight w:val="yellow"/>
         </w:rPr>
         <w:t>Becoming a New User.</w:t>
       </w:r>
       <w:r>
-        <w:rPr>
-          <w:highlight w:val="yellow"/>
-        </w:rPr>
         <w:br/>
       </w:r>
       <w:r>
         <w:rPr>
           <w:b/>
-          <w:highlight w:val="yellow"/>
         </w:rPr>
         <w:t xml:space="preserve">HTTP POST </w:t>
       </w:r>
       <w:r>
         <w:rPr>
           <w:b/>
-          <w:highlight w:val="yellow"/>
         </w:rPr>
         <w:t>api/v1/</w:t>
       </w:r>
       <w:r>
         <w:rPr>
           <w:b/>
-          <w:highlight w:val="yellow"/>
         </w:rPr>
         <w:t>requests</w:t>
       </w:r>
       <w:r>
         <w:rPr>
           <w:b/>
-          <w:highlight w:val="yellow"/>
         </w:rPr>
         <w:t xml:space="preserve"> </w:t>
       </w:r>
       <w:r>
         <w:rPr>
           <w:b/>
-          <w:highlight w:val="yellow"/>
         </w:rPr>
         <w:br/>
       </w:r>
       <w:r>
         <w:rPr>
           <w:b/>
-          <w:highlight w:val="yellow"/>
         </w:rPr>
         <w:t>token=&lt;token&gt;</w:t>
       </w:r>
       <w:r>
         <w:rPr>
           <w:b/>
-          <w:highlight w:val="yellow"/>
         </w:rPr>
         <w:br/>
         <w:t>group=&lt;group_id&gt;</w:t>
@@ -5728,7 +5978,6 @@
       <w:r>
         <w:rPr>
           <w:b/>
-          <w:highlight w:val="yellow"/>
         </w:rPr>
         <w:br/>
         <w:t>type=INVITE</w:t>
@@ -5736,42 +5985,36 @@
       <w:r>
         <w:rPr>
           <w:b/>
-          <w:highlight w:val="yellow"/>
         </w:rPr>
         <w:br/>
       </w:r>
       <w:r>
         <w:rPr>
           <w:b/>
-          <w:highlight w:val="yellow"/>
         </w:rPr>
         <w:t>email=</w:t>
       </w:r>
       <w:r>
         <w:rPr>
           <w:b/>
-          <w:highlight w:val="yellow"/>
         </w:rPr>
         <w:t>&lt;</w:t>
       </w:r>
       <w:r>
         <w:rPr>
           <w:b/>
-          <w:highlight w:val="yellow"/>
         </w:rPr>
         <w:t>em</w:t>
       </w:r>
       <w:r>
         <w:rPr>
           <w:b/>
-          <w:highlight w:val="yellow"/>
         </w:rPr>
         <w:t>ail&gt;</w:t>
       </w:r>
       <w:r>
         <w:rPr>
           <w:b/>
-          <w:highlight w:val="yellow"/>
         </w:rPr>
         <w:t xml:space="preserve"> OR </w:t>
       </w:r>
@@ -5779,7 +6022,6 @@
         <w:rPr>
           <w:b/>
           <w:i/>
-          <w:highlight w:val="yellow"/>
         </w:rPr>
         <w:t>phone =&lt;phone_number&gt;</w:t>
       </w:r>
@@ -5793,19 +6035,12 @@
         </w:numPr>
         <w:rPr>
           <w:i/>
-          <w:highlight w:val="yellow"/>
-        </w:rPr>
-      </w:pPr>
-      <w:r>
-        <w:rPr>
-          <w:highlight w:val="yellow"/>
-        </w:rPr>
+        </w:rPr>
+      </w:pPr>
+      <w:r>
         <w:t xml:space="preserve">I </w:t>
       </w:r>
       <w:r>
-        <w:rPr>
-          <w:highlight w:val="yellow"/>
-        </w:rPr>
         <w:t>must be group leader</w:t>
       </w:r>
     </w:p>
@@ -5818,61 +6053,33 @@
         </w:numPr>
         <w:rPr>
           <w:i/>
-          <w:highlight w:val="yellow"/>
-        </w:rPr>
-      </w:pPr>
-      <w:r>
-        <w:rPr>
-          <w:highlight w:val="yellow"/>
-        </w:rPr>
+        </w:rPr>
+      </w:pPr>
+      <w:r>
         <w:t>The given e</w:t>
       </w:r>
       <w:r>
-        <w:rPr>
-          <w:highlight w:val="yellow"/>
-        </w:rPr>
         <w:t xml:space="preserve">mail </w:t>
       </w:r>
       <w:r>
-        <w:rPr>
-          <w:highlight w:val="yellow"/>
-        </w:rPr>
         <w:t xml:space="preserve">or phone number </w:t>
       </w:r>
       <w:r>
-        <w:rPr>
-          <w:highlight w:val="yellow"/>
-        </w:rPr>
         <w:t xml:space="preserve">must </w:t>
       </w:r>
       <w:r>
-        <w:rPr>
-          <w:highlight w:val="yellow"/>
-        </w:rPr>
         <w:t xml:space="preserve">not already </w:t>
       </w:r>
       <w:r>
-        <w:rPr>
-          <w:highlight w:val="yellow"/>
-        </w:rPr>
         <w:t xml:space="preserve">exist </w:t>
       </w:r>
       <w:r>
-        <w:rPr>
-          <w:highlight w:val="yellow"/>
-        </w:rPr>
         <w:t xml:space="preserve">in </w:t>
       </w:r>
       <w:r>
-        <w:rPr>
-          <w:highlight w:val="yellow"/>
-        </w:rPr>
         <w:t>the group</w:t>
       </w:r>
       <w:r>
-        <w:rPr>
-          <w:highlight w:val="yellow"/>
-        </w:rPr>
         <w:t>.</w:t>
       </w:r>
     </w:p>
@@ -5885,19 +6092,12 @@
         </w:numPr>
         <w:rPr>
           <w:i/>
-          <w:highlight w:val="yellow"/>
-        </w:rPr>
-      </w:pPr>
-      <w:r>
-        <w:rPr>
-          <w:highlight w:val="yellow"/>
-        </w:rPr>
+        </w:rPr>
+      </w:pPr>
+      <w:r>
         <w:t>The group must not already have max number of users</w:t>
       </w:r>
       <w:r>
-        <w:rPr>
-          <w:highlight w:val="yellow"/>
-        </w:rPr>
         <w:t>, which is a server configuration parameter.</w:t>
       </w:r>
     </w:p>
@@ -5911,62 +6111,38 @@
         <w:rPr>
           <w:b/>
           <w:i/>
-          <w:highlight w:val="yellow"/>
-        </w:rPr>
-      </w:pPr>
-      <w:r>
-        <w:rPr>
-          <w:highlight w:val="yellow"/>
-        </w:rPr>
+        </w:rPr>
+      </w:pPr>
+      <w:r>
         <w:t xml:space="preserve">Create a request </w:t>
       </w:r>
       <w:r>
-        <w:rPr>
-          <w:highlight w:val="yellow"/>
-        </w:rPr>
         <w:t>to</w:t>
       </w:r>
       <w:r>
-        <w:rPr>
-          <w:highlight w:val="yellow"/>
-        </w:rPr>
         <w:t xml:space="preserve"> join</w:t>
       </w:r>
       <w:r>
-        <w:rPr>
-          <w:highlight w:val="yellow"/>
-        </w:rPr>
         <w:t xml:space="preserve"> a group.  This request will go the group’s lead</w:t>
       </w:r>
       <w:r>
-        <w:rPr>
-          <w:highlight w:val="yellow"/>
-        </w:rPr>
         <w:t>er, who may accept or reject my</w:t>
       </w:r>
       <w:r>
-        <w:rPr>
-          <w:highlight w:val="yellow"/>
-        </w:rPr>
         <w:t xml:space="preserve"> request.</w:t>
       </w:r>
       <w:r>
-        <w:rPr>
-          <w:highlight w:val="yellow"/>
-        </w:rPr>
         <w:br/>
       </w:r>
       <w:r>
         <w:rPr>
           <w:b/>
-          <w:highlight w:val="yellow"/>
         </w:rPr>
         <w:t xml:space="preserve">HTTP POST api/v1/requests </w:t>
       </w:r>
       <w:r>
         <w:rPr>
           <w:b/>
-          <w:highlight w:val="yellow"/>
         </w:rPr>
         <w:br/>
         <w:t>token=&lt;token&gt;</w:t>
@@ -5974,7 +6150,6 @@
       <w:r>
         <w:rPr>
           <w:b/>
-          <w:highlight w:val="yellow"/>
         </w:rPr>
         <w:br/>
         <w:t>group=&lt;group_id&gt;</w:t>
@@ -5982,7 +6157,6 @@
       <w:r>
         <w:rPr>
           <w:b/>
-          <w:highlight w:val="yellow"/>
         </w:rPr>
         <w:br/>
         <w:t>type=REQUEST_MEMBERSHIP</w:t>
@@ -5997,19 +6171,12 @@
         </w:numPr>
         <w:rPr>
           <w:i/>
-          <w:highlight w:val="yellow"/>
-        </w:rPr>
-      </w:pPr>
-      <w:r>
-        <w:rPr>
-          <w:highlight w:val="yellow"/>
-        </w:rPr>
+        </w:rPr>
+      </w:pPr>
+      <w:r>
         <w:t xml:space="preserve">I must </w:t>
       </w:r>
       <w:r>
-        <w:rPr>
-          <w:highlight w:val="yellow"/>
-        </w:rPr>
         <w:t>not already belong to the group.</w:t>
       </w:r>
     </w:p>
@@ -6022,19 +6189,12 @@
         </w:numPr>
         <w:rPr>
           <w:i/>
-          <w:highlight w:val="yellow"/>
-        </w:rPr>
-      </w:pPr>
-      <w:r>
-        <w:rPr>
-          <w:highlight w:val="yellow"/>
-        </w:rPr>
+        </w:rPr>
+      </w:pPr>
+      <w:r>
         <w:t>The group must not already have max number of users</w:t>
       </w:r>
       <w:r>
-        <w:rPr>
-          <w:highlight w:val="yellow"/>
-        </w:rPr>
         <w:t>, which is a server configuration parameter.</w:t>
       </w:r>
     </w:p>
@@ -6047,38 +6207,26 @@
         </w:numPr>
         <w:rPr>
           <w:i/>
-          <w:highlight w:val="yellow"/>
-        </w:rPr>
-      </w:pPr>
-      <w:r>
-        <w:rPr>
-          <w:highlight w:val="yellow"/>
-        </w:rPr>
+        </w:rPr>
+      </w:pPr>
+      <w:r>
         <w:t>Get my requests</w:t>
       </w:r>
       <w:r>
-        <w:rPr>
-          <w:highlight w:val="yellow"/>
-        </w:rPr>
         <w:t>, ordered by request_id.</w:t>
       </w:r>
       <w:r>
-        <w:rPr>
-          <w:highlight w:val="yellow"/>
-        </w:rPr>
         <w:br/>
       </w:r>
       <w:r>
         <w:rPr>
           <w:b/>
-          <w:highlight w:val="yellow"/>
         </w:rPr>
         <w:t>HTTP GET api/v1/requests</w:t>
       </w:r>
       <w:r>
         <w:rPr>
           <w:b/>
-          <w:highlight w:val="yellow"/>
         </w:rPr>
         <w:br/>
         <w:t>token=&lt;token&gt;</w:t>
@@ -6093,13 +6241,9 @@
         </w:numPr>
         <w:rPr>
           <w:i/>
-          <w:highlight w:val="yellow"/>
-        </w:rPr>
-      </w:pPr>
-      <w:r>
-        <w:rPr>
-          <w:highlight w:val="yellow"/>
-        </w:rPr>
+        </w:rPr>
+      </w:pPr>
+      <w:r>
         <w:t>Returns a list of request records</w:t>
       </w:r>
     </w:p>
@@ -6113,25 +6257,17 @@
         <w:rPr>
           <w:b/>
           <w:i/>
-          <w:highlight w:val="yellow"/>
-        </w:rPr>
-      </w:pPr>
-      <w:r>
-        <w:rPr>
-          <w:highlight w:val="yellow"/>
-        </w:rPr>
+        </w:rPr>
+      </w:pPr>
+      <w:r>
         <w:t>Delete my requests before and including the given request_id.</w:t>
       </w:r>
       <w:r>
-        <w:rPr>
-          <w:highlight w:val="yellow"/>
-        </w:rPr>
         <w:br/>
       </w:r>
       <w:r>
         <w:rPr>
           <w:b/>
-          <w:highlight w:val="yellow"/>
         </w:rPr>
         <w:t>HTTP DELETE api/v1/requests?token=&lt;token&gt;&amp;request=&lt;request_id&gt;</w:t>
       </w:r>
@@ -6145,51 +6281,35 @@
         </w:numPr>
         <w:rPr>
           <w:i/>
-          <w:highlight w:val="yellow"/>
-        </w:rPr>
-      </w:pPr>
-      <w:r>
-        <w:rPr>
-          <w:highlight w:val="yellow"/>
-        </w:rPr>
+        </w:rPr>
+      </w:pPr>
+      <w:r>
         <w:t>Accept an INVITE request</w:t>
       </w:r>
       <w:r>
-        <w:rPr>
-          <w:highlight w:val="yellow"/>
-        </w:rPr>
         <w:t xml:space="preserve"> to j</w:t>
       </w:r>
       <w:r>
-        <w:rPr>
-          <w:highlight w:val="yellow"/>
-        </w:rPr>
         <w:t xml:space="preserve">oin the given group. </w:t>
       </w:r>
       <w:r>
-        <w:rPr>
-          <w:highlight w:val="yellow"/>
-        </w:rPr>
         <w:br/>
       </w:r>
       <w:r>
         <w:rPr>
           <w:b/>
-          <w:highlight w:val="yellow"/>
         </w:rPr>
         <w:t>HTTP POST api/v1/groups/&lt;group_id&gt;/</w:t>
       </w:r>
       <w:r>
         <w:rPr>
           <w:b/>
-          <w:highlight w:val="yellow"/>
         </w:rPr>
         <w:t xml:space="preserve">join </w:t>
       </w:r>
       <w:r>
         <w:rPr>
           <w:b/>
-          <w:highlight w:val="yellow"/>
         </w:rPr>
         <w:br/>
         <w:t>token=&lt;token&gt;</w:t>
@@ -6204,37 +6324,23 @@
         </w:numPr>
         <w:rPr>
           <w:i/>
-          <w:highlight w:val="yellow"/>
-        </w:rPr>
-      </w:pPr>
-      <w:r>
-        <w:rPr>
-          <w:highlight w:val="yellow"/>
-        </w:rPr>
+        </w:rPr>
+      </w:pPr>
+      <w:r>
         <w:t>On the server t</w:t>
       </w:r>
       <w:r>
-        <w:rPr>
-          <w:highlight w:val="yellow"/>
-        </w:rPr>
         <w:t>here must b</w:t>
       </w:r>
       <w:r>
-        <w:rPr>
-          <w:highlight w:val="yellow"/>
-        </w:rPr>
         <w:t>e</w:t>
       </w:r>
       <w:r>
-        <w:rPr>
-          <w:highlight w:val="yellow"/>
-        </w:rPr>
         <w:t xml:space="preserve"> a recent invitation by the group leader for me to join this group. See explanation </w:t>
       </w:r>
       <w:r>
         <w:rPr>
           <w:i/>
-          <w:highlight w:val="yellow"/>
         </w:rPr>
         <w:t>Becoming a New User.</w:t>
       </w:r>
@@ -6248,13 +6354,9 @@
         </w:numPr>
         <w:rPr>
           <w:i/>
-          <w:highlight w:val="yellow"/>
-        </w:rPr>
-      </w:pPr>
-      <w:r>
-        <w:rPr>
-          <w:highlight w:val="yellow"/>
-        </w:rPr>
+        </w:rPr>
+      </w:pPr>
+      <w:r>
         <w:t xml:space="preserve">I must not already be in this group. </w:t>
       </w:r>
     </w:p>
@@ -6267,45 +6369,32 @@
         </w:numPr>
         <w:rPr>
           <w:i/>
-          <w:highlight w:val="yellow"/>
-        </w:rPr>
-      </w:pPr>
-      <w:r>
-        <w:rPr>
-          <w:highlight w:val="yellow"/>
-        </w:rPr>
+        </w:rPr>
+      </w:pPr>
+      <w:r>
         <w:t>Change the group leader</w:t>
       </w:r>
       <w:r>
-        <w:rPr>
-          <w:highlight w:val="yellow"/>
-        </w:rPr>
         <w:t>.</w:t>
       </w:r>
       <w:r>
-        <w:rPr>
-          <w:highlight w:val="yellow"/>
-        </w:rPr>
         <w:br/>
       </w:r>
       <w:r>
         <w:rPr>
           <w:b/>
-          <w:highlight w:val="yellow"/>
         </w:rPr>
         <w:t>HTTP POST api/v1/groups/&lt;group_id&gt;/</w:t>
       </w:r>
       <w:r>
         <w:rPr>
           <w:b/>
-          <w:highlight w:val="yellow"/>
         </w:rPr>
         <w:t xml:space="preserve">leader/user_id </w:t>
       </w:r>
       <w:r>
         <w:rPr>
           <w:b/>
-          <w:highlight w:val="yellow"/>
         </w:rPr>
         <w:br/>
         <w:t>token=&lt;token&gt;</w:t>
@@ -6320,13 +6409,9 @@
         </w:numPr>
         <w:rPr>
           <w:i/>
-          <w:highlight w:val="yellow"/>
-        </w:rPr>
-      </w:pPr>
-      <w:r>
-        <w:rPr>
-          <w:highlight w:val="yellow"/>
-        </w:rPr>
+        </w:rPr>
+      </w:pPr>
+      <w:r>
         <w:t>I must be group leader.</w:t>
       </w:r>
     </w:p>
@@ -6339,13 +6424,9 @@
         </w:numPr>
         <w:rPr>
           <w:i/>
-          <w:highlight w:val="yellow"/>
-        </w:rPr>
-      </w:pPr>
-      <w:r>
-        <w:rPr>
-          <w:highlight w:val="yellow"/>
-        </w:rPr>
+        </w:rPr>
+      </w:pPr>
+      <w:r>
         <w:t>The new group leader must already belong to the group.</w:t>
       </w:r>
     </w:p>
@@ -6358,21 +6439,14 @@
         </w:numPr>
       </w:pPr>
       <w:r>
-        <w:rPr>
-          <w:highlight w:val="yellow"/>
-        </w:rPr>
         <w:t>Search all groups.</w:t>
       </w:r>
       <w:r>
-        <w:rPr>
-          <w:highlight w:val="yellow"/>
-        </w:rPr>
         <w:br/>
       </w:r>
       <w:r>
         <w:rPr>
           <w:b/>
-          <w:highlight w:val="yellow"/>
         </w:rPr>
         <w:t>HTTP GET api/v1/groups?token=&lt;token&gt;&amp;query=&lt;query string&gt;</w:t>
       </w:r>
@@ -6380,27 +6454,208 @@
     <w:p>
       <w:pPr>
         <w:pStyle w:val="ListParagraph"/>
-        <w:rPr>
-          <w:highlight w:val="yellow"/>
-        </w:rPr>
-      </w:pPr>
-      <w:r>
-        <w:rPr>
-          <w:highlight w:val="yellow"/>
-        </w:rPr>
+      </w:pPr>
+      <w:r>
         <w:t xml:space="preserve">Return all group records that match the </w:t>
       </w:r>
       <w:r>
-        <w:rPr>
-          <w:highlight w:val="yellow"/>
-        </w:rPr>
         <w:t>query string, either in the group name field or in the group description field.</w:t>
       </w:r>
+    </w:p>
+    <w:p>
+      <w:pPr>
+        <w:pStyle w:val="Heading2"/>
+      </w:pPr>
+      <w:r>
+        <w:rPr>
+          <w:highlight w:val="yellow"/>
+        </w:rPr>
+        <w:t>Reading Images API Calls</w:t>
+      </w:r>
+    </w:p>
+    <w:p>
+      <w:pPr>
+        <w:pStyle w:val="ListParagraph"/>
+        <w:numPr>
+          <w:ilvl w:val="0"/>
+          <w:numId w:val="29"/>
+        </w:numPr>
+        <w:rPr>
+          <w:highlight w:val="yellow"/>
+        </w:rPr>
+      </w:pPr>
+      <w:r>
+        <w:rPr>
+          <w:highlight w:val="yellow"/>
+        </w:rPr>
+        <w:t xml:space="preserve">Get </w:t>
+      </w:r>
+      <w:r>
+        <w:rPr>
+          <w:highlight w:val="yellow"/>
+        </w:rPr>
+        <w:t xml:space="preserve">image from the </w:t>
+      </w:r>
+      <w:r>
+        <w:rPr>
+          <w:highlight w:val="yellow"/>
+        </w:rPr>
+        <w:t xml:space="preserve">Friend </w:t>
+      </w:r>
+      <w:r>
+        <w:rPr>
+          <w:highlight w:val="yellow"/>
+        </w:rPr>
+        <w:t>record.</w:t>
+      </w:r>
       <w:r>
         <w:rPr>
           <w:highlight w:val="yellow"/>
         </w:rPr>
         <w:br/>
+        <w:t>HTTP GET api/v1/friends/&lt;friend_id&gt;/image</w:t>
+      </w:r>
+      <w:r>
+        <w:rPr>
+          <w:highlight w:val="yellow"/>
+        </w:rPr>
+        <w:br/>
+        <w:t>HTTP GET api/v1/friends/&lt;friend_id&gt;/thumbnail</w:t>
+      </w:r>
+    </w:p>
+    <w:p>
+      <w:pPr>
+        <w:pStyle w:val="ListParagraph"/>
+        <w:numPr>
+          <w:ilvl w:val="0"/>
+          <w:numId w:val="29"/>
+        </w:numPr>
+        <w:rPr>
+          <w:highlight w:val="yellow"/>
+        </w:rPr>
+      </w:pPr>
+      <w:r>
+        <w:rPr>
+          <w:highlight w:val="yellow"/>
+        </w:rPr>
+        <w:t xml:space="preserve">Get </w:t>
+      </w:r>
+      <w:r>
+        <w:rPr>
+          <w:highlight w:val="yellow"/>
+        </w:rPr>
+        <w:t xml:space="preserve">image from the </w:t>
+      </w:r>
+      <w:r>
+        <w:rPr>
+          <w:highlight w:val="yellow"/>
+        </w:rPr>
+        <w:t xml:space="preserve">User </w:t>
+      </w:r>
+      <w:r>
+        <w:rPr>
+          <w:highlight w:val="yellow"/>
+        </w:rPr>
+        <w:t>record.</w:t>
+      </w:r>
+      <w:r>
+        <w:rPr>
+          <w:highlight w:val="yellow"/>
+        </w:rPr>
+        <w:br/>
+        <w:t>HTTP GET api/v1/</w:t>
+      </w:r>
+      <w:r>
+        <w:rPr>
+          <w:highlight w:val="yellow"/>
+        </w:rPr>
+        <w:t>user</w:t>
+      </w:r>
+      <w:r>
+        <w:rPr>
+          <w:highlight w:val="yellow"/>
+        </w:rPr>
+        <w:t>s/&lt;</w:t>
+      </w:r>
+      <w:r>
+        <w:rPr>
+          <w:highlight w:val="yellow"/>
+        </w:rPr>
+        <w:t>user</w:t>
+      </w:r>
+      <w:r>
+        <w:rPr>
+          <w:highlight w:val="yellow"/>
+        </w:rPr>
+        <w:t>_id&gt;/image</w:t>
+      </w:r>
+      <w:r>
+        <w:rPr>
+          <w:highlight w:val="yellow"/>
+        </w:rPr>
+        <w:br/>
+        <w:t>HTTP GET api/v1/</w:t>
+      </w:r>
+      <w:r>
+        <w:rPr>
+          <w:highlight w:val="yellow"/>
+        </w:rPr>
+        <w:t>users</w:t>
+      </w:r>
+      <w:r>
+        <w:rPr>
+          <w:highlight w:val="yellow"/>
+        </w:rPr>
+        <w:t>/&lt;</w:t>
+      </w:r>
+      <w:r>
+        <w:rPr>
+          <w:highlight w:val="yellow"/>
+        </w:rPr>
+        <w:t>user</w:t>
+      </w:r>
+      <w:r>
+        <w:rPr>
+          <w:highlight w:val="yellow"/>
+        </w:rPr>
+        <w:t>_id&gt;/thumbnail</w:t>
+      </w:r>
+    </w:p>
+    <w:p>
+      <w:pPr>
+        <w:pStyle w:val="ListParagraph"/>
+        <w:numPr>
+          <w:ilvl w:val="0"/>
+          <w:numId w:val="29"/>
+        </w:numPr>
+        <w:rPr>
+          <w:highlight w:val="yellow"/>
+        </w:rPr>
+      </w:pPr>
+      <w:r>
+        <w:rPr>
+          <w:highlight w:val="yellow"/>
+        </w:rPr>
+        <w:t xml:space="preserve">Get </w:t>
+      </w:r>
+      <w:r>
+        <w:rPr>
+          <w:highlight w:val="yellow"/>
+        </w:rPr>
+        <w:t>image from the Activity record</w:t>
+      </w:r>
+      <w:r>
+        <w:rPr>
+          <w:highlight w:val="yellow"/>
+        </w:rPr>
+        <w:t>.</w:t>
+      </w:r>
+      <w:r>
+        <w:rPr>
+          <w:highlight w:val="yellow"/>
+        </w:rPr>
+        <w:br/>
+        <w:t>HTTP GET api/v1/activities/&lt;activity_id&gt;/thumbnail</w:t>
       </w:r>
     </w:p>
     <w:p>
@@ -6426,7 +6681,10 @@
         </w:numPr>
       </w:pPr>
       <w:r>
-        <w:t>Get my user record</w:t>
+        <w:t>Get my U</w:t>
+      </w:r>
+      <w:r>
+        <w:t>ser record</w:t>
       </w:r>
       <w:r>
         <w:br/>
@@ -6447,7 +6705,10 @@
         </w:numPr>
       </w:pPr>
       <w:r>
-        <w:t>Set my user record</w:t>
+        <w:t>Set my U</w:t>
+      </w:r>
+      <w:r>
+        <w:t>ser record</w:t>
       </w:r>
       <w:r>
         <w:br/>
@@ -6640,27 +6901,13 @@
     <w:p>
       <w:pPr>
         <w:pStyle w:val="Heading2"/>
-        <w:rPr>
-          <w:highlight w:val="yellow"/>
-        </w:rPr>
-      </w:pPr>
-      <w:r>
-        <w:rPr>
-          <w:highlight w:val="yellow"/>
-        </w:rPr>
+      </w:pPr>
+      <w:r>
         <w:t>Becoming a New User – Usual Case</w:t>
       </w:r>
     </w:p>
     <w:p>
-      <w:pPr>
-        <w:rPr>
-          <w:highlight w:val="yellow"/>
-        </w:rPr>
-      </w:pPr>
-      <w:r>
-        <w:rPr>
-          <w:highlight w:val="yellow"/>
-        </w:rPr>
+      <w:r>
         <w:t>The usual way that people become new users is when they receive an invite in their email (or SMS). Here are the steps this happens.</w:t>
       </w:r>
     </w:p>
@@ -6671,14 +6918,8 @@
           <w:ilvl w:val="0"/>
           <w:numId w:val="23"/>
         </w:numPr>
-        <w:rPr>
-          <w:highlight w:val="yellow"/>
-        </w:rPr>
-      </w:pPr>
-      <w:r>
-        <w:rPr>
-          <w:highlight w:val="yellow"/>
-        </w:rPr>
+      </w:pPr>
+      <w:r>
         <w:t xml:space="preserve">A group leader wishes to add a new user to their group. Using their mobile device, they choose the “Invite New Group Member” feature, giving the email (or SMS) of the new person. </w:t>
       </w:r>
     </w:p>
@@ -6689,54 +6930,38 @@
           <w:ilvl w:val="0"/>
           <w:numId w:val="23"/>
         </w:numPr>
-        <w:rPr>
-          <w:highlight w:val="yellow"/>
-        </w:rPr>
-      </w:pPr>
-      <w:r>
-        <w:rPr>
-          <w:highlight w:val="yellow"/>
-        </w:rPr>
+      </w:pPr>
+      <w:r>
         <w:t xml:space="preserve">This results in an </w:t>
       </w:r>
       <w:r>
         <w:rPr>
           <w:b/>
-          <w:highlight w:val="yellow"/>
         </w:rPr>
         <w:t>POST requests</w:t>
       </w:r>
       <w:r>
-        <w:rPr>
-          <w:highlight w:val="yellow"/>
-        </w:rPr>
         <w:t xml:space="preserve"> </w:t>
       </w:r>
       <w:r>
         <w:rPr>
           <w:b/>
-          <w:highlight w:val="yellow"/>
         </w:rPr>
         <w:t>(type = INVITE</w:t>
       </w:r>
       <w:r>
         <w:rPr>
           <w:b/>
-          <w:highlight w:val="yellow"/>
         </w:rPr>
         <w:t>)</w:t>
       </w:r>
       <w:r>
         <w:rPr>
           <w:b/>
-          <w:highlight w:val="yellow"/>
         </w:rPr>
         <w:t xml:space="preserve"> </w:t>
       </w:r>
       <w:r>
-        <w:rPr>
-          <w:highlight w:val="yellow"/>
-        </w:rPr>
         <w:t>call to the server.</w:t>
       </w:r>
     </w:p>
@@ -6747,104 +6972,53 @@
           <w:ilvl w:val="0"/>
           <w:numId w:val="23"/>
         </w:numPr>
-        <w:rPr>
-          <w:highlight w:val="yellow"/>
-        </w:rPr>
-      </w:pPr>
-      <w:r>
-        <w:rPr>
-          <w:highlight w:val="yellow"/>
-        </w:rPr>
+      </w:pPr>
+      <w:r>
         <w:t>The server sends a translated email</w:t>
       </w:r>
       <w:r>
-        <w:rPr>
-          <w:highlight w:val="yellow"/>
-        </w:rPr>
         <w:t>/SMS</w:t>
       </w:r>
       <w:r>
-        <w:rPr>
-          <w:highlight w:val="yellow"/>
-        </w:rPr>
         <w:t xml:space="preserve"> to the person, describing the </w:t>
       </w:r>
       <w:r>
-        <w:rPr>
-          <w:highlight w:val="yellow"/>
-        </w:rPr>
         <w:t xml:space="preserve">app and the </w:t>
       </w:r>
       <w:r>
-        <w:rPr>
-          <w:highlight w:val="yellow"/>
-        </w:rPr>
         <w:t>invite</w:t>
       </w:r>
       <w:r>
-        <w:rPr>
-          <w:highlight w:val="yellow"/>
-        </w:rPr>
         <w:t>, and telling the user how to download t</w:t>
       </w:r>
       <w:r>
-        <w:rPr>
-          <w:highlight w:val="yellow"/>
-        </w:rPr>
         <w:t>he app. The server also makes a</w:t>
       </w:r>
       <w:r>
-        <w:rPr>
-          <w:highlight w:val="yellow"/>
-        </w:rPr>
         <w:t xml:space="preserve"> </w:t>
       </w:r>
       <w:r>
-        <w:rPr>
-          <w:highlight w:val="yellow"/>
-        </w:rPr>
         <w:t>request (type=</w:t>
       </w:r>
       <w:r>
-        <w:rPr>
-          <w:highlight w:val="yellow"/>
-        </w:rPr>
         <w:t>invite</w:t>
       </w:r>
       <w:r>
-        <w:rPr>
-          <w:highlight w:val="yellow"/>
-        </w:rPr>
         <w:t>)</w:t>
       </w:r>
       <w:r>
-        <w:rPr>
-          <w:highlight w:val="yellow"/>
-        </w:rPr>
         <w:t xml:space="preserve"> record in its database, recording that the group leader of a certain</w:t>
       </w:r>
       <w:r>
-        <w:rPr>
-          <w:highlight w:val="yellow"/>
-        </w:rPr>
         <w:t xml:space="preserve"> group invited a person with given</w:t>
       </w:r>
       <w:r>
-        <w:rPr>
-          <w:highlight w:val="yellow"/>
-        </w:rPr>
         <w:t xml:space="preserve"> email</w:t>
       </w:r>
       <w:r>
-        <w:rPr>
-          <w:highlight w:val="yellow"/>
-        </w:rPr>
         <w:t>/SMS</w:t>
       </w:r>
       <w:r>
-        <w:rPr>
-          <w:highlight w:val="yellow"/>
-        </w:rPr>
         <w:t>.</w:t>
       </w:r>
     </w:p>
@@ -6855,82 +7029,47 @@
           <w:ilvl w:val="0"/>
           <w:numId w:val="23"/>
         </w:numPr>
-        <w:rPr>
-          <w:highlight w:val="yellow"/>
-        </w:rPr>
-      </w:pPr>
-      <w:r>
-        <w:rPr>
-          <w:highlight w:val="yellow"/>
-        </w:rPr>
+      </w:pPr>
+      <w:r>
         <w:t xml:space="preserve">When the </w:t>
       </w:r>
       <w:r>
-        <w:rPr>
-          <w:highlight w:val="yellow"/>
-        </w:rPr>
         <w:t xml:space="preserve">person </w:t>
       </w:r>
       <w:r>
-        <w:rPr>
-          <w:highlight w:val="yellow"/>
-        </w:rPr>
         <w:t>runs the app</w:t>
       </w:r>
       <w:r>
-        <w:rPr>
-          <w:highlight w:val="yellow"/>
-        </w:rPr>
         <w:t xml:space="preserve"> </w:t>
       </w:r>
       <w:r>
-        <w:rPr>
-          <w:highlight w:val="yellow"/>
-        </w:rPr>
         <w:t xml:space="preserve">the initial </w:t>
       </w:r>
       <w:r>
-        <w:rPr>
-          <w:highlight w:val="yellow"/>
-        </w:rPr>
         <w:t>time</w:t>
       </w:r>
       <w:r>
-        <w:rPr>
-          <w:highlight w:val="yellow"/>
-        </w:rPr>
         <w:t xml:space="preserve">, they register </w:t>
       </w:r>
       <w:r>
-        <w:rPr>
-          <w:highlight w:val="yellow"/>
-        </w:rPr>
         <w:t xml:space="preserve">a new user account </w:t>
       </w:r>
       <w:r>
-        <w:rPr>
-          <w:highlight w:val="yellow"/>
-        </w:rPr>
         <w:t xml:space="preserve">using the </w:t>
       </w:r>
       <w:r>
         <w:rPr>
           <w:b/>
-          <w:highlight w:val="yellow"/>
         </w:rPr>
         <w:t>POST r</w:t>
       </w:r>
       <w:r>
         <w:rPr>
           <w:b/>
-          <w:highlight w:val="yellow"/>
         </w:rPr>
         <w:t xml:space="preserve">egister </w:t>
       </w:r>
       <w:r>
-        <w:rPr>
-          <w:highlight w:val="yellow"/>
-        </w:rPr>
         <w:t>call to the server.</w:t>
       </w:r>
     </w:p>
@@ -6941,102 +7080,59 @@
           <w:ilvl w:val="0"/>
           <w:numId w:val="23"/>
         </w:numPr>
-        <w:rPr>
-          <w:highlight w:val="yellow"/>
-        </w:rPr>
-      </w:pPr>
-      <w:r>
-        <w:rPr>
-          <w:highlight w:val="yellow"/>
-        </w:rPr>
+      </w:pPr>
+      <w:r>
         <w:t xml:space="preserve">After the new user is registered, the mobile device asks for any requests for the user using the </w:t>
       </w:r>
       <w:r>
         <w:rPr>
           <w:b/>
-          <w:highlight w:val="yellow"/>
         </w:rPr>
         <w:t>GET</w:t>
       </w:r>
       <w:r>
-        <w:rPr>
-          <w:highlight w:val="yellow"/>
-        </w:rPr>
         <w:t xml:space="preserve"> </w:t>
       </w:r>
       <w:r>
         <w:rPr>
           <w:b/>
-          <w:highlight w:val="yellow"/>
         </w:rPr>
         <w:t>requests</w:t>
       </w:r>
       <w:r>
-        <w:rPr>
-          <w:highlight w:val="yellow"/>
-        </w:rPr>
         <w:t xml:space="preserve"> call to the server. (</w:t>
       </w:r>
       <w:r>
-        <w:rPr>
-          <w:highlight w:val="yellow"/>
-        </w:rPr>
         <w:t>At this point, t</w:t>
       </w:r>
       <w:r>
-        <w:rPr>
-          <w:highlight w:val="yellow"/>
-        </w:rPr>
-        <w:t>he only requests to the user will be invite requests.)</w:t>
-      </w:r>
-      <w:r>
-        <w:rPr>
-          <w:highlight w:val="yellow"/>
-        </w:rPr>
-        <w:t xml:space="preserve"> If there are invite requests</w:t>
-      </w:r>
-      <w:r>
-        <w:rPr>
-          <w:highlight w:val="yellow"/>
-        </w:rPr>
+        <w:t>he only requests to the user will be invite requests.) If there are invite requests</w:t>
+      </w:r>
+      <w:r>
         <w:t xml:space="preserve"> for the new user, the user will be given a choice whether or not to become a member of the group. </w:t>
       </w:r>
       <w:r>
-        <w:rPr>
-          <w:highlight w:val="yellow"/>
-        </w:rPr>
         <w:t xml:space="preserve">If the user chooses to accept the invitation, they will become a member of the group by the </w:t>
       </w:r>
       <w:r>
         <w:rPr>
           <w:b/>
-          <w:highlight w:val="yellow"/>
         </w:rPr>
         <w:t>POST j</w:t>
       </w:r>
       <w:r>
         <w:rPr>
           <w:b/>
-          <w:highlight w:val="yellow"/>
         </w:rPr>
         <w:t>oin</w:t>
       </w:r>
       <w:r>
-        <w:rPr>
-          <w:highlight w:val="yellow"/>
-        </w:rPr>
         <w:t xml:space="preserve"> call </w:t>
       </w:r>
       <w:r>
-        <w:rPr>
-          <w:highlight w:val="yellow"/>
-        </w:rPr>
         <w:t xml:space="preserve">sent </w:t>
       </w:r>
       <w:r>
-        <w:rPr>
-          <w:highlight w:val="yellow"/>
-        </w:rPr>
         <w:t>to the server.</w:t>
       </w:r>
     </w:p>
@@ -7047,103 +7143,57 @@
           <w:ilvl w:val="0"/>
           <w:numId w:val="23"/>
         </w:numPr>
-        <w:rPr>
-          <w:highlight w:val="yellow"/>
-        </w:rPr>
-      </w:pPr>
-      <w:r>
-        <w:rPr>
-          <w:highlight w:val="yellow"/>
-        </w:rPr>
+      </w:pPr>
+      <w:r>
         <w:t xml:space="preserve">When the server receives the join call, the server will check </w:t>
       </w:r>
       <w:r>
-        <w:rPr>
-          <w:highlight w:val="yellow"/>
-        </w:rPr>
         <w:t>for a valid invite request,</w:t>
       </w:r>
       <w:r>
-        <w:rPr>
-          <w:highlight w:val="yellow"/>
-        </w:rPr>
         <w:t xml:space="preserve"> and </w:t>
       </w:r>
       <w:r>
-        <w:rPr>
-          <w:highlight w:val="yellow"/>
-        </w:rPr>
         <w:t xml:space="preserve">then </w:t>
       </w:r>
       <w:r>
-        <w:rPr>
-          <w:highlight w:val="yellow"/>
-        </w:rPr>
         <w:t>add the user to the group.</w:t>
       </w:r>
     </w:p>
     <w:p>
       <w:pPr>
         <w:pStyle w:val="Heading2"/>
-        <w:rPr>
-          <w:highlight w:val="yellow"/>
-        </w:rPr>
-      </w:pPr>
-      <w:r>
-        <w:rPr>
-          <w:highlight w:val="yellow"/>
-        </w:rPr>
+      </w:pPr>
+      <w:r>
         <w:t>Becoming a New User – Special Case</w:t>
       </w:r>
     </w:p>
     <w:p>
-      <w:pPr>
-        <w:rPr>
-          <w:highlight w:val="yellow"/>
-        </w:rPr>
-      </w:pPr>
-      <w:r>
-        <w:rPr>
-          <w:highlight w:val="yellow"/>
-        </w:rPr>
+      <w:r>
         <w:t>The less common way that a person becomes a new user is by downloading the app and running it</w:t>
       </w:r>
       <w:r>
-        <w:rPr>
-          <w:highlight w:val="yellow"/>
-        </w:rPr>
         <w:t xml:space="preserve"> (without receiving any invitations)</w:t>
       </w:r>
       <w:r>
-        <w:rPr>
-          <w:highlight w:val="yellow"/>
-        </w:rPr>
         <w:t xml:space="preserve">.  The app will ask them to </w:t>
       </w:r>
       <w:r>
         <w:rPr>
           <w:i/>
-          <w:highlight w:val="yellow"/>
         </w:rPr>
         <w:t>log in</w:t>
       </w:r>
       <w:r>
-        <w:rPr>
-          <w:highlight w:val="yellow"/>
-        </w:rPr>
         <w:t xml:space="preserve"> or to </w:t>
       </w:r>
       <w:r>
         <w:rPr>
           <w:i/>
-          <w:highlight w:val="yellow"/>
         </w:rPr>
         <w:t>register</w:t>
       </w:r>
       <w:r>
-        <w:rPr>
-          <w:highlight w:val="yellow"/>
-        </w:rPr>
         <w:t xml:space="preserve">. </w:t>
       </w:r>
     </w:p>
@@ -7154,27 +7204,17 @@
           <w:ilvl w:val="0"/>
           <w:numId w:val="25"/>
         </w:numPr>
-        <w:rPr>
-          <w:highlight w:val="yellow"/>
-        </w:rPr>
-      </w:pPr>
-      <w:r>
-        <w:rPr>
-          <w:highlight w:val="yellow"/>
-        </w:rPr>
+      </w:pPr>
+      <w:r>
         <w:t xml:space="preserve">If they choose to </w:t>
       </w:r>
       <w:r>
         <w:rPr>
           <w:i/>
-          <w:highlight w:val="yellow"/>
         </w:rPr>
         <w:t>log in</w:t>
       </w:r>
       <w:r>
-        <w:rPr>
-          <w:highlight w:val="yellow"/>
-        </w:rPr>
         <w:t xml:space="preserve"> (not very common, perhaps the user deleted their app by mistake)</w:t>
       </w:r>
     </w:p>
@@ -7185,46 +7225,29 @@
           <w:ilvl w:val="1"/>
           <w:numId w:val="25"/>
         </w:numPr>
-        <w:rPr>
-          <w:highlight w:val="yellow"/>
-        </w:rPr>
-      </w:pPr>
-      <w:r>
-        <w:rPr>
-          <w:highlight w:val="yellow"/>
-        </w:rPr>
+      </w:pPr>
+      <w:r>
         <w:t>They will provide their username and</w:t>
       </w:r>
       <w:r>
-        <w:rPr>
-          <w:highlight w:val="yellow"/>
-        </w:rPr>
         <w:t xml:space="preserve"> password, which will be used by</w:t>
       </w:r>
       <w:r>
-        <w:rPr>
-          <w:highlight w:val="yellow"/>
-        </w:rPr>
         <w:t xml:space="preserve"> the </w:t>
       </w:r>
       <w:r>
         <w:rPr>
           <w:b/>
-          <w:highlight w:val="yellow"/>
         </w:rPr>
         <w:t>POST a</w:t>
       </w:r>
       <w:r>
         <w:rPr>
           <w:b/>
-          <w:highlight w:val="yellow"/>
         </w:rPr>
         <w:t>uthenticate</w:t>
       </w:r>
       <w:r>
-        <w:rPr>
-          <w:highlight w:val="yellow"/>
-        </w:rPr>
         <w:t xml:space="preserve"> call to the server. If this call succeeds, the app will receive the user’s security token and information.</w:t>
       </w:r>
     </w:p>
@@ -7235,33 +7258,20 @@
           <w:ilvl w:val="0"/>
           <w:numId w:val="24"/>
         </w:numPr>
-        <w:rPr>
-          <w:highlight w:val="yellow"/>
-        </w:rPr>
-      </w:pPr>
-      <w:r>
-        <w:rPr>
-          <w:highlight w:val="yellow"/>
-        </w:rPr>
+      </w:pPr>
+      <w:r>
         <w:t xml:space="preserve">If they choose </w:t>
       </w:r>
       <w:r>
-        <w:rPr>
-          <w:highlight w:val="yellow"/>
-        </w:rPr>
         <w:t xml:space="preserve">to </w:t>
       </w:r>
       <w:r>
         <w:rPr>
           <w:i/>
-          <w:highlight w:val="yellow"/>
         </w:rPr>
         <w:t>register</w:t>
       </w:r>
       <w:r>
-        <w:rPr>
-          <w:highlight w:val="yellow"/>
-        </w:rPr>
         <w:t xml:space="preserve"> (more common case)</w:t>
       </w:r>
     </w:p>
@@ -7272,34 +7282,23 @@
           <w:ilvl w:val="1"/>
           <w:numId w:val="24"/>
         </w:numPr>
-        <w:rPr>
-          <w:highlight w:val="yellow"/>
-        </w:rPr>
-      </w:pPr>
-      <w:r>
-        <w:rPr>
-          <w:highlight w:val="yellow"/>
-        </w:rPr>
+      </w:pPr>
+      <w:r>
         <w:t xml:space="preserve">They will provide their user account information, which will be used by the </w:t>
       </w:r>
       <w:r>
         <w:rPr>
           <w:b/>
-          <w:highlight w:val="yellow"/>
         </w:rPr>
         <w:t>POST r</w:t>
       </w:r>
       <w:r>
         <w:rPr>
           <w:b/>
-          <w:highlight w:val="yellow"/>
         </w:rPr>
         <w:t>egister</w:t>
       </w:r>
       <w:r>
-        <w:rPr>
-          <w:highlight w:val="yellow"/>
-        </w:rPr>
         <w:t xml:space="preserve"> call to the server. If this call succeeds, the app will receive the user’s security token and information. The user will not belong to any group.</w:t>
       </w:r>
     </w:p>
@@ -7344,13 +7343,7 @@
         <w:rPr>
           <w:b/>
         </w:rPr>
-        <w:t>HTTP GET api/v1/activities?token=&lt;token</w:t>
-      </w:r>
-      <w:r>
-        <w:rPr>
-          <w:b/>
-        </w:rPr>
-        <w:t>&gt;&amp;threshold=&lt;seeking&gt;</w:t>
+        <w:t>HTTP GET api/v1/activities?token=&lt;token&gt;&amp;threshold=&lt;seeking&gt;</w:t>
       </w:r>
       <w:r>
         <w:rPr>
@@ -7364,18 +7357,13 @@
         <w:t xml:space="preserve">This will return all the activity </w:t>
       </w:r>
       <w:r>
-        <w:rPr>
-          <w:highlight w:val="yellow"/>
-        </w:rPr>
-        <w:t>and category</w:t>
-      </w:r>
-      <w:bookmarkStart w:id="0" w:name="_GoBack"/>
-      <w:bookmarkEnd w:id="0"/>
-      <w:r>
-        <w:t xml:space="preserve"> </w:t>
-      </w:r>
-      <w:r>
-        <w:t xml:space="preserve">records for the “seeking” threshold, and it will also return the server’s current timestamp. </w:t>
+        <w:t xml:space="preserve">and category </w:t>
+      </w:r>
+      <w:r>
+        <w:t>records for the “seeking” threshold</w:t>
+      </w:r>
+      <w:r>
+        <w:t xml:space="preserve">, and it will also return the server’s current timestamp. </w:t>
       </w:r>
     </w:p>
     <w:p/>
@@ -8351,6 +8339,92 @@
     </w:lvl>
   </w:abstractNum>
   <w:abstractNum w:abstractNumId="4">
+    <w:nsid w:val="14147339"/>
+    <w:multiLevelType w:val="hybridMultilevel"/>
+    <w:tmpl w:val="6B340AD8"/>
+    <w:lvl w:ilvl="0" w:tplc="0409000F">
+      <w:start w:val="1"/>
+      <w:numFmt w:val="decimal"/>
+      <w:lvlText w:val="%1."/>
+      <w:lvlJc w:val="left"/>
+      <w:pPr>
+        <w:ind w:left="720" w:hanging="360"/>
+      </w:pPr>
+    </w:lvl>
+    <w:lvl w:ilvl="1" w:tplc="04090019" w:tentative="1">
+      <w:start w:val="1"/>
+      <w:numFmt w:val="lowerLetter"/>
+      <w:lvlText w:val="%2."/>
+      <w:lvlJc w:val="left"/>
+      <w:pPr>
+        <w:ind w:left="1440" w:hanging="360"/>
+      </w:pPr>
+    </w:lvl>
+    <w:lvl w:ilvl="2" w:tplc="0409001B" w:tentative="1">
+      <w:start w:val="1"/>
+      <w:numFmt w:val="lowerRoman"/>
+      <w:lvlText w:val="%3."/>
+      <w:lvlJc w:val="right"/>
+      <w:pPr>
+        <w:ind w:left="2160" w:hanging="180"/>
+      </w:pPr>
+    </w:lvl>
+    <w:lvl w:ilvl="3" w:tplc="0409000F" w:tentative="1">
+      <w:start w:val="1"/>
+      <w:numFmt w:val="decimal"/>
+      <w:lvlText w:val="%4."/>
+      <w:lvlJc w:val="left"/>
+      <w:pPr>
+        <w:ind w:left="2880" w:hanging="360"/>
+      </w:pPr>
+    </w:lvl>
+    <w:lvl w:ilvl="4" w:tplc="04090019" w:tentative="1">
+      <w:start w:val="1"/>
+      <w:numFmt w:val="lowerLetter"/>
+      <w:lvlText w:val="%5."/>
+      <w:lvlJc w:val="left"/>
+      <w:pPr>
+        <w:ind w:left="3600" w:hanging="360"/>
+      </w:pPr>
+    </w:lvl>
+    <w:lvl w:ilvl="5" w:tplc="0409001B" w:tentative="1">
+      <w:start w:val="1"/>
+      <w:numFmt w:val="lowerRoman"/>
+      <w:lvlText w:val="%6."/>
+      <w:lvlJc w:val="right"/>
+      <w:pPr>
+        <w:ind w:left="4320" w:hanging="180"/>
+      </w:pPr>
+    </w:lvl>
+    <w:lvl w:ilvl="6" w:tplc="0409000F" w:tentative="1">
+      <w:start w:val="1"/>
+      <w:numFmt w:val="decimal"/>
+      <w:lvlText w:val="%7."/>
+      <w:lvlJc w:val="left"/>
+      <w:pPr>
+        <w:ind w:left="5040" w:hanging="360"/>
+      </w:pPr>
+    </w:lvl>
+    <w:lvl w:ilvl="7" w:tplc="04090019" w:tentative="1">
+      <w:start w:val="1"/>
+      <w:numFmt w:val="lowerLetter"/>
+      <w:lvlText w:val="%8."/>
+      <w:lvlJc w:val="left"/>
+      <w:pPr>
+        <w:ind w:left="5760" w:hanging="360"/>
+      </w:pPr>
+    </w:lvl>
+    <w:lvl w:ilvl="8" w:tplc="0409001B" w:tentative="1">
+      <w:start w:val="1"/>
+      <w:numFmt w:val="lowerRoman"/>
+      <w:lvlText w:val="%9."/>
+      <w:lvlJc w:val="right"/>
+      <w:pPr>
+        <w:ind w:left="6480" w:hanging="180"/>
+      </w:pPr>
+    </w:lvl>
+  </w:abstractNum>
+  <w:abstractNum w:abstractNumId="5">
     <w:nsid w:val="1CE95E92"/>
     <w:multiLevelType w:val="hybridMultilevel"/>
     <w:tmpl w:val="A5401070"/>
@@ -8463,7 +8537,7 @@
       </w:rPr>
     </w:lvl>
   </w:abstractNum>
-  <w:abstractNum w:abstractNumId="5">
+  <w:abstractNum w:abstractNumId="6">
     <w:nsid w:val="20824706"/>
     <w:multiLevelType w:val="hybridMultilevel"/>
     <w:tmpl w:val="DA96450C"/>
@@ -8576,7 +8650,7 @@
       </w:rPr>
     </w:lvl>
   </w:abstractNum>
-  <w:abstractNum w:abstractNumId="6">
+  <w:abstractNum w:abstractNumId="7">
     <w:nsid w:val="2A610EE2"/>
     <w:multiLevelType w:val="hybridMultilevel"/>
     <w:tmpl w:val="4C4A1208"/>
@@ -8689,7 +8763,7 @@
       </w:rPr>
     </w:lvl>
   </w:abstractNum>
-  <w:abstractNum w:abstractNumId="7">
+  <w:abstractNum w:abstractNumId="8">
     <w:nsid w:val="2BF20F2C"/>
     <w:multiLevelType w:val="hybridMultilevel"/>
     <w:tmpl w:val="7D0C9B88"/>
@@ -8775,7 +8849,7 @@
       </w:pPr>
     </w:lvl>
   </w:abstractNum>
-  <w:abstractNum w:abstractNumId="8">
+  <w:abstractNum w:abstractNumId="9">
     <w:nsid w:val="2CB67795"/>
     <w:multiLevelType w:val="hybridMultilevel"/>
     <w:tmpl w:val="E196BABA"/>
@@ -8888,7 +8962,7 @@
       </w:rPr>
     </w:lvl>
   </w:abstractNum>
-  <w:abstractNum w:abstractNumId="9">
+  <w:abstractNum w:abstractNumId="10">
     <w:nsid w:val="3D7E56FD"/>
     <w:multiLevelType w:val="hybridMultilevel"/>
     <w:tmpl w:val="01B8355C"/>
@@ -9001,7 +9075,7 @@
       </w:rPr>
     </w:lvl>
   </w:abstractNum>
-  <w:abstractNum w:abstractNumId="10">
+  <w:abstractNum w:abstractNumId="11">
     <w:nsid w:val="3F0306EE"/>
     <w:multiLevelType w:val="hybridMultilevel"/>
     <w:tmpl w:val="EF308D2E"/>
@@ -9087,7 +9161,7 @@
       </w:pPr>
     </w:lvl>
   </w:abstractNum>
-  <w:abstractNum w:abstractNumId="11">
+  <w:abstractNum w:abstractNumId="12">
     <w:nsid w:val="44FE1A0A"/>
     <w:multiLevelType w:val="hybridMultilevel"/>
     <w:tmpl w:val="5E762794"/>
@@ -9200,7 +9274,7 @@
       </w:rPr>
     </w:lvl>
   </w:abstractNum>
-  <w:abstractNum w:abstractNumId="12">
+  <w:abstractNum w:abstractNumId="13">
     <w:nsid w:val="48367B35"/>
     <w:multiLevelType w:val="hybridMultilevel"/>
     <w:tmpl w:val="C2302468"/>
@@ -9313,7 +9387,7 @@
       </w:rPr>
     </w:lvl>
   </w:abstractNum>
-  <w:abstractNum w:abstractNumId="13">
+  <w:abstractNum w:abstractNumId="14">
     <w:nsid w:val="497A1096"/>
     <w:multiLevelType w:val="hybridMultilevel"/>
     <w:tmpl w:val="04BCDBB4"/>
@@ -9399,7 +9473,120 @@
       </w:pPr>
     </w:lvl>
   </w:abstractNum>
-  <w:abstractNum w:abstractNumId="14">
+  <w:abstractNum w:abstractNumId="15">
+    <w:nsid w:val="56E55D95"/>
+    <w:multiLevelType w:val="hybridMultilevel"/>
+    <w:tmpl w:val="B8FC1C44"/>
+    <w:lvl w:ilvl="0" w:tplc="04090001">
+      <w:start w:val="1"/>
+      <w:numFmt w:val="bullet"/>
+      <w:lvlText w:val=""/>
+      <w:lvlJc w:val="left"/>
+      <w:pPr>
+        <w:ind w:left="720" w:hanging="360"/>
+      </w:pPr>
+      <w:rPr>
+        <w:rFonts w:ascii="Symbol" w:hAnsi="Symbol" w:hint="default"/>
+      </w:rPr>
+    </w:lvl>
+    <w:lvl w:ilvl="1" w:tplc="04090003" w:tentative="1">
+      <w:start w:val="1"/>
+      <w:numFmt w:val="bullet"/>
+      <w:lvlText w:val="o"/>
+      <w:lvlJc w:val="left"/>
+      <w:pPr>
+        <w:ind w:left="1440" w:hanging="360"/>
+      </w:pPr>
+      <w:rPr>
+        <w:rFonts w:ascii="Courier New" w:hAnsi="Courier New" w:hint="default"/>
+      </w:rPr>
+    </w:lvl>
+    <w:lvl w:ilvl="2" w:tplc="04090005" w:tentative="1">
+      <w:start w:val="1"/>
+      <w:numFmt w:val="bullet"/>
+      <w:lvlText w:val=""/>
+      <w:lvlJc w:val="left"/>
+      <w:pPr>
+        <w:ind w:left="2160" w:hanging="360"/>
+      </w:pPr>
+      <w:rPr>
+        <w:rFonts w:ascii="Wingdings" w:hAnsi="Wingdings" w:hint="default"/>
+      </w:rPr>
+    </w:lvl>
+    <w:lvl w:ilvl="3" w:tplc="04090001" w:tentative="1">
+      <w:start w:val="1"/>
+      <w:numFmt w:val="bullet"/>
+      <w:lvlText w:val=""/>
+      <w:lvlJc w:val="left"/>
+      <w:pPr>
+        <w:ind w:left="2880" w:hanging="360"/>
+      </w:pPr>
+      <w:rPr>
+        <w:rFonts w:ascii="Symbol" w:hAnsi="Symbol" w:hint="default"/>
+      </w:rPr>
+    </w:lvl>
+    <w:lvl w:ilvl="4" w:tplc="04090003" w:tentative="1">
+      <w:start w:val="1"/>
+      <w:numFmt w:val="bullet"/>
+      <w:lvlText w:val="o"/>
+      <w:lvlJc w:val="left"/>
+      <w:pPr>
+        <w:ind w:left="3600" w:hanging="360"/>
+      </w:pPr>
+      <w:rPr>
+        <w:rFonts w:ascii="Courier New" w:hAnsi="Courier New" w:hint="default"/>
+      </w:rPr>
+    </w:lvl>
+    <w:lvl w:ilvl="5" w:tplc="04090005" w:tentative="1">
+      <w:start w:val="1"/>
+      <w:numFmt w:val="bullet"/>
+      <w:lvlText w:val=""/>
+      <w:lvlJc w:val="left"/>
+      <w:pPr>
+        <w:ind w:left="4320" w:hanging="360"/>
+      </w:pPr>
+      <w:rPr>
+        <w:rFonts w:ascii="Wingdings" w:hAnsi="Wingdings" w:hint="default"/>
+      </w:rPr>
+    </w:lvl>
+    <w:lvl w:ilvl="6" w:tplc="04090001" w:tentative="1">
+      <w:start w:val="1"/>
+      <w:numFmt w:val="bullet"/>
+      <w:lvlText w:val=""/>
+      <w:lvlJc w:val="left"/>
+      <w:pPr>
+        <w:ind w:left="5040" w:hanging="360"/>
+      </w:pPr>
+      <w:rPr>
+        <w:rFonts w:ascii="Symbol" w:hAnsi="Symbol" w:hint="default"/>
+      </w:rPr>
+    </w:lvl>
+    <w:lvl w:ilvl="7" w:tplc="04090003" w:tentative="1">
+      <w:start w:val="1"/>
+      <w:numFmt w:val="bullet"/>
+      <w:lvlText w:val="o"/>
+      <w:lvlJc w:val="left"/>
+      <w:pPr>
+        <w:ind w:left="5760" w:hanging="360"/>
+      </w:pPr>
+      <w:rPr>
+        <w:rFonts w:ascii="Courier New" w:hAnsi="Courier New" w:hint="default"/>
+      </w:rPr>
+    </w:lvl>
+    <w:lvl w:ilvl="8" w:tplc="04090005" w:tentative="1">
+      <w:start w:val="1"/>
+      <w:numFmt w:val="bullet"/>
+      <w:lvlText w:val=""/>
+      <w:lvlJc w:val="left"/>
+      <w:pPr>
+        <w:ind w:left="6480" w:hanging="360"/>
+      </w:pPr>
+      <w:rPr>
+        <w:rFonts w:ascii="Wingdings" w:hAnsi="Wingdings" w:hint="default"/>
+      </w:rPr>
+    </w:lvl>
+  </w:abstractNum>
+  <w:abstractNum w:abstractNumId="16">
     <w:nsid w:val="58DF30D6"/>
     <w:multiLevelType w:val="hybridMultilevel"/>
     <w:tmpl w:val="02DC338C"/>
@@ -9512,7 +9699,7 @@
       </w:rPr>
     </w:lvl>
   </w:abstractNum>
-  <w:abstractNum w:abstractNumId="15">
+  <w:abstractNum w:abstractNumId="17">
     <w:nsid w:val="5DB70D51"/>
     <w:multiLevelType w:val="hybridMultilevel"/>
     <w:tmpl w:val="41C23EB8"/>
@@ -9625,7 +9812,7 @@
       </w:rPr>
     </w:lvl>
   </w:abstractNum>
-  <w:abstractNum w:abstractNumId="16">
+  <w:abstractNum w:abstractNumId="18">
     <w:nsid w:val="60EB5A46"/>
     <w:multiLevelType w:val="hybridMultilevel"/>
     <w:tmpl w:val="070472F0"/>
@@ -9738,7 +9925,7 @@
       </w:rPr>
     </w:lvl>
   </w:abstractNum>
-  <w:abstractNum w:abstractNumId="17">
+  <w:abstractNum w:abstractNumId="19">
     <w:nsid w:val="651519D3"/>
     <w:multiLevelType w:val="hybridMultilevel"/>
     <w:tmpl w:val="EC0ACB1C"/>
@@ -9824,7 +10011,7 @@
       </w:pPr>
     </w:lvl>
   </w:abstractNum>
-  <w:abstractNum w:abstractNumId="18">
+  <w:abstractNum w:abstractNumId="20">
     <w:nsid w:val="69D27912"/>
     <w:multiLevelType w:val="hybridMultilevel"/>
     <w:tmpl w:val="EC866C04"/>
@@ -9910,7 +10097,7 @@
       </w:pPr>
     </w:lvl>
   </w:abstractNum>
-  <w:abstractNum w:abstractNumId="19">
+  <w:abstractNum w:abstractNumId="21">
     <w:nsid w:val="6AA17D6C"/>
     <w:multiLevelType w:val="hybridMultilevel"/>
     <w:tmpl w:val="CD84E01E"/>
@@ -9996,7 +10183,7 @@
       </w:pPr>
     </w:lvl>
   </w:abstractNum>
-  <w:abstractNum w:abstractNumId="20">
+  <w:abstractNum w:abstractNumId="22">
     <w:nsid w:val="6C095A23"/>
     <w:multiLevelType w:val="hybridMultilevel"/>
     <w:tmpl w:val="90FEE138"/>
@@ -10109,7 +10296,7 @@
       </w:rPr>
     </w:lvl>
   </w:abstractNum>
-  <w:abstractNum w:abstractNumId="21">
+  <w:abstractNum w:abstractNumId="23">
     <w:nsid w:val="6EC952D8"/>
     <w:multiLevelType w:val="hybridMultilevel"/>
     <w:tmpl w:val="D02E0D38"/>
@@ -10222,7 +10409,7 @@
       </w:rPr>
     </w:lvl>
   </w:abstractNum>
-  <w:abstractNum w:abstractNumId="22">
+  <w:abstractNum w:abstractNumId="24">
     <w:nsid w:val="74D27262"/>
     <w:multiLevelType w:val="hybridMultilevel"/>
     <w:tmpl w:val="E4145A7A"/>
@@ -10335,7 +10522,7 @@
       </w:rPr>
     </w:lvl>
   </w:abstractNum>
-  <w:abstractNum w:abstractNumId="23">
+  <w:abstractNum w:abstractNumId="25">
     <w:nsid w:val="77E13721"/>
     <w:multiLevelType w:val="hybridMultilevel"/>
     <w:tmpl w:val="7932F90C"/>
@@ -10448,7 +10635,7 @@
       </w:rPr>
     </w:lvl>
   </w:abstractNum>
-  <w:abstractNum w:abstractNumId="24">
+  <w:abstractNum w:abstractNumId="26">
     <w:nsid w:val="78634527"/>
     <w:multiLevelType w:val="hybridMultilevel"/>
     <w:tmpl w:val="695C8342"/>
@@ -10561,7 +10748,7 @@
       </w:rPr>
     </w:lvl>
   </w:abstractNum>
-  <w:abstractNum w:abstractNumId="25">
+  <w:abstractNum w:abstractNumId="27">
     <w:nsid w:val="79A220F3"/>
     <w:multiLevelType w:val="hybridMultilevel"/>
     <w:tmpl w:val="9B8CE5B2"/>
@@ -10647,7 +10834,7 @@
       </w:pPr>
     </w:lvl>
   </w:abstractNum>
-  <w:abstractNum w:abstractNumId="26">
+  <w:abstractNum w:abstractNumId="28">
     <w:nsid w:val="7E8343E3"/>
     <w:multiLevelType w:val="hybridMultilevel"/>
     <w:tmpl w:val="6D9EB924"/>
@@ -10761,46 +10948,46 @@
     </w:lvl>
   </w:abstractNum>
   <w:num w:numId="1">
-    <w:abstractNumId w:val="15"/>
+    <w:abstractNumId w:val="17"/>
   </w:num>
   <w:num w:numId="2">
-    <w:abstractNumId w:val="11"/>
+    <w:abstractNumId w:val="12"/>
   </w:num>
   <w:num w:numId="3">
-    <w:abstractNumId w:val="8"/>
+    <w:abstractNumId w:val="9"/>
   </w:num>
   <w:num w:numId="4">
-    <w:abstractNumId w:val="14"/>
+    <w:abstractNumId w:val="16"/>
   </w:num>
   <w:num w:numId="5">
-    <w:abstractNumId w:val="12"/>
+    <w:abstractNumId w:val="13"/>
   </w:num>
   <w:num w:numId="6">
-    <w:abstractNumId w:val="23"/>
+    <w:abstractNumId w:val="25"/>
   </w:num>
   <w:num w:numId="7">
-    <w:abstractNumId w:val="5"/>
+    <w:abstractNumId w:val="6"/>
   </w:num>
   <w:num w:numId="8">
-    <w:abstractNumId w:val="6"/>
+    <w:abstractNumId w:val="7"/>
   </w:num>
   <w:num w:numId="9">
     <w:abstractNumId w:val="2"/>
   </w:num>
   <w:num w:numId="10">
-    <w:abstractNumId w:val="16"/>
+    <w:abstractNumId w:val="18"/>
   </w:num>
   <w:num w:numId="11">
-    <w:abstractNumId w:val="13"/>
+    <w:abstractNumId w:val="14"/>
   </w:num>
   <w:num w:numId="12">
     <w:abstractNumId w:val="3"/>
   </w:num>
   <w:num w:numId="13">
-    <w:abstractNumId w:val="18"/>
+    <w:abstractNumId w:val="20"/>
   </w:num>
   <w:num w:numId="14">
-    <w:abstractNumId w:val="7"/>
+    <w:abstractNumId w:val="8"/>
   </w:num>
   <w:num w:numId="15">
     <w:abstractNumId w:val="0"/>
@@ -10809,37 +10996,43 @@
     <w:abstractNumId w:val="1"/>
   </w:num>
   <w:num w:numId="17">
-    <w:abstractNumId w:val="9"/>
+    <w:abstractNumId w:val="10"/>
   </w:num>
   <w:num w:numId="18">
-    <w:abstractNumId w:val="25"/>
+    <w:abstractNumId w:val="27"/>
   </w:num>
   <w:num w:numId="19">
-    <w:abstractNumId w:val="20"/>
+    <w:abstractNumId w:val="22"/>
   </w:num>
   <w:num w:numId="20">
-    <w:abstractNumId w:val="4"/>
+    <w:abstractNumId w:val="5"/>
   </w:num>
   <w:num w:numId="21">
+    <w:abstractNumId w:val="28"/>
+  </w:num>
+  <w:num w:numId="22">
+    <w:abstractNumId w:val="24"/>
+  </w:num>
+  <w:num w:numId="23">
+    <w:abstractNumId w:val="11"/>
+  </w:num>
+  <w:num w:numId="24">
     <w:abstractNumId w:val="26"/>
   </w:num>
-  <w:num w:numId="22">
-    <w:abstractNumId w:val="22"/>
+  <w:num w:numId="25">
+    <w:abstractNumId w:val="23"/>
   </w:num>
-  <w:num w:numId="23">
-    <w:abstractNumId w:val="10"/>
-  </w:num>
-  <w:num w:numId="24">
-    <w:abstractNumId w:val="24"/>
-  </w:num>
-  <w:num w:numId="25">
+  <w:num w:numId="26">
     <w:abstractNumId w:val="21"/>
   </w:num>
-  <w:num w:numId="26">
+  <w:num w:numId="27">
     <w:abstractNumId w:val="19"/>
   </w:num>
-  <w:num w:numId="27">
-    <w:abstractNumId w:val="17"/>
+  <w:num w:numId="28">
+    <w:abstractNumId w:val="15"/>
+  </w:num>
+  <w:num w:numId="29">
+    <w:abstractNumId w:val="4"/>
   </w:num>
 </w:numbering>
 </file>
@@ -11899,7 +12092,7 @@
 </file>
 
 <file path=customXml/itemProps1.xml><?xml version="1.0" encoding="utf-8"?>
-<ds:datastoreItem xmlns:ds="http://schemas.openxmlformats.org/officeDocument/2006/customXml" ds:itemID="{368AD724-1A9E-1E4D-9F5C-0AEECB3BBE4F}">
+<ds:datastoreItem xmlns:ds="http://schemas.openxmlformats.org/officeDocument/2006/customXml" ds:itemID="{DB37290F-6896-EA48-A892-E10B52D39CEE}">
   <ds:schemaRefs>
     <ds:schemaRef ds:uri="http://schemas.openxmlformats.org/officeDocument/2006/bibliography"/>
   </ds:schemaRefs>

</xml_diff>

<commit_message>
catchup to version 1 changes
</commit_message>
<xml_diff>
--- a/API_Design.docx
+++ b/API_Design.docx
@@ -83,22 +83,18 @@
       </w:r>
     </w:p>
     <w:p/>
-    <w:p>
-      <w:pPr>
-        <w:rPr>
-          <w:highlight w:val="yellow"/>
-        </w:rPr>
-      </w:pPr>
-      <w:r>
-        <w:rPr>
-          <w:highlight w:val="yellow"/>
-        </w:rPr>
+    <w:p/>
+    <w:p>
+      <w:r>
+        <w:t>July 9 Updates to follow implemention</w:t>
+      </w:r>
+    </w:p>
+    <w:p/>
+    <w:p>
+      <w:r>
         <w:t>April 8</w:t>
       </w:r>
       <w:r>
-        <w:rPr>
-          <w:highlight w:val="yellow"/>
-        </w:rPr>
         <w:t xml:space="preserve"> Design Changes: all changes in yellow</w:t>
       </w:r>
     </w:p>
@@ -109,14 +105,8 @@
           <w:ilvl w:val="0"/>
           <w:numId w:val="31"/>
         </w:numPr>
-        <w:rPr>
-          <w:highlight w:val="yellow"/>
-        </w:rPr>
-      </w:pPr>
-      <w:r>
-        <w:rPr>
-          <w:highlight w:val="yellow"/>
-        </w:rPr>
+      </w:pPr>
+      <w:r>
         <w:t>Simplified the handling of a request to join a group</w:t>
       </w:r>
     </w:p>
@@ -127,14 +117,8 @@
           <w:ilvl w:val="0"/>
           <w:numId w:val="31"/>
         </w:numPr>
-        <w:rPr>
-          <w:highlight w:val="yellow"/>
-        </w:rPr>
-      </w:pPr>
-      <w:r>
-        <w:rPr>
-          <w:highlight w:val="yellow"/>
-        </w:rPr>
+      </w:pPr>
+      <w:r>
         <w:t>Added a one page listing of the REST calls</w:t>
       </w:r>
     </w:p>
@@ -516,6 +500,7 @@
         </w:numPr>
       </w:pPr>
       <w:r>
+        <w:lastRenderedPageBreak/>
         <w:t>New API call to change the group leader.</w:t>
       </w:r>
     </w:p>
@@ -552,7 +537,6 @@
         </w:numPr>
       </w:pPr>
       <w:r>
-        <w:lastRenderedPageBreak/>
         <w:t>Clarified the mechanism to invite a person to a group, and request to join a group using a new Request record type.</w:t>
       </w:r>
       <w:r>
@@ -943,7 +927,12 @@
         </w:numPr>
       </w:pPr>
       <w:r>
-        <w:t xml:space="preserve">Version 1 is a single server located on customer premises. It will be implemented using Ruby on Rails and ActiveRecord (PostgreSQL or perhaps MySQL). </w:t>
+        <w:t>Version 1 is a single server located on customer premises. It will be implemented using Ruby on Rails and ActiveRecord (</w:t>
+      </w:r>
+      <w:bookmarkStart w:id="0" w:name="_GoBack"/>
+      <w:bookmarkEnd w:id="0"/>
+      <w:r>
+        <w:t xml:space="preserve">MySQL). </w:t>
       </w:r>
     </w:p>
     <w:p>
@@ -2432,20 +2421,11 @@
           <w:ilvl w:val="1"/>
           <w:numId w:val="8"/>
         </w:numPr>
-        <w:rPr>
-          <w:highlight w:val="yellow"/>
-        </w:rPr>
-      </w:pPr>
-      <w:r>
-        <w:rPr>
-          <w:highlight w:val="yellow"/>
-        </w:rPr>
+      </w:pPr>
+      <w:r>
         <w:t>desc</w:t>
       </w:r>
       <w:r>
-        <w:rPr>
-          <w:highlight w:val="yellow"/>
-        </w:rPr>
         <w:t>ription (one line string describing the request)</w:t>
       </w:r>
     </w:p>
@@ -4100,6 +4080,30 @@
         </w:rPr>
       </w:pPr>
       <w:r>
+        <w:t>Update my friend</w:t>
+      </w:r>
+      <w:r>
+        <w:br/>
+      </w:r>
+      <w:r>
+        <w:rPr>
+          <w:b/>
+        </w:rPr>
+        <w:t>HTTP PUT v1/friends/&lt;friend_id&gt;?token=&lt;token&gt;</w:t>
+      </w:r>
+    </w:p>
+    <w:p>
+      <w:pPr>
+        <w:pStyle w:val="ListParagraph"/>
+        <w:numPr>
+          <w:ilvl w:val="0"/>
+          <w:numId w:val="12"/>
+        </w:numPr>
+        <w:rPr>
+          <w:i/>
+        </w:rPr>
+      </w:pPr>
+      <w:r>
         <w:t>Get all activities</w:t>
       </w:r>
       <w:r>
@@ -6006,51 +6010,35 @@
         </w:numPr>
         <w:rPr>
           <w:i/>
-          <w:highlight w:val="yellow"/>
-        </w:rPr>
-      </w:pPr>
-      <w:r>
-        <w:rPr>
-          <w:highlight w:val="yellow"/>
-        </w:rPr>
+        </w:rPr>
+      </w:pPr>
+      <w:r>
         <w:t xml:space="preserve">Handle </w:t>
       </w:r>
       <w:r>
-        <w:rPr>
-          <w:highlight w:val="yellow"/>
-        </w:rPr>
         <w:t xml:space="preserve">an existing </w:t>
       </w:r>
       <w:r>
-        <w:rPr>
-          <w:highlight w:val="yellow"/>
-        </w:rPr>
         <w:t>request to join a group.</w:t>
       </w:r>
       <w:r>
-        <w:rPr>
-          <w:highlight w:val="yellow"/>
-        </w:rPr>
         <w:br/>
       </w:r>
       <w:r>
         <w:rPr>
           <w:b/>
-          <w:highlight w:val="yellow"/>
         </w:rPr>
         <w:t>HTTP POST v1/requests/&lt;request_id&gt;</w:t>
       </w:r>
       <w:r>
         <w:rPr>
           <w:b/>
-          <w:highlight w:val="yellow"/>
         </w:rPr>
         <w:t>/process</w:t>
       </w:r>
       <w:r>
         <w:rPr>
           <w:b/>
-          <w:highlight w:val="yellow"/>
         </w:rPr>
         <w:br/>
         <w:t>token=&lt;token&gt;</w:t>
@@ -6058,7 +6046,6 @@
       <w:r>
         <w:rPr>
           <w:b/>
-          <w:highlight w:val="yellow"/>
         </w:rPr>
         <w:br/>
         <w:t>accept</w:t>
@@ -6066,42 +6053,36 @@
       <w:r>
         <w:rPr>
           <w:b/>
-          <w:highlight w:val="yellow"/>
         </w:rPr>
         <w:t>=true</w:t>
       </w:r>
       <w:r>
         <w:rPr>
           <w:b/>
-          <w:highlight w:val="yellow"/>
         </w:rPr>
         <w:t xml:space="preserve"> </w:t>
       </w:r>
       <w:r>
         <w:rPr>
           <w:b/>
-          <w:highlight w:val="yellow"/>
         </w:rPr>
         <w:t>|</w:t>
       </w:r>
       <w:r>
         <w:rPr>
           <w:b/>
-          <w:highlight w:val="yellow"/>
         </w:rPr>
         <w:t xml:space="preserve"> </w:t>
       </w:r>
       <w:r>
         <w:rPr>
           <w:b/>
-          <w:highlight w:val="yellow"/>
         </w:rPr>
         <w:t>false</w:t>
       </w:r>
       <w:r>
         <w:rPr>
           <w:b/>
-          <w:highlight w:val="yellow"/>
         </w:rPr>
         <w:br/>
         <w:t>user_id=&lt;user_id&gt;</w:t>
@@ -6109,7 +6090,6 @@
       <w:r>
         <w:rPr>
           <w:b/>
-          <w:highlight w:val="yellow"/>
         </w:rPr>
         <w:br/>
         <w:t>group_id=&lt;group_id&gt;</w:t>
@@ -6124,13 +6104,9 @@
         </w:numPr>
         <w:rPr>
           <w:i/>
-          <w:highlight w:val="yellow"/>
-        </w:rPr>
-      </w:pPr>
-      <w:r>
-        <w:rPr>
-          <w:highlight w:val="yellow"/>
-        </w:rPr>
+        </w:rPr>
+      </w:pPr>
+      <w:r>
         <w:t xml:space="preserve">Check that the request_id points to a valid request. </w:t>
       </w:r>
     </w:p>
@@ -6143,13 +6119,9 @@
         </w:numPr>
         <w:rPr>
           <w:i/>
-          <w:highlight w:val="yellow"/>
-        </w:rPr>
-      </w:pPr>
-      <w:r>
-        <w:rPr>
-          <w:highlight w:val="yellow"/>
-        </w:rPr>
+        </w:rPr>
+      </w:pPr>
+      <w:r>
         <w:t>Ensure that the user is not already in the group.</w:t>
       </w:r>
     </w:p>
@@ -6162,13 +6134,9 @@
         </w:numPr>
         <w:rPr>
           <w:i/>
-          <w:highlight w:val="yellow"/>
-        </w:rPr>
-      </w:pPr>
-      <w:r>
-        <w:rPr>
-          <w:highlight w:val="yellow"/>
-        </w:rPr>
+        </w:rPr>
+      </w:pPr>
+      <w:r>
         <w:t>If the request is valid and accepted is true, add the user to the group.</w:t>
       </w:r>
     </w:p>
@@ -6181,13 +6149,9 @@
         </w:numPr>
         <w:rPr>
           <w:i/>
-          <w:highlight w:val="yellow"/>
-        </w:rPr>
-      </w:pPr>
-      <w:r>
-        <w:rPr>
-          <w:highlight w:val="yellow"/>
-        </w:rPr>
+        </w:rPr>
+      </w:pPr>
+      <w:r>
         <w:t>If the request is valid, delete the request (whether or not accepted is true).</w:t>
       </w:r>
     </w:p>
@@ -6373,25 +6337,25 @@
         <w:rPr>
           <w:b/>
         </w:rPr>
-        <w:t>v1/</w:t>
-      </w:r>
-      <w:r>
-        <w:rPr>
-          <w:b/>
-        </w:rPr>
-        <w:t>my_</w:t>
-      </w:r>
-      <w:r>
-        <w:rPr>
-          <w:b/>
-        </w:rPr>
-        <w:t>friends/&lt;friend_id&gt;/image</w:t>
-      </w:r>
-      <w:r>
-        <w:rPr>
-          <w:b/>
-        </w:rPr>
-        <w:t>?token=&lt;token&gt;</w:t>
+        <w:t>v1/image/friends/&lt;friend id&gt;</w:t>
+      </w:r>
+      <w:r>
+        <w:rPr>
+          <w:b/>
+        </w:rPr>
+        <w:t>[/image]</w:t>
+      </w:r>
+      <w:r>
+        <w:rPr>
+          <w:b/>
+        </w:rPr>
+        <w:t>?</w:t>
+      </w:r>
+      <w:r>
+        <w:rPr>
+          <w:b/>
+        </w:rPr>
+        <w:t>token=&lt;token&gt;</w:t>
       </w:r>
       <w:r>
         <w:rPr>
@@ -6410,13 +6374,13 @@
         <w:rPr>
           <w:b/>
         </w:rPr>
-        <w:t>my_</w:t>
-      </w:r>
-      <w:r>
-        <w:rPr>
-          <w:b/>
-        </w:rPr>
-        <w:t>friends/&lt;friend_id&gt;/thumbnail</w:t>
+        <w:t>image/friends</w:t>
+      </w:r>
+      <w:r>
+        <w:rPr>
+          <w:b/>
+        </w:rPr>
+        <w:t>/&lt;friend_id&gt;/thumbnail</w:t>
       </w:r>
       <w:r>
         <w:rPr>
@@ -6434,7 +6398,10 @@
         </w:numPr>
       </w:pPr>
       <w:r>
-        <w:t>&lt;friend_id&gt; must be one of my friends.</w:t>
+        <w:t>&lt;frien</w:t>
+      </w:r>
+      <w:r>
+        <w:t>d_id&gt; must be one of my friends, or one of my group member’s friends.</w:t>
       </w:r>
     </w:p>
     <w:p>
@@ -6476,7 +6443,13 @@
         <w:rPr>
           <w:b/>
         </w:rPr>
-        <w:t>my_</w:t>
+        <w:t>image/users</w:t>
+      </w:r>
+      <w:r>
+        <w:rPr>
+          <w:b/>
+        </w:rPr>
+        <w:t>/&lt;</w:t>
       </w:r>
       <w:r>
         <w:rPr>
@@ -6488,19 +6461,25 @@
         <w:rPr>
           <w:b/>
         </w:rPr>
-        <w:t>s/&lt;</w:t>
-      </w:r>
-      <w:r>
-        <w:rPr>
-          <w:b/>
-        </w:rPr>
-        <w:t>user</w:t>
-      </w:r>
-      <w:r>
-        <w:rPr>
-          <w:b/>
-        </w:rPr>
-        <w:t>_id&gt;/image</w:t>
+        <w:t>_id&gt;</w:t>
+      </w:r>
+      <w:r>
+        <w:rPr>
+          <w:b/>
+        </w:rPr>
+        <w:t>[</w:t>
+      </w:r>
+      <w:r>
+        <w:rPr>
+          <w:b/>
+        </w:rPr>
+        <w:t>/image</w:t>
+      </w:r>
+      <w:r>
+        <w:rPr>
+          <w:b/>
+        </w:rPr>
+        <w:t>]</w:t>
       </w:r>
       <w:r>
         <w:rPr>
@@ -6525,13 +6504,7 @@
         <w:rPr>
           <w:b/>
         </w:rPr>
-        <w:t>my_</w:t>
-      </w:r>
-      <w:r>
-        <w:rPr>
-          <w:b/>
-        </w:rPr>
-        <w:t>users</w:t>
+        <w:t>image/users</w:t>
       </w:r>
       <w:r>
         <w:rPr>
@@ -6567,7 +6540,13 @@
         </w:numPr>
       </w:pPr>
       <w:r>
-        <w:t>&lt;user_id&gt; must be one of users in one my groups.</w:t>
+        <w:t>&lt;user_id&gt; must be one</w:t>
+      </w:r>
+      <w:r>
+        <w:t xml:space="preserve"> of users in one of</w:t>
+      </w:r>
+      <w:r>
+        <w:t xml:space="preserve"> my groups.</w:t>
       </w:r>
     </w:p>
     <w:p>
@@ -6587,32 +6566,98 @@
       <w:r>
         <w:t>.</w:t>
       </w:r>
-      <w:r>
+    </w:p>
+    <w:p>
+      <w:pPr>
+        <w:ind w:left="360"/>
+      </w:pPr>
+      <w:r>
+        <w:rPr>
+          <w:b/>
+        </w:rPr>
+        <w:t>HTTP GET v1/</w:t>
+      </w:r>
+      <w:r>
+        <w:rPr>
+          <w:b/>
+        </w:rPr>
+        <w:t>image/activities</w:t>
+      </w:r>
+      <w:r>
+        <w:rPr>
+          <w:b/>
+        </w:rPr>
+        <w:t>/&lt;</w:t>
+      </w:r>
+      <w:r>
+        <w:rPr>
+          <w:b/>
+        </w:rPr>
+        <w:t>activity</w:t>
+      </w:r>
+      <w:r>
+        <w:rPr>
+          <w:b/>
+        </w:rPr>
+        <w:t>_id&gt;</w:t>
+      </w:r>
+      <w:r>
+        <w:rPr>
+          <w:b/>
+        </w:rPr>
+        <w:t>[</w:t>
+      </w:r>
+      <w:r>
+        <w:rPr>
+          <w:b/>
+        </w:rPr>
+        <w:t>/image</w:t>
+      </w:r>
+      <w:r>
+        <w:rPr>
+          <w:b/>
+        </w:rPr>
+        <w:t>]</w:t>
+      </w:r>
+      <w:r>
+        <w:rPr>
+          <w:b/>
+        </w:rPr>
+        <w:t>?token=&lt;token&gt;</w:t>
+      </w:r>
+      <w:r>
+        <w:rPr>
+          <w:b/>
+        </w:rPr>
         <w:br/>
-      </w:r>
-      <w:r>
-        <w:rPr>
-          <w:b/>
-        </w:rPr>
-        <w:t xml:space="preserve">HTTP GET </w:t>
-      </w:r>
-      <w:r>
-        <w:rPr>
-          <w:b/>
-        </w:rPr>
-        <w:t>v1/</w:t>
-      </w:r>
-      <w:r>
-        <w:rPr>
-          <w:b/>
-        </w:rPr>
-        <w:t>activities/&lt;activity_id&gt;/thumbnail</w:t>
-      </w:r>
-      <w:r>
-        <w:rPr>
-          <w:b/>
-        </w:rPr>
-        <w:t>?token=&lt;token&gt;</w:t>
+        <w:t>HTTP GET v1/</w:t>
+      </w:r>
+      <w:r>
+        <w:rPr>
+          <w:b/>
+        </w:rPr>
+        <w:t>image/activities</w:t>
+      </w:r>
+      <w:r>
+        <w:rPr>
+          <w:b/>
+        </w:rPr>
+        <w:t>/&lt;</w:t>
+      </w:r>
+      <w:r>
+        <w:rPr>
+          <w:b/>
+        </w:rPr>
+        <w:t>activity</w:t>
+      </w:r>
+      <w:r>
+        <w:rPr>
+          <w:b/>
+        </w:rPr>
+        <w:t>_id&gt;/thumbnail?token=&lt;token&gt;</w:t>
+      </w:r>
+      <w:r>
+        <w:br/>
       </w:r>
     </w:p>
     <w:p>
@@ -7076,133 +7121,80 @@
           <w:ilvl w:val="0"/>
           <w:numId w:val="23"/>
         </w:numPr>
-        <w:rPr>
-          <w:highlight w:val="yellow"/>
-        </w:rPr>
-      </w:pPr>
-      <w:r>
-        <w:rPr>
-          <w:highlight w:val="yellow"/>
-        </w:rPr>
+      </w:pPr>
+      <w:r>
         <w:t xml:space="preserve">After the new user is registered, the mobile device asks for any requests for the user using the </w:t>
       </w:r>
       <w:r>
         <w:rPr>
           <w:b/>
-          <w:highlight w:val="yellow"/>
         </w:rPr>
         <w:t>GET</w:t>
       </w:r>
       <w:r>
-        <w:rPr>
-          <w:highlight w:val="yellow"/>
-        </w:rPr>
         <w:t xml:space="preserve"> </w:t>
       </w:r>
       <w:r>
         <w:rPr>
           <w:b/>
-          <w:highlight w:val="yellow"/>
         </w:rPr>
         <w:t>my_</w:t>
       </w:r>
       <w:r>
         <w:rPr>
           <w:b/>
-          <w:highlight w:val="yellow"/>
         </w:rPr>
         <w:t>requests</w:t>
       </w:r>
       <w:r>
-        <w:rPr>
-          <w:highlight w:val="yellow"/>
-        </w:rPr>
         <w:t xml:space="preserve"> call to the server. (</w:t>
       </w:r>
       <w:r>
-        <w:rPr>
-          <w:highlight w:val="yellow"/>
-        </w:rPr>
         <w:t>At this point, t</w:t>
       </w:r>
       <w:r>
-        <w:rPr>
-          <w:highlight w:val="yellow"/>
-        </w:rPr>
         <w:t>he only requests to the user will be invite requests.) If there are invite requests</w:t>
       </w:r>
       <w:r>
-        <w:rPr>
-          <w:highlight w:val="yellow"/>
-        </w:rPr>
         <w:t xml:space="preserve"> for the new user, the user will be given a choice whether or not to become a member of the group. </w:t>
       </w:r>
       <w:r>
-        <w:rPr>
-          <w:highlight w:val="yellow"/>
-        </w:rPr>
         <w:t xml:space="preserve">If the user chooses to accept the invitation, they will become a member of the group by the </w:t>
       </w:r>
       <w:r>
         <w:rPr>
           <w:b/>
-          <w:highlight w:val="yellow"/>
         </w:rPr>
         <w:t>POST requests/&lt;request_id&gt;/process?accept=true</w:t>
       </w:r>
       <w:r>
-        <w:rPr>
-          <w:highlight w:val="yellow"/>
-        </w:rPr>
         <w:t xml:space="preserve"> call </w:t>
       </w:r>
       <w:r>
-        <w:rPr>
-          <w:highlight w:val="yellow"/>
-        </w:rPr>
         <w:t xml:space="preserve">sent </w:t>
       </w:r>
       <w:r>
-        <w:rPr>
-          <w:highlight w:val="yellow"/>
-        </w:rPr>
         <w:t>to the server.</w:t>
       </w:r>
       <w:r>
-        <w:rPr>
-          <w:highlight w:val="yellow"/>
-        </w:rPr>
         <w:t xml:space="preserve"> If the user rejects the invitation, a </w:t>
       </w:r>
       <w:r>
         <w:rPr>
           <w:b/>
-          <w:highlight w:val="yellow"/>
         </w:rPr>
         <w:t>POST requests/&lt;request_id&gt;/process?accept=false</w:t>
       </w:r>
       <w:r>
-        <w:rPr>
-          <w:highlight w:val="yellow"/>
-        </w:rPr>
         <w:t xml:space="preserve"> call </w:t>
       </w:r>
       <w:r>
-        <w:rPr>
-          <w:highlight w:val="yellow"/>
-        </w:rPr>
         <w:t xml:space="preserve">is </w:t>
       </w:r>
       <w:r>
-        <w:rPr>
-          <w:highlight w:val="yellow"/>
-        </w:rPr>
         <w:t>sent to the server</w:t>
       </w:r>
       <w:r>
-        <w:rPr>
-          <w:highlight w:val="yellow"/>
-        </w:rPr>
         <w:t>.</w:t>
       </w:r>
     </w:p>
@@ -7213,44 +7205,23 @@
           <w:ilvl w:val="0"/>
           <w:numId w:val="23"/>
         </w:numPr>
-        <w:rPr>
-          <w:highlight w:val="yellow"/>
-        </w:rPr>
-      </w:pPr>
-      <w:r>
-        <w:rPr>
-          <w:highlight w:val="yellow"/>
-        </w:rPr>
+      </w:pPr>
+      <w:r>
         <w:t>When the server receives the</w:t>
       </w:r>
       <w:r>
-        <w:rPr>
-          <w:highlight w:val="yellow"/>
-        </w:rPr>
         <w:t xml:space="preserve"> call, the server will check </w:t>
       </w:r>
       <w:r>
-        <w:rPr>
-          <w:highlight w:val="yellow"/>
-        </w:rPr>
         <w:t>for a valid invite request,</w:t>
       </w:r>
       <w:r>
-        <w:rPr>
-          <w:highlight w:val="yellow"/>
-        </w:rPr>
         <w:t xml:space="preserve"> and </w:t>
       </w:r>
       <w:r>
-        <w:rPr>
-          <w:highlight w:val="yellow"/>
-        </w:rPr>
         <w:t xml:space="preserve">then </w:t>
       </w:r>
       <w:r>
-        <w:rPr>
-          <w:highlight w:val="yellow"/>
-        </w:rPr>
         <w:t>add the user to the group.</w:t>
       </w:r>
     </w:p>
@@ -7967,35 +7938,18 @@
     <w:p>
       <w:pPr>
         <w:jc w:val="center"/>
-        <w:rPr>
-          <w:highlight w:val="yellow"/>
-        </w:rPr>
-      </w:pPr>
-      <w:r>
-        <w:rPr>
-          <w:highlight w:val="yellow"/>
-        </w:rPr>
+      </w:pPr>
+      <w:r>
         <w:t>REST API Listing</w:t>
       </w:r>
     </w:p>
     <w:p>
       <w:pPr>
         <w:jc w:val="center"/>
-        <w:rPr>
-          <w:highlight w:val="yellow"/>
-        </w:rPr>
-      </w:pPr>
-    </w:p>
-    <w:p>
-      <w:pPr>
-        <w:rPr>
-          <w:highlight w:val="yellow"/>
-        </w:rPr>
-      </w:pPr>
-      <w:r>
-        <w:rPr>
-          <w:highlight w:val="yellow"/>
-        </w:rPr>
+      </w:pPr>
+    </w:p>
+    <w:p>
+      <w:r>
         <w:t>Session</w:t>
       </w:r>
     </w:p>
@@ -8006,14 +7960,8 @@
           <w:ilvl w:val="0"/>
           <w:numId w:val="32"/>
         </w:numPr>
-        <w:rPr>
-          <w:highlight w:val="yellow"/>
-        </w:rPr>
-      </w:pPr>
-      <w:r>
-        <w:rPr>
-          <w:highlight w:val="yellow"/>
-        </w:rPr>
+      </w:pPr>
+      <w:r>
         <w:t>POST v1/register</w:t>
       </w:r>
     </w:p>
@@ -8024,34 +7972,14 @@
           <w:ilvl w:val="0"/>
           <w:numId w:val="32"/>
         </w:numPr>
-        <w:rPr>
-          <w:highlight w:val="yellow"/>
-        </w:rPr>
-      </w:pPr>
-      <w:r>
-        <w:rPr>
-          <w:highlight w:val="yellow"/>
-        </w:rPr>
+      </w:pPr>
+      <w:r>
         <w:t>POST v1/authenticate</w:t>
       </w:r>
     </w:p>
-    <w:p>
-      <w:pPr>
-        <w:rPr>
-          <w:highlight w:val="yellow"/>
-        </w:rPr>
-      </w:pPr>
-    </w:p>
-    <w:p>
-      <w:pPr>
-        <w:rPr>
-          <w:highlight w:val="yellow"/>
-        </w:rPr>
-      </w:pPr>
-      <w:r>
-        <w:rPr>
-          <w:highlight w:val="yellow"/>
-        </w:rPr>
+    <w:p/>
+    <w:p>
+      <w:r>
         <w:t>Events</w:t>
       </w:r>
     </w:p>
@@ -8062,20 +7990,11 @@
           <w:ilvl w:val="0"/>
           <w:numId w:val="33"/>
         </w:numPr>
-        <w:rPr>
-          <w:highlight w:val="yellow"/>
-        </w:rPr>
-      </w:pPr>
-      <w:r>
-        <w:rPr>
-          <w:highlight w:val="yellow"/>
-        </w:rPr>
+      </w:pPr>
+      <w:r>
         <w:t>GET v1/my_events?token=&lt;token&gt;&amp;after=&lt;event_id&gt;[&amp;max=n]</w:t>
       </w:r>
       <w:r>
-        <w:rPr>
-          <w:highlight w:val="yellow"/>
-        </w:rPr>
         <w:br/>
         <w:t>GET v1/my_events?token=&lt;token&gt;&amp;before=&lt;event_id&gt;[&amp;max=n]</w:t>
       </w:r>
@@ -8087,14 +8006,8 @@
           <w:ilvl w:val="0"/>
           <w:numId w:val="33"/>
         </w:numPr>
-        <w:rPr>
-          <w:highlight w:val="yellow"/>
-        </w:rPr>
-      </w:pPr>
-      <w:r>
-        <w:rPr>
-          <w:highlight w:val="yellow"/>
-        </w:rPr>
+      </w:pPr>
+      <w:r>
         <w:t>POST v1/events/&lt;event_id&gt;/pledge?token=&lt;token&gt;</w:t>
       </w:r>
     </w:p>
@@ -8105,34 +8018,14 @@
           <w:ilvl w:val="0"/>
           <w:numId w:val="33"/>
         </w:numPr>
-        <w:rPr>
-          <w:highlight w:val="yellow"/>
-        </w:rPr>
-      </w:pPr>
-      <w:r>
-        <w:rPr>
-          <w:highlight w:val="yellow"/>
-        </w:rPr>
+      </w:pPr>
+      <w:r>
         <w:t>GET v1/my_events?token=token&amp;friend=&lt;friend_id&gt;&amp;before=&lt;event_id&gt;&amp;max=n</w:t>
       </w:r>
     </w:p>
-    <w:p>
-      <w:pPr>
-        <w:rPr>
-          <w:highlight w:val="yellow"/>
-        </w:rPr>
-      </w:pPr>
-    </w:p>
-    <w:p>
-      <w:pPr>
-        <w:rPr>
-          <w:highlight w:val="yellow"/>
-        </w:rPr>
-      </w:pPr>
-      <w:r>
-        <w:rPr>
-          <w:highlight w:val="yellow"/>
-        </w:rPr>
+    <w:p/>
+    <w:p>
+      <w:r>
         <w:t>Friends</w:t>
       </w:r>
     </w:p>
@@ -8143,14 +8036,8 @@
           <w:ilvl w:val="0"/>
           <w:numId w:val="34"/>
         </w:numPr>
-        <w:rPr>
-          <w:highlight w:val="yellow"/>
-        </w:rPr>
-      </w:pPr>
-      <w:r>
-        <w:rPr>
-          <w:highlight w:val="yellow"/>
-        </w:rPr>
+      </w:pPr>
+      <w:r>
         <w:t>GET v1/my_friends?token=token[&amp;timestamp=&lt;timestamp&gt;</w:t>
       </w:r>
     </w:p>
@@ -8161,14 +8048,8 @@
           <w:ilvl w:val="0"/>
           <w:numId w:val="34"/>
         </w:numPr>
-        <w:rPr>
-          <w:highlight w:val="yellow"/>
-        </w:rPr>
-      </w:pPr>
-      <w:r>
-        <w:rPr>
-          <w:highlight w:val="yellow"/>
-        </w:rPr>
+      </w:pPr>
+      <w:r>
         <w:t>POST v1/friends?token=&lt;token&gt;</w:t>
       </w:r>
     </w:p>
@@ -8179,34 +8060,26 @@
           <w:ilvl w:val="0"/>
           <w:numId w:val="34"/>
         </w:numPr>
-        <w:rPr>
-          <w:highlight w:val="yellow"/>
-        </w:rPr>
-      </w:pPr>
-      <w:r>
-        <w:rPr>
-          <w:highlight w:val="yellow"/>
-        </w:rPr>
+      </w:pPr>
+      <w:r>
+        <w:t>PUT v1/friends?token=&lt;token&gt;</w:t>
+      </w:r>
+    </w:p>
+    <w:p>
+      <w:pPr>
+        <w:pStyle w:val="ListParagraph"/>
+        <w:numPr>
+          <w:ilvl w:val="0"/>
+          <w:numId w:val="34"/>
+        </w:numPr>
+      </w:pPr>
+      <w:r>
         <w:t>DELETE v1/friends/&lt;friend id&gt;</w:t>
       </w:r>
     </w:p>
-    <w:p>
-      <w:pPr>
-        <w:rPr>
-          <w:highlight w:val="yellow"/>
-        </w:rPr>
-      </w:pPr>
-    </w:p>
-    <w:p>
-      <w:pPr>
-        <w:rPr>
-          <w:highlight w:val="yellow"/>
-        </w:rPr>
-      </w:pPr>
-      <w:r>
-        <w:rPr>
-          <w:highlight w:val="yellow"/>
-        </w:rPr>
+    <w:p/>
+    <w:p>
+      <w:r>
         <w:t>Activities</w:t>
       </w:r>
     </w:p>
@@ -8217,14 +8090,8 @@
           <w:ilvl w:val="0"/>
           <w:numId w:val="35"/>
         </w:numPr>
-        <w:rPr>
-          <w:highlight w:val="yellow"/>
-        </w:rPr>
-      </w:pPr>
-      <w:r>
-        <w:rPr>
-          <w:highlight w:val="yellow"/>
-        </w:rPr>
+      </w:pPr>
+      <w:r>
         <w:t>GET v1/activities?token=token[&amp;threshold=&lt;threshold enum&gt;][&amp;timestamp=&lt;timestamp&gt;]</w:t>
       </w:r>
     </w:p>
@@ -8235,34 +8102,14 @@
           <w:ilvl w:val="0"/>
           <w:numId w:val="35"/>
         </w:numPr>
-        <w:rPr>
-          <w:highlight w:val="yellow"/>
-        </w:rPr>
-      </w:pPr>
-      <w:r>
-        <w:rPr>
-          <w:highlight w:val="yellow"/>
-        </w:rPr>
+      </w:pPr>
+      <w:r>
         <w:t>GET v1/categories?token=token[&amp;timestamp=&lt;timestamp&gt;]</w:t>
       </w:r>
     </w:p>
-    <w:p>
-      <w:pPr>
-        <w:rPr>
-          <w:highlight w:val="yellow"/>
-        </w:rPr>
-      </w:pPr>
-    </w:p>
-    <w:p>
-      <w:pPr>
-        <w:rPr>
-          <w:highlight w:val="yellow"/>
-        </w:rPr>
-      </w:pPr>
-      <w:r>
-        <w:rPr>
-          <w:highlight w:val="yellow"/>
-        </w:rPr>
+    <w:p/>
+    <w:p>
+      <w:r>
         <w:t>Groups and Users</w:t>
       </w:r>
     </w:p>
@@ -8273,14 +8120,8 @@
           <w:ilvl w:val="0"/>
           <w:numId w:val="36"/>
         </w:numPr>
-        <w:rPr>
-          <w:highlight w:val="yellow"/>
-        </w:rPr>
-      </w:pPr>
-      <w:r>
-        <w:rPr>
-          <w:highlight w:val="yellow"/>
-        </w:rPr>
+      </w:pPr>
+      <w:r>
         <w:t>GET v1/my_groups?token=&lt;token&gt;[&amp;timestamp=&lt;timestamp&gt;]</w:t>
       </w:r>
     </w:p>
@@ -8291,14 +8132,8 @@
           <w:ilvl w:val="0"/>
           <w:numId w:val="36"/>
         </w:numPr>
-        <w:rPr>
-          <w:highlight w:val="yellow"/>
-        </w:rPr>
-      </w:pPr>
-      <w:r>
-        <w:rPr>
-          <w:highlight w:val="yellow"/>
-        </w:rPr>
+      </w:pPr>
+      <w:r>
         <w:t>GET v1/my_groups/&lt;group_id&gt;/users?token=&lt;token&gt;&gt;[&amp;timestamp=&lt;timestamp&gt;]</w:t>
       </w:r>
     </w:p>
@@ -8309,14 +8144,8 @@
           <w:ilvl w:val="0"/>
           <w:numId w:val="36"/>
         </w:numPr>
-        <w:rPr>
-          <w:highlight w:val="yellow"/>
-        </w:rPr>
-      </w:pPr>
-      <w:r>
-        <w:rPr>
-          <w:highlight w:val="yellow"/>
-        </w:rPr>
+      </w:pPr>
+      <w:r>
         <w:t>DELETE v1/groups/&lt;group_id&gt;/users/&lt;user_id&gt;?token=&lt;token&gt;</w:t>
       </w:r>
     </w:p>
@@ -8327,14 +8156,8 @@
           <w:ilvl w:val="0"/>
           <w:numId w:val="36"/>
         </w:numPr>
-        <w:rPr>
-          <w:highlight w:val="yellow"/>
-        </w:rPr>
-      </w:pPr>
-      <w:r>
-        <w:rPr>
-          <w:highlight w:val="yellow"/>
-        </w:rPr>
+      </w:pPr>
+      <w:r>
         <w:t>DELETE v1/groups/&lt;group_id&gt;?token=token</w:t>
       </w:r>
     </w:p>
@@ -8345,14 +8168,8 @@
           <w:ilvl w:val="0"/>
           <w:numId w:val="36"/>
         </w:numPr>
-        <w:rPr>
-          <w:highlight w:val="yellow"/>
-        </w:rPr>
-      </w:pPr>
-      <w:r>
-        <w:rPr>
-          <w:highlight w:val="yellow"/>
-        </w:rPr>
+      </w:pPr>
+      <w:r>
         <w:t>PUT v1/groups/&lt;group_id&gt;/leader/&lt;user_id&gt;</w:t>
       </w:r>
     </w:p>
@@ -8363,14 +8180,8 @@
           <w:ilvl w:val="0"/>
           <w:numId w:val="36"/>
         </w:numPr>
-        <w:rPr>
-          <w:highlight w:val="yellow"/>
-        </w:rPr>
-      </w:pPr>
-      <w:r>
-        <w:rPr>
-          <w:highlight w:val="yellow"/>
-        </w:rPr>
+      </w:pPr>
+      <w:r>
         <w:t>GET v1/groups?token=&lt;token&gt;&amp;query=&lt;query string&gt;</w:t>
       </w:r>
     </w:p>
@@ -8381,34 +8192,14 @@
           <w:ilvl w:val="0"/>
           <w:numId w:val="36"/>
         </w:numPr>
-        <w:rPr>
-          <w:highlight w:val="yellow"/>
-        </w:rPr>
-      </w:pPr>
-      <w:r>
-        <w:rPr>
-          <w:highlight w:val="yellow"/>
-        </w:rPr>
+      </w:pPr>
+      <w:r>
         <w:t>POST v1/groups?token=token</w:t>
       </w:r>
     </w:p>
-    <w:p>
-      <w:pPr>
-        <w:rPr>
-          <w:highlight w:val="yellow"/>
-        </w:rPr>
-      </w:pPr>
-    </w:p>
-    <w:p>
-      <w:pPr>
-        <w:rPr>
-          <w:highlight w:val="yellow"/>
-        </w:rPr>
-      </w:pPr>
-      <w:r>
-        <w:rPr>
-          <w:highlight w:val="yellow"/>
-        </w:rPr>
+    <w:p/>
+    <w:p>
+      <w:r>
         <w:t>Requests</w:t>
       </w:r>
     </w:p>
@@ -8419,14 +8210,8 @@
           <w:ilvl w:val="0"/>
           <w:numId w:val="37"/>
         </w:numPr>
-        <w:rPr>
-          <w:highlight w:val="yellow"/>
-        </w:rPr>
-      </w:pPr>
-      <w:r>
-        <w:rPr>
-          <w:highlight w:val="yellow"/>
-        </w:rPr>
+      </w:pPr>
+      <w:r>
         <w:t>POST v1/requests?token=&lt;token&gt;&amp;type=INVITE</w:t>
       </w:r>
     </w:p>
@@ -8437,14 +8222,8 @@
           <w:ilvl w:val="0"/>
           <w:numId w:val="37"/>
         </w:numPr>
-        <w:rPr>
-          <w:highlight w:val="yellow"/>
-        </w:rPr>
-      </w:pPr>
-      <w:r>
-        <w:rPr>
-          <w:highlight w:val="yellow"/>
-        </w:rPr>
+      </w:pPr>
+      <w:r>
         <w:t>POST v1/requests?token=&lt;token&gt;&amp;type=REQUEST_MEMBERSHIP</w:t>
       </w:r>
     </w:p>
@@ -8455,14 +8234,8 @@
           <w:ilvl w:val="0"/>
           <w:numId w:val="37"/>
         </w:numPr>
-        <w:rPr>
-          <w:highlight w:val="yellow"/>
-        </w:rPr>
-      </w:pPr>
-      <w:r>
-        <w:rPr>
-          <w:highlight w:val="yellow"/>
-        </w:rPr>
+      </w:pPr>
+      <w:r>
         <w:t>GET v1/my_requests?token=&lt;token&gt;</w:t>
       </w:r>
     </w:p>
@@ -8473,41 +8246,32 @@
           <w:ilvl w:val="0"/>
           <w:numId w:val="37"/>
         </w:numPr>
-        <w:rPr>
-          <w:highlight w:val="yellow"/>
-        </w:rPr>
-      </w:pPr>
-      <w:r>
-        <w:rPr>
-          <w:highlight w:val="yellow"/>
-        </w:rPr>
+      </w:pPr>
+      <w:r>
         <w:t xml:space="preserve">POST v1/requests/&lt;request_id&gt;/process   </w:t>
       </w:r>
       <w:r>
         <w:rPr>
           <w:i/>
-          <w:highlight w:val="yellow"/>
         </w:rPr>
         <w:t>this is new, will also delete request</w:t>
       </w:r>
     </w:p>
     <w:p>
       <w:pPr>
-        <w:rPr>
-          <w:highlight w:val="yellow"/>
-        </w:rPr>
-      </w:pPr>
-    </w:p>
-    <w:p>
-      <w:pPr>
-        <w:rPr>
-          <w:highlight w:val="yellow"/>
-        </w:rPr>
-      </w:pPr>
-      <w:r>
-        <w:rPr>
-          <w:highlight w:val="yellow"/>
-        </w:rPr>
+        <w:pStyle w:val="ListParagraph"/>
+        <w:numPr>
+          <w:ilvl w:val="0"/>
+          <w:numId w:val="37"/>
+        </w:numPr>
+      </w:pPr>
+      <w:r>
+        <w:t>DELETE v1/requests/&lt;request_id&gt;</w:t>
+      </w:r>
+    </w:p>
+    <w:p/>
+    <w:p>
+      <w:r>
         <w:t>Images</w:t>
       </w:r>
     </w:p>
@@ -8518,15 +8282,15 @@
           <w:ilvl w:val="0"/>
           <w:numId w:val="38"/>
         </w:numPr>
-        <w:rPr>
-          <w:highlight w:val="yellow"/>
-        </w:rPr>
-      </w:pPr>
-      <w:r>
-        <w:rPr>
-          <w:highlight w:val="yellow"/>
-        </w:rPr>
-        <w:t>GET v1/my_friends/&lt;friend id&gt;/image?token=&lt;token&gt;</w:t>
+      </w:pPr>
+      <w:r>
+        <w:t>GET v1/</w:t>
+      </w:r>
+      <w:r>
+        <w:t>image/friends/</w:t>
+      </w:r>
+      <w:r>
+        <w:t>&lt;friend id&gt;?token=&lt;token&gt;</w:t>
       </w:r>
     </w:p>
     <w:p>
@@ -8536,15 +8300,21 @@
           <w:ilvl w:val="0"/>
           <w:numId w:val="38"/>
         </w:numPr>
-        <w:rPr>
-          <w:highlight w:val="yellow"/>
-        </w:rPr>
-      </w:pPr>
-      <w:r>
-        <w:rPr>
-          <w:highlight w:val="yellow"/>
-        </w:rPr>
-        <w:t>GET v1/my_friends/&lt;friend id&gt;/thumbnail?token=&lt;token&gt;</w:t>
+      </w:pPr>
+      <w:r>
+        <w:t>GET v1/</w:t>
+      </w:r>
+      <w:r>
+        <w:t>image</w:t>
+      </w:r>
+      <w:r>
+        <w:t>/</w:t>
+      </w:r>
+      <w:r>
+        <w:t>friends/&lt;</w:t>
+      </w:r>
+      <w:r>
+        <w:t>friend id&gt;/thumbnail?token=&lt;token&gt;</w:t>
       </w:r>
     </w:p>
     <w:p>
@@ -8554,15 +8324,21 @@
           <w:ilvl w:val="0"/>
           <w:numId w:val="38"/>
         </w:numPr>
-        <w:rPr>
-          <w:highlight w:val="yellow"/>
-        </w:rPr>
-      </w:pPr>
-      <w:r>
-        <w:rPr>
-          <w:highlight w:val="yellow"/>
-        </w:rPr>
-        <w:t>GET v1/my_users/&lt;friend id&gt;/image?token=&lt;token&gt;</w:t>
+      </w:pPr>
+      <w:r>
+        <w:t>GET v1/</w:t>
+      </w:r>
+      <w:r>
+        <w:t>image/users/</w:t>
+      </w:r>
+      <w:r>
+        <w:t>&lt;</w:t>
+      </w:r>
+      <w:r>
+        <w:t>user</w:t>
+      </w:r>
+      <w:r>
+        <w:t xml:space="preserve"> id&gt;?token=&lt;token&gt;</w:t>
       </w:r>
     </w:p>
     <w:p>
@@ -8572,52 +8348,26 @@
           <w:ilvl w:val="0"/>
           <w:numId w:val="38"/>
         </w:numPr>
-        <w:rPr>
-          <w:highlight w:val="yellow"/>
-        </w:rPr>
-      </w:pPr>
-      <w:r>
-        <w:rPr>
-          <w:highlight w:val="yellow"/>
-        </w:rPr>
-        <w:t>GET v1/my_users/&lt;friend id&gt;/thumbnail?token=&lt;token&gt;</w:t>
-      </w:r>
-    </w:p>
-    <w:p>
-      <w:pPr>
-        <w:pStyle w:val="ListParagraph"/>
-        <w:numPr>
-          <w:ilvl w:val="0"/>
-          <w:numId w:val="38"/>
-        </w:numPr>
-        <w:rPr>
-          <w:highlight w:val="yellow"/>
-        </w:rPr>
-      </w:pPr>
-      <w:r>
-        <w:rPr>
-          <w:highlight w:val="yellow"/>
-        </w:rPr>
-        <w:t>GET v1/activities/&lt;activityid&gt;&gt;/thumbnail?token=&lt;token&gt;</w:t>
-      </w:r>
-    </w:p>
-    <w:p>
-      <w:pPr>
-        <w:rPr>
-          <w:highlight w:val="yellow"/>
-        </w:rPr>
-      </w:pPr>
-    </w:p>
-    <w:p>
-      <w:pPr>
-        <w:rPr>
-          <w:highlight w:val="yellow"/>
-        </w:rPr>
-      </w:pPr>
-      <w:r>
-        <w:rPr>
-          <w:highlight w:val="yellow"/>
-        </w:rPr>
+      </w:pPr>
+      <w:r>
+        <w:t>GET v1/</w:t>
+      </w:r>
+      <w:r>
+        <w:t>image</w:t>
+      </w:r>
+      <w:r>
+        <w:t>/</w:t>
+      </w:r>
+      <w:r>
+        <w:t>users/&lt;user</w:t>
+      </w:r>
+      <w:r>
+        <w:t xml:space="preserve"> id&gt;/thumbnail?token=&lt;token&gt;</w:t>
+      </w:r>
+    </w:p>
+    <w:p/>
+    <w:p>
+      <w:r>
         <w:t>User Record</w:t>
       </w:r>
     </w:p>
@@ -8628,14 +8378,8 @@
           <w:ilvl w:val="0"/>
           <w:numId w:val="39"/>
         </w:numPr>
-        <w:rPr>
-          <w:highlight w:val="yellow"/>
-        </w:rPr>
-      </w:pPr>
-      <w:r>
-        <w:rPr>
-          <w:highlight w:val="yellow"/>
-        </w:rPr>
+      </w:pPr>
+      <w:r>
         <w:t>GET v1/my_users/&lt;user_id&gt;?token=&lt;token&gt;</w:t>
       </w:r>
     </w:p>
@@ -8646,22 +8390,11 @@
           <w:ilvl w:val="0"/>
           <w:numId w:val="39"/>
         </w:numPr>
-        <w:rPr>
-          <w:highlight w:val="yellow"/>
-        </w:rPr>
-      </w:pPr>
-      <w:r>
-        <w:rPr>
-          <w:highlight w:val="yellow"/>
-        </w:rPr>
+      </w:pPr>
+      <w:r>
         <w:t>PUT v1/</w:t>
       </w:r>
-      <w:bookmarkStart w:id="0" w:name="_GoBack"/>
-      <w:bookmarkEnd w:id="0"/>
-      <w:r>
-        <w:rPr>
-          <w:highlight w:val="yellow"/>
-        </w:rPr>
+      <w:r>
         <w:t>users/&lt;user_id&gt;?token=&lt;token&gt;</w:t>
       </w:r>
     </w:p>
@@ -8766,7 +8499,7 @@
         <w:rStyle w:val="PageNumber"/>
         <w:noProof/>
       </w:rPr>
-      <w:t>14</w:t>
+      <w:t>1</w:t>
     </w:r>
     <w:r>
       <w:rPr>
@@ -13927,7 +13660,7 @@
 </file>
 
 <file path=customXml/itemProps1.xml><?xml version="1.0" encoding="utf-8"?>
-<ds:datastoreItem xmlns:ds="http://schemas.openxmlformats.org/officeDocument/2006/customXml" ds:itemID="{B0607645-DEAB-494F-9DB9-62EA1B0D2E32}">
+<ds:datastoreItem xmlns:ds="http://schemas.openxmlformats.org/officeDocument/2006/customXml" ds:itemID="{40CF4102-C51B-D641-B22B-43A98BD79D1F}">
   <ds:schemaRefs>
     <ds:schemaRef ds:uri="http://schemas.openxmlformats.org/officeDocument/2006/bibliography"/>
   </ds:schemaRefs>

</xml_diff>